<commit_message>
Commencé la description détaillée des différents rôles de chacun  des acteurs
</commit_message>
<xml_diff>
--- a/Livrables/Présentation de la solution fonctionnelle.docx
+++ b/Livrables/Présentation de la solution fonctionnelle.docx
@@ -4336,29 +4336,1483 @@
     <w:p>
       <w:pPr>
         <w:rPr>
-          <w:rFonts w:asciiTheme="minorBidi" w:hAnsiTheme="minorBidi"/>
-          <w:sz w:val="26"/>
-          <w:szCs w:val="26"/>
-        </w:rPr>
-      </w:pPr>
-    </w:p>
-    <w:p>
-      <w:pPr>
-        <w:rPr>
-          <w:rFonts w:asciiTheme="minorBidi" w:hAnsiTheme="minorBidi"/>
-          <w:sz w:val="26"/>
-          <w:szCs w:val="26"/>
-        </w:rPr>
-      </w:pPr>
-    </w:p>
-    <w:p>
-      <w:pPr>
-        <w:rPr>
-          <w:rFonts w:asciiTheme="minorBidi" w:hAnsiTheme="minorBidi"/>
-          <w:sz w:val="26"/>
-          <w:szCs w:val="26"/>
-        </w:rPr>
-      </w:pPr>
+          <w:rFonts w:ascii="ArialMT" w:cs="ArialMT"/>
+          <w:sz w:val="28"/>
+          <w:szCs w:val="28"/>
+        </w:rPr>
+      </w:pPr>
+      <w:r>
+        <w:rPr>
+          <w:rFonts w:ascii="ArialMT" w:cs="ArialMT"/>
+          <w:sz w:val="28"/>
+          <w:szCs w:val="28"/>
+        </w:rPr>
+        <w:lastRenderedPageBreak/>
+        <w:t>Etude de cas d'utilisations</w:t>
+      </w:r>
+    </w:p>
+    <w:p>
+      <w:pPr>
+        <w:rPr>
+          <w:rFonts w:ascii="ArialMT" w:cs="ArialMT"/>
+          <w:sz w:val="26"/>
+          <w:szCs w:val="26"/>
+        </w:rPr>
+      </w:pPr>
+      <w:r>
+        <w:rPr>
+          <w:rFonts w:ascii="ArialMT" w:cs="ArialMT"/>
+          <w:sz w:val="26"/>
+          <w:szCs w:val="26"/>
+        </w:rPr>
+        <w:t>Cette partie de l'</w:t>
+      </w:r>
+      <w:r>
+        <w:rPr>
+          <w:rFonts w:ascii="ArialMT" w:cs="ArialMT" w:hint="cs"/>
+          <w:sz w:val="26"/>
+          <w:szCs w:val="26"/>
+        </w:rPr>
+        <w:t>é</w:t>
+      </w:r>
+      <w:r>
+        <w:rPr>
+          <w:rFonts w:ascii="ArialMT" w:cs="ArialMT"/>
+          <w:sz w:val="26"/>
+          <w:szCs w:val="26"/>
+        </w:rPr>
+        <w:t>tude recense tous les cas d'utilisations possibles des diff</w:t>
+      </w:r>
+      <w:r>
+        <w:rPr>
+          <w:rFonts w:ascii="ArialMT" w:cs="ArialMT" w:hint="cs"/>
+          <w:sz w:val="26"/>
+          <w:szCs w:val="26"/>
+        </w:rPr>
+        <w:t>é</w:t>
+      </w:r>
+      <w:r>
+        <w:rPr>
+          <w:rFonts w:ascii="ArialMT" w:cs="ArialMT"/>
+          <w:sz w:val="26"/>
+          <w:szCs w:val="26"/>
+        </w:rPr>
+        <w:t>rents acteurs.</w:t>
+      </w:r>
+    </w:p>
+    <w:p>
+      <w:pPr>
+        <w:rPr>
+          <w:rFonts w:ascii="ArialMT" w:cs="ArialMT"/>
+          <w:sz w:val="26"/>
+          <w:szCs w:val="26"/>
+          <w:u w:val="single"/>
+        </w:rPr>
+      </w:pPr>
+      <w:r>
+        <w:rPr>
+          <w:rFonts w:ascii="ArialMT" w:cs="ArialMT"/>
+          <w:sz w:val="26"/>
+          <w:szCs w:val="26"/>
+          <w:u w:val="single"/>
+        </w:rPr>
+        <w:t>Voir diagramme de cas d'utilisation g</w:t>
+      </w:r>
+      <w:r>
+        <w:rPr>
+          <w:rFonts w:ascii="ArialMT" w:cs="ArialMT"/>
+          <w:sz w:val="26"/>
+          <w:szCs w:val="26"/>
+          <w:u w:val="single"/>
+        </w:rPr>
+        <w:t>é</w:t>
+      </w:r>
+      <w:r>
+        <w:rPr>
+          <w:rFonts w:ascii="ArialMT" w:cs="ArialMT"/>
+          <w:sz w:val="26"/>
+          <w:szCs w:val="26"/>
+          <w:u w:val="single"/>
+        </w:rPr>
+        <w:t>n</w:t>
+      </w:r>
+      <w:r>
+        <w:rPr>
+          <w:rFonts w:ascii="ArialMT" w:cs="ArialMT"/>
+          <w:sz w:val="26"/>
+          <w:szCs w:val="26"/>
+          <w:u w:val="single"/>
+        </w:rPr>
+        <w:t>é</w:t>
+      </w:r>
+      <w:r>
+        <w:rPr>
+          <w:rFonts w:ascii="ArialMT" w:cs="ArialMT"/>
+          <w:sz w:val="26"/>
+          <w:szCs w:val="26"/>
+          <w:u w:val="single"/>
+        </w:rPr>
+        <w:t>ral</w:t>
+      </w:r>
+    </w:p>
+    <w:p>
+      <w:pPr>
+        <w:rPr>
+          <w:rFonts w:asciiTheme="minorBidi" w:hAnsiTheme="minorBidi"/>
+          <w:b/>
+          <w:bCs/>
+          <w:sz w:val="32"/>
+          <w:szCs w:val="32"/>
+        </w:rPr>
+      </w:pPr>
+      <w:r>
+        <w:rPr>
+          <w:rFonts w:ascii="ArialMT" w:cs="ArialMT"/>
+          <w:b/>
+          <w:bCs/>
+          <w:sz w:val="26"/>
+          <w:szCs w:val="26"/>
+        </w:rPr>
+        <w:t>Le client :</w:t>
+      </w:r>
+    </w:p>
+    <w:p>
+      <w:pPr>
+        <w:rPr>
+          <w:rFonts w:asciiTheme="minorBidi" w:hAnsiTheme="minorBidi"/>
+          <w:sz w:val="26"/>
+          <w:szCs w:val="26"/>
+        </w:rPr>
+      </w:pPr>
+      <w:r>
+        <w:rPr>
+          <w:rFonts w:asciiTheme="minorBidi" w:hAnsiTheme="minorBidi"/>
+          <w:sz w:val="26"/>
+          <w:szCs w:val="26"/>
+        </w:rPr>
+        <w:t xml:space="preserve">Pour passer une commande, le client aura trois possibilités : </w:t>
+      </w:r>
+    </w:p>
+    <w:p>
+      <w:pPr>
+        <w:pStyle w:val="Paragraphedeliste"/>
+        <w:numPr>
+          <w:ilvl w:val="0"/>
+          <w:numId w:val="10"/>
+        </w:numPr>
+        <w:rPr>
+          <w:rFonts w:asciiTheme="minorBidi" w:hAnsiTheme="minorBidi"/>
+          <w:sz w:val="26"/>
+          <w:szCs w:val="26"/>
+        </w:rPr>
+      </w:pPr>
+      <w:r>
+        <w:rPr>
+          <w:rFonts w:asciiTheme="minorBidi" w:hAnsiTheme="minorBidi"/>
+          <w:sz w:val="26"/>
+          <w:szCs w:val="26"/>
+        </w:rPr>
+        <w:t>C</w:t>
+      </w:r>
+      <w:r>
+        <w:rPr>
+          <w:rFonts w:asciiTheme="minorBidi" w:hAnsiTheme="minorBidi"/>
+          <w:sz w:val="26"/>
+          <w:szCs w:val="26"/>
+        </w:rPr>
+        <w:t xml:space="preserve">ommander </w:t>
+      </w:r>
+      <w:r>
+        <w:rPr>
+          <w:rFonts w:asciiTheme="minorBidi" w:hAnsiTheme="minorBidi"/>
+          <w:sz w:val="26"/>
+          <w:szCs w:val="26"/>
+        </w:rPr>
+        <w:t xml:space="preserve">et régler </w:t>
+      </w:r>
+      <w:r>
+        <w:rPr>
+          <w:rFonts w:asciiTheme="minorBidi" w:hAnsiTheme="minorBidi"/>
+          <w:b/>
+          <w:bCs/>
+          <w:sz w:val="26"/>
+          <w:szCs w:val="26"/>
+        </w:rPr>
+        <w:t>sur place</w:t>
+      </w:r>
+      <w:r>
+        <w:rPr>
+          <w:rFonts w:asciiTheme="minorBidi" w:hAnsiTheme="minorBidi"/>
+          <w:sz w:val="26"/>
+          <w:szCs w:val="26"/>
+        </w:rPr>
+        <w:t>.</w:t>
+      </w:r>
+    </w:p>
+    <w:p>
+      <w:pPr>
+        <w:pStyle w:val="Paragraphedeliste"/>
+        <w:numPr>
+          <w:ilvl w:val="0"/>
+          <w:numId w:val="10"/>
+        </w:numPr>
+        <w:rPr>
+          <w:rFonts w:asciiTheme="minorBidi" w:hAnsiTheme="minorBidi"/>
+          <w:sz w:val="26"/>
+          <w:szCs w:val="26"/>
+        </w:rPr>
+      </w:pPr>
+      <w:r>
+        <w:rPr>
+          <w:rFonts w:asciiTheme="minorBidi" w:hAnsiTheme="minorBidi"/>
+          <w:b/>
+          <w:bCs/>
+          <w:sz w:val="26"/>
+          <w:szCs w:val="26"/>
+        </w:rPr>
+        <w:t>Par téléphone</w:t>
+      </w:r>
+      <w:r>
+        <w:rPr>
+          <w:rFonts w:asciiTheme="minorBidi" w:hAnsiTheme="minorBidi"/>
+          <w:sz w:val="26"/>
+          <w:szCs w:val="26"/>
+        </w:rPr>
+        <w:t xml:space="preserve"> en interagissant avec </w:t>
+      </w:r>
+      <w:r>
+        <w:rPr>
+          <w:rFonts w:asciiTheme="minorBidi" w:hAnsiTheme="minorBidi"/>
+          <w:b/>
+          <w:bCs/>
+          <w:sz w:val="26"/>
+          <w:szCs w:val="26"/>
+        </w:rPr>
+        <w:t>un vendeur</w:t>
+      </w:r>
+      <w:r>
+        <w:rPr>
+          <w:rFonts w:asciiTheme="minorBidi" w:hAnsiTheme="minorBidi"/>
+          <w:sz w:val="26"/>
+          <w:szCs w:val="26"/>
+        </w:rPr>
+        <w:t xml:space="preserve"> et en choisissant </w:t>
+      </w:r>
+      <w:r>
+        <w:rPr>
+          <w:rFonts w:asciiTheme="minorBidi" w:hAnsiTheme="minorBidi"/>
+          <w:sz w:val="26"/>
+          <w:szCs w:val="26"/>
+        </w:rPr>
+        <w:t xml:space="preserve">soit de régler </w:t>
+      </w:r>
+      <w:r>
+        <w:rPr>
+          <w:rFonts w:asciiTheme="minorBidi" w:hAnsiTheme="minorBidi"/>
+          <w:sz w:val="26"/>
+          <w:szCs w:val="26"/>
+        </w:rPr>
+        <w:t>à la</w:t>
+      </w:r>
+      <w:r>
+        <w:rPr>
+          <w:rFonts w:asciiTheme="minorBidi" w:hAnsiTheme="minorBidi"/>
+          <w:sz w:val="26"/>
+          <w:szCs w:val="26"/>
+        </w:rPr>
+        <w:t xml:space="preserve"> récupér</w:t>
+      </w:r>
+      <w:r>
+        <w:rPr>
+          <w:rFonts w:asciiTheme="minorBidi" w:hAnsiTheme="minorBidi"/>
+          <w:sz w:val="26"/>
+          <w:szCs w:val="26"/>
+        </w:rPr>
+        <w:t>ation de</w:t>
+      </w:r>
+      <w:r>
+        <w:rPr>
+          <w:rFonts w:asciiTheme="minorBidi" w:hAnsiTheme="minorBidi"/>
+          <w:sz w:val="26"/>
+          <w:szCs w:val="26"/>
+        </w:rPr>
+        <w:t xml:space="preserve"> sa commande</w:t>
+      </w:r>
+      <w:r>
+        <w:rPr>
+          <w:rFonts w:asciiTheme="minorBidi" w:hAnsiTheme="minorBidi"/>
+          <w:sz w:val="26"/>
+          <w:szCs w:val="26"/>
+        </w:rPr>
+        <w:t>, soit de se faire livrer et donc de payer à la livraison.</w:t>
+      </w:r>
+    </w:p>
+    <w:p>
+      <w:pPr>
+        <w:pStyle w:val="Paragraphedeliste"/>
+        <w:numPr>
+          <w:ilvl w:val="0"/>
+          <w:numId w:val="10"/>
+        </w:numPr>
+        <w:rPr>
+          <w:rFonts w:asciiTheme="minorBidi" w:hAnsiTheme="minorBidi"/>
+          <w:sz w:val="26"/>
+          <w:szCs w:val="26"/>
+        </w:rPr>
+      </w:pPr>
+      <w:r>
+        <w:rPr>
+          <w:rFonts w:asciiTheme="minorBidi" w:hAnsiTheme="minorBidi"/>
+          <w:sz w:val="26"/>
+          <w:szCs w:val="26"/>
+        </w:rPr>
+        <w:t xml:space="preserve">Commander </w:t>
+      </w:r>
+      <w:r>
+        <w:rPr>
+          <w:rFonts w:asciiTheme="minorBidi" w:hAnsiTheme="minorBidi"/>
+          <w:b/>
+          <w:bCs/>
+          <w:sz w:val="26"/>
+          <w:szCs w:val="26"/>
+        </w:rPr>
+        <w:t>en ligne</w:t>
+      </w:r>
+      <w:r>
+        <w:rPr>
+          <w:rFonts w:asciiTheme="minorBidi" w:hAnsiTheme="minorBidi"/>
+          <w:sz w:val="26"/>
+          <w:szCs w:val="26"/>
+        </w:rPr>
+        <w:t xml:space="preserve"> via le site internet. Le règlement par carte bancaire ou en espèces à la livraison.</w:t>
+      </w:r>
+      <w:r>
+        <w:rPr>
+          <w:rFonts w:asciiTheme="minorBidi" w:hAnsiTheme="minorBidi"/>
+          <w:sz w:val="26"/>
+          <w:szCs w:val="26"/>
+        </w:rPr>
+        <w:t xml:space="preserve"> </w:t>
+      </w:r>
+    </w:p>
+    <w:p>
+      <w:pPr>
+        <w:autoSpaceDE w:val="0"/>
+        <w:autoSpaceDN w:val="0"/>
+        <w:adjustRightInd w:val="0"/>
+        <w:spacing w:before="0" w:beforeAutospacing="0" w:after="0" w:afterAutospacing="0"/>
+        <w:rPr>
+          <w:rFonts w:asciiTheme="minorBidi" w:hAnsiTheme="minorBidi"/>
+          <w:sz w:val="26"/>
+          <w:szCs w:val="26"/>
+        </w:rPr>
+      </w:pPr>
+      <w:r>
+        <w:rPr>
+          <w:rFonts w:asciiTheme="minorBidi" w:hAnsiTheme="minorBidi"/>
+          <w:sz w:val="26"/>
+          <w:szCs w:val="26"/>
+        </w:rPr>
+        <w:t xml:space="preserve">Le client pourra choisir les pizzas </w:t>
+      </w:r>
+      <w:r>
+        <w:rPr>
+          <w:rFonts w:asciiTheme="minorBidi" w:hAnsiTheme="minorBidi"/>
+          <w:sz w:val="26"/>
+          <w:szCs w:val="26"/>
+        </w:rPr>
+        <w:t xml:space="preserve">dans un menu </w:t>
+      </w:r>
+      <w:r>
+        <w:rPr>
+          <w:rFonts w:asciiTheme="minorBidi" w:hAnsiTheme="minorBidi" w:hint="cs"/>
+          <w:sz w:val="26"/>
+          <w:szCs w:val="26"/>
+        </w:rPr>
+        <w:t>é</w:t>
+      </w:r>
+      <w:r>
+        <w:rPr>
+          <w:rFonts w:asciiTheme="minorBidi" w:hAnsiTheme="minorBidi"/>
+          <w:sz w:val="26"/>
+          <w:szCs w:val="26"/>
+        </w:rPr>
+        <w:t>tabli</w:t>
+      </w:r>
+      <w:r>
+        <w:rPr>
+          <w:rFonts w:asciiTheme="minorBidi" w:hAnsiTheme="minorBidi"/>
+          <w:sz w:val="26"/>
+          <w:szCs w:val="26"/>
+        </w:rPr>
+        <w:t xml:space="preserve"> sur le site de la pizzeria.</w:t>
+      </w:r>
+    </w:p>
+    <w:p>
+      <w:pPr>
+        <w:autoSpaceDE w:val="0"/>
+        <w:autoSpaceDN w:val="0"/>
+        <w:adjustRightInd w:val="0"/>
+        <w:spacing w:before="0" w:beforeAutospacing="0" w:after="0" w:afterAutospacing="0"/>
+        <w:rPr>
+          <w:rFonts w:asciiTheme="minorBidi" w:hAnsiTheme="minorBidi"/>
+          <w:sz w:val="26"/>
+          <w:szCs w:val="26"/>
+        </w:rPr>
+      </w:pPr>
+      <w:r>
+        <w:rPr>
+          <w:rFonts w:asciiTheme="minorBidi" w:hAnsiTheme="minorBidi"/>
+          <w:sz w:val="26"/>
+          <w:szCs w:val="26"/>
+        </w:rPr>
+        <w:t>Si le client commande des produits</w:t>
+      </w:r>
+      <w:r>
+        <w:rPr>
+          <w:rFonts w:asciiTheme="minorBidi" w:hAnsiTheme="minorBidi"/>
+          <w:sz w:val="26"/>
+          <w:szCs w:val="26"/>
+        </w:rPr>
+        <w:t>,</w:t>
+      </w:r>
+      <w:r>
+        <w:rPr>
+          <w:rFonts w:asciiTheme="minorBidi" w:hAnsiTheme="minorBidi"/>
+          <w:sz w:val="26"/>
+          <w:szCs w:val="26"/>
+        </w:rPr>
+        <w:t xml:space="preserve"> il devra obligatoirement renseigner ses coordonn</w:t>
+      </w:r>
+      <w:r>
+        <w:rPr>
+          <w:rFonts w:asciiTheme="minorBidi" w:hAnsiTheme="minorBidi" w:hint="cs"/>
+          <w:sz w:val="26"/>
+          <w:szCs w:val="26"/>
+        </w:rPr>
+        <w:t>é</w:t>
+      </w:r>
+      <w:r>
+        <w:rPr>
+          <w:rFonts w:asciiTheme="minorBidi" w:hAnsiTheme="minorBidi"/>
+          <w:sz w:val="26"/>
+          <w:szCs w:val="26"/>
+        </w:rPr>
+        <w:t>es</w:t>
+      </w:r>
+      <w:r>
+        <w:rPr>
+          <w:rFonts w:asciiTheme="minorBidi" w:hAnsiTheme="minorBidi"/>
+          <w:sz w:val="26"/>
+          <w:szCs w:val="26"/>
+        </w:rPr>
+        <w:t xml:space="preserve"> </w:t>
+      </w:r>
+      <w:r>
+        <w:rPr>
+          <w:rFonts w:asciiTheme="minorBidi" w:hAnsiTheme="minorBidi"/>
+          <w:sz w:val="26"/>
+          <w:szCs w:val="26"/>
+        </w:rPr>
+        <w:t>(nom</w:t>
+      </w:r>
+      <w:r>
+        <w:rPr>
+          <w:rFonts w:asciiTheme="minorBidi" w:hAnsiTheme="minorBidi"/>
+          <w:sz w:val="26"/>
+          <w:szCs w:val="26"/>
+        </w:rPr>
+        <w:t>,</w:t>
+      </w:r>
+      <w:r>
+        <w:rPr>
+          <w:rFonts w:asciiTheme="minorBidi" w:hAnsiTheme="minorBidi"/>
+          <w:sz w:val="26"/>
+          <w:szCs w:val="26"/>
+        </w:rPr>
+        <w:t xml:space="preserve"> pr</w:t>
+      </w:r>
+      <w:r>
+        <w:rPr>
+          <w:rFonts w:asciiTheme="minorBidi" w:hAnsiTheme="minorBidi" w:hint="cs"/>
+          <w:sz w:val="26"/>
+          <w:szCs w:val="26"/>
+        </w:rPr>
+        <w:t>é</w:t>
+      </w:r>
+      <w:r>
+        <w:rPr>
+          <w:rFonts w:asciiTheme="minorBidi" w:hAnsiTheme="minorBidi"/>
+          <w:sz w:val="26"/>
+          <w:szCs w:val="26"/>
+        </w:rPr>
+        <w:t>nom</w:t>
+      </w:r>
+      <w:r>
+        <w:rPr>
+          <w:rFonts w:asciiTheme="minorBidi" w:hAnsiTheme="minorBidi"/>
+          <w:sz w:val="26"/>
+          <w:szCs w:val="26"/>
+        </w:rPr>
+        <w:t>,</w:t>
+      </w:r>
+      <w:r>
+        <w:rPr>
+          <w:rFonts w:asciiTheme="minorBidi" w:hAnsiTheme="minorBidi"/>
+          <w:sz w:val="26"/>
+          <w:szCs w:val="26"/>
+        </w:rPr>
+        <w:t xml:space="preserve"> num</w:t>
+      </w:r>
+      <w:r>
+        <w:rPr>
+          <w:rFonts w:asciiTheme="minorBidi" w:hAnsiTheme="minorBidi" w:hint="cs"/>
+          <w:sz w:val="26"/>
+          <w:szCs w:val="26"/>
+        </w:rPr>
+        <w:t>é</w:t>
+      </w:r>
+      <w:r>
+        <w:rPr>
+          <w:rFonts w:asciiTheme="minorBidi" w:hAnsiTheme="minorBidi"/>
+          <w:sz w:val="26"/>
+          <w:szCs w:val="26"/>
+        </w:rPr>
+        <w:t>ro de t</w:t>
+      </w:r>
+      <w:r>
+        <w:rPr>
+          <w:rFonts w:asciiTheme="minorBidi" w:hAnsiTheme="minorBidi" w:hint="cs"/>
+          <w:sz w:val="26"/>
+          <w:szCs w:val="26"/>
+        </w:rPr>
+        <w:t>é</w:t>
+      </w:r>
+      <w:r>
+        <w:rPr>
+          <w:rFonts w:asciiTheme="minorBidi" w:hAnsiTheme="minorBidi"/>
+          <w:sz w:val="26"/>
+          <w:szCs w:val="26"/>
+        </w:rPr>
+        <w:t>l</w:t>
+      </w:r>
+      <w:r>
+        <w:rPr>
+          <w:rFonts w:asciiTheme="minorBidi" w:hAnsiTheme="minorBidi" w:hint="cs"/>
+          <w:sz w:val="26"/>
+          <w:szCs w:val="26"/>
+        </w:rPr>
+        <w:t>é</w:t>
+      </w:r>
+      <w:r>
+        <w:rPr>
+          <w:rFonts w:asciiTheme="minorBidi" w:hAnsiTheme="minorBidi"/>
+          <w:sz w:val="26"/>
+          <w:szCs w:val="26"/>
+        </w:rPr>
+        <w:t>phone et adresse).</w:t>
+      </w:r>
+    </w:p>
+    <w:p>
+      <w:pPr>
+        <w:autoSpaceDE w:val="0"/>
+        <w:autoSpaceDN w:val="0"/>
+        <w:adjustRightInd w:val="0"/>
+        <w:spacing w:before="0" w:beforeAutospacing="0" w:after="0" w:afterAutospacing="0"/>
+        <w:rPr>
+          <w:rFonts w:asciiTheme="minorBidi" w:hAnsiTheme="minorBidi"/>
+          <w:sz w:val="26"/>
+          <w:szCs w:val="26"/>
+        </w:rPr>
+      </w:pPr>
+      <w:r>
+        <w:rPr>
+          <w:rFonts w:asciiTheme="minorBidi" w:hAnsiTheme="minorBidi"/>
+          <w:sz w:val="26"/>
+          <w:szCs w:val="26"/>
+        </w:rPr>
+        <w:t>Le syst</w:t>
+      </w:r>
+      <w:r>
+        <w:rPr>
+          <w:rFonts w:asciiTheme="minorBidi" w:hAnsiTheme="minorBidi" w:hint="cs"/>
+          <w:sz w:val="26"/>
+          <w:szCs w:val="26"/>
+        </w:rPr>
+        <w:t>è</w:t>
+      </w:r>
+      <w:r>
+        <w:rPr>
+          <w:rFonts w:asciiTheme="minorBidi" w:hAnsiTheme="minorBidi"/>
+          <w:sz w:val="26"/>
+          <w:szCs w:val="26"/>
+        </w:rPr>
+        <w:t>me va calculer le temps de pr</w:t>
+      </w:r>
+      <w:r>
+        <w:rPr>
+          <w:rFonts w:asciiTheme="minorBidi" w:hAnsiTheme="minorBidi" w:hint="cs"/>
+          <w:sz w:val="26"/>
+          <w:szCs w:val="26"/>
+        </w:rPr>
+        <w:t>é</w:t>
+      </w:r>
+      <w:r>
+        <w:rPr>
+          <w:rFonts w:asciiTheme="minorBidi" w:hAnsiTheme="minorBidi"/>
+          <w:sz w:val="26"/>
+          <w:szCs w:val="26"/>
+        </w:rPr>
+        <w:t>paration et proposera au client un temps approximatif</w:t>
+      </w:r>
+      <w:r>
+        <w:rPr>
+          <w:rFonts w:asciiTheme="minorBidi" w:hAnsiTheme="minorBidi"/>
+          <w:sz w:val="26"/>
+          <w:szCs w:val="26"/>
+        </w:rPr>
+        <w:t xml:space="preserve"> </w:t>
+      </w:r>
+      <w:r>
+        <w:rPr>
+          <w:rFonts w:asciiTheme="minorBidi" w:hAnsiTheme="minorBidi"/>
+          <w:sz w:val="26"/>
+          <w:szCs w:val="26"/>
+        </w:rPr>
+        <w:t>de livraison. Si le client refuse la proposition, la commande est annul</w:t>
+      </w:r>
+      <w:r>
+        <w:rPr>
+          <w:rFonts w:asciiTheme="minorBidi" w:hAnsiTheme="minorBidi" w:hint="cs"/>
+          <w:sz w:val="26"/>
+          <w:szCs w:val="26"/>
+        </w:rPr>
+        <w:t>é</w:t>
+      </w:r>
+      <w:r>
+        <w:rPr>
+          <w:rFonts w:asciiTheme="minorBidi" w:hAnsiTheme="minorBidi"/>
+          <w:sz w:val="26"/>
+          <w:szCs w:val="26"/>
+        </w:rPr>
+        <w:t>e</w:t>
+      </w:r>
+      <w:r>
+        <w:rPr>
+          <w:rFonts w:asciiTheme="minorBidi" w:hAnsiTheme="minorBidi"/>
+          <w:sz w:val="26"/>
+          <w:szCs w:val="26"/>
+        </w:rPr>
+        <w:t>,</w:t>
+      </w:r>
+      <w:r>
+        <w:rPr>
+          <w:rFonts w:asciiTheme="minorBidi" w:hAnsiTheme="minorBidi"/>
+          <w:sz w:val="26"/>
+          <w:szCs w:val="26"/>
+        </w:rPr>
+        <w:t xml:space="preserve"> sinon on lui</w:t>
+      </w:r>
+      <w:r>
+        <w:rPr>
+          <w:rFonts w:asciiTheme="minorBidi" w:hAnsiTheme="minorBidi"/>
+          <w:sz w:val="26"/>
+          <w:szCs w:val="26"/>
+        </w:rPr>
+        <w:t xml:space="preserve"> </w:t>
+      </w:r>
+      <w:r>
+        <w:rPr>
+          <w:rFonts w:asciiTheme="minorBidi" w:hAnsiTheme="minorBidi"/>
+          <w:sz w:val="26"/>
+          <w:szCs w:val="26"/>
+        </w:rPr>
+        <w:t>proposera de r</w:t>
+      </w:r>
+      <w:r>
+        <w:rPr>
+          <w:rFonts w:asciiTheme="minorBidi" w:hAnsiTheme="minorBidi" w:hint="cs"/>
+          <w:sz w:val="26"/>
+          <w:szCs w:val="26"/>
+        </w:rPr>
+        <w:t>é</w:t>
+      </w:r>
+      <w:r>
+        <w:rPr>
+          <w:rFonts w:asciiTheme="minorBidi" w:hAnsiTheme="minorBidi"/>
+          <w:sz w:val="26"/>
+          <w:szCs w:val="26"/>
+        </w:rPr>
+        <w:t xml:space="preserve">gler l'achat soit en ligne pour le cas d'une commande </w:t>
+      </w:r>
+      <w:r>
+        <w:rPr>
+          <w:rFonts w:asciiTheme="minorBidi" w:hAnsiTheme="minorBidi"/>
+          <w:sz w:val="26"/>
+          <w:szCs w:val="26"/>
+        </w:rPr>
+        <w:t>via</w:t>
+      </w:r>
+      <w:r>
+        <w:rPr>
+          <w:rFonts w:asciiTheme="minorBidi" w:hAnsiTheme="minorBidi"/>
+          <w:sz w:val="26"/>
+          <w:szCs w:val="26"/>
+        </w:rPr>
+        <w:t xml:space="preserve"> le site internet ou</w:t>
+      </w:r>
+      <w:r>
+        <w:rPr>
+          <w:rFonts w:asciiTheme="minorBidi" w:hAnsiTheme="minorBidi"/>
+          <w:sz w:val="26"/>
+          <w:szCs w:val="26"/>
+        </w:rPr>
+        <w:t xml:space="preserve"> </w:t>
+      </w:r>
+      <w:r>
+        <w:rPr>
+          <w:rFonts w:asciiTheme="minorBidi" w:hAnsiTheme="minorBidi"/>
+          <w:sz w:val="26"/>
+          <w:szCs w:val="26"/>
+        </w:rPr>
+        <w:t>en esp</w:t>
+      </w:r>
+      <w:r>
+        <w:rPr>
+          <w:rFonts w:asciiTheme="minorBidi" w:hAnsiTheme="minorBidi" w:hint="cs"/>
+          <w:sz w:val="26"/>
+          <w:szCs w:val="26"/>
+        </w:rPr>
+        <w:t>è</w:t>
+      </w:r>
+      <w:r>
+        <w:rPr>
+          <w:rFonts w:asciiTheme="minorBidi" w:hAnsiTheme="minorBidi"/>
+          <w:sz w:val="26"/>
+          <w:szCs w:val="26"/>
+        </w:rPr>
+        <w:t>ces aupr</w:t>
+      </w:r>
+      <w:r>
+        <w:rPr>
+          <w:rFonts w:asciiTheme="minorBidi" w:hAnsiTheme="minorBidi" w:hint="cs"/>
+          <w:sz w:val="26"/>
+          <w:szCs w:val="26"/>
+        </w:rPr>
+        <w:t>è</w:t>
+      </w:r>
+      <w:r>
+        <w:rPr>
+          <w:rFonts w:asciiTheme="minorBidi" w:hAnsiTheme="minorBidi"/>
+          <w:sz w:val="26"/>
+          <w:szCs w:val="26"/>
+        </w:rPr>
+        <w:t xml:space="preserve">s du livreur </w:t>
+      </w:r>
+      <w:r>
+        <w:rPr>
+          <w:rFonts w:asciiTheme="minorBidi" w:hAnsiTheme="minorBidi"/>
+          <w:sz w:val="26"/>
+          <w:szCs w:val="26"/>
+        </w:rPr>
+        <w:t>lors de</w:t>
+      </w:r>
+      <w:r>
+        <w:rPr>
+          <w:rFonts w:asciiTheme="minorBidi" w:hAnsiTheme="minorBidi"/>
+          <w:sz w:val="26"/>
+          <w:szCs w:val="26"/>
+        </w:rPr>
+        <w:t xml:space="preserve"> la livraison.</w:t>
+      </w:r>
+    </w:p>
+    <w:p>
+      <w:pPr>
+        <w:autoSpaceDE w:val="0"/>
+        <w:autoSpaceDN w:val="0"/>
+        <w:adjustRightInd w:val="0"/>
+        <w:spacing w:before="0" w:beforeAutospacing="0" w:after="0" w:afterAutospacing="0"/>
+        <w:rPr>
+          <w:rFonts w:asciiTheme="minorBidi" w:hAnsiTheme="minorBidi"/>
+          <w:sz w:val="26"/>
+          <w:szCs w:val="26"/>
+        </w:rPr>
+      </w:pPr>
+      <w:r>
+        <w:rPr>
+          <w:rFonts w:asciiTheme="minorBidi" w:hAnsiTheme="minorBidi"/>
+          <w:sz w:val="26"/>
+          <w:szCs w:val="26"/>
+        </w:rPr>
+        <w:t>Apr</w:t>
+      </w:r>
+      <w:r>
+        <w:rPr>
+          <w:rFonts w:asciiTheme="minorBidi" w:hAnsiTheme="minorBidi" w:hint="cs"/>
+          <w:sz w:val="26"/>
+          <w:szCs w:val="26"/>
+        </w:rPr>
+        <w:t>è</w:t>
+      </w:r>
+      <w:r>
+        <w:rPr>
+          <w:rFonts w:asciiTheme="minorBidi" w:hAnsiTheme="minorBidi"/>
+          <w:sz w:val="26"/>
+          <w:szCs w:val="26"/>
+        </w:rPr>
+        <w:t xml:space="preserve">s </w:t>
+      </w:r>
+      <w:r>
+        <w:rPr>
+          <w:rFonts w:asciiTheme="minorBidi" w:hAnsiTheme="minorBidi"/>
+          <w:sz w:val="26"/>
+          <w:szCs w:val="26"/>
+        </w:rPr>
+        <w:t>confirma</w:t>
+      </w:r>
+      <w:r>
+        <w:rPr>
+          <w:rFonts w:asciiTheme="minorBidi" w:hAnsiTheme="minorBidi"/>
+          <w:sz w:val="26"/>
+          <w:szCs w:val="26"/>
+        </w:rPr>
+        <w:t>tion de la commande</w:t>
+      </w:r>
+      <w:r>
+        <w:rPr>
+          <w:rFonts w:asciiTheme="minorBidi" w:hAnsiTheme="minorBidi"/>
+          <w:sz w:val="26"/>
+          <w:szCs w:val="26"/>
+        </w:rPr>
+        <w:t>,</w:t>
+      </w:r>
+      <w:r>
+        <w:rPr>
+          <w:rFonts w:asciiTheme="minorBidi" w:hAnsiTheme="minorBidi"/>
+          <w:sz w:val="26"/>
+          <w:szCs w:val="26"/>
+        </w:rPr>
+        <w:t xml:space="preserve"> le syst</w:t>
+      </w:r>
+      <w:r>
+        <w:rPr>
+          <w:rFonts w:asciiTheme="minorBidi" w:hAnsiTheme="minorBidi" w:hint="cs"/>
+          <w:sz w:val="26"/>
+          <w:szCs w:val="26"/>
+        </w:rPr>
+        <w:t>è</w:t>
+      </w:r>
+      <w:r>
+        <w:rPr>
+          <w:rFonts w:asciiTheme="minorBidi" w:hAnsiTheme="minorBidi"/>
+          <w:sz w:val="26"/>
+          <w:szCs w:val="26"/>
+        </w:rPr>
+        <w:t>me va g</w:t>
+      </w:r>
+      <w:r>
+        <w:rPr>
+          <w:rFonts w:asciiTheme="minorBidi" w:hAnsiTheme="minorBidi" w:hint="cs"/>
+          <w:sz w:val="26"/>
+          <w:szCs w:val="26"/>
+        </w:rPr>
+        <w:t>é</w:t>
+      </w:r>
+      <w:r>
+        <w:rPr>
+          <w:rFonts w:asciiTheme="minorBidi" w:hAnsiTheme="minorBidi"/>
+          <w:sz w:val="26"/>
+          <w:szCs w:val="26"/>
+        </w:rPr>
+        <w:t>n</w:t>
+      </w:r>
+      <w:r>
+        <w:rPr>
+          <w:rFonts w:asciiTheme="minorBidi" w:hAnsiTheme="minorBidi" w:hint="cs"/>
+          <w:sz w:val="26"/>
+          <w:szCs w:val="26"/>
+        </w:rPr>
+        <w:t>é</w:t>
+      </w:r>
+      <w:r>
+        <w:rPr>
+          <w:rFonts w:asciiTheme="minorBidi" w:hAnsiTheme="minorBidi"/>
+          <w:sz w:val="26"/>
+          <w:szCs w:val="26"/>
+        </w:rPr>
+        <w:t>rer un num</w:t>
+      </w:r>
+      <w:r>
+        <w:rPr>
+          <w:rFonts w:asciiTheme="minorBidi" w:hAnsiTheme="minorBidi" w:hint="cs"/>
+          <w:sz w:val="26"/>
+          <w:szCs w:val="26"/>
+        </w:rPr>
+        <w:t>é</w:t>
+      </w:r>
+      <w:r>
+        <w:rPr>
+          <w:rFonts w:asciiTheme="minorBidi" w:hAnsiTheme="minorBidi"/>
+          <w:sz w:val="26"/>
+          <w:szCs w:val="26"/>
+        </w:rPr>
+        <w:t>ro de commande et le</w:t>
+      </w:r>
+      <w:r>
+        <w:rPr>
+          <w:rFonts w:asciiTheme="minorBidi" w:hAnsiTheme="minorBidi"/>
+          <w:sz w:val="26"/>
+          <w:szCs w:val="26"/>
+        </w:rPr>
+        <w:t xml:space="preserve"> </w:t>
+      </w:r>
+      <w:r>
+        <w:rPr>
+          <w:rFonts w:asciiTheme="minorBidi" w:hAnsiTheme="minorBidi"/>
+          <w:sz w:val="26"/>
+          <w:szCs w:val="26"/>
+        </w:rPr>
+        <w:t>transmettre au client et aux p</w:t>
+      </w:r>
+      <w:r>
+        <w:rPr>
+          <w:rFonts w:asciiTheme="minorBidi" w:hAnsiTheme="minorBidi"/>
+          <w:sz w:val="26"/>
+          <w:szCs w:val="26"/>
+        </w:rPr>
+        <w:t>izzaiolos</w:t>
+      </w:r>
+      <w:r>
+        <w:rPr>
+          <w:rFonts w:asciiTheme="minorBidi" w:hAnsiTheme="minorBidi"/>
+          <w:sz w:val="26"/>
+          <w:szCs w:val="26"/>
+        </w:rPr>
+        <w:t>.</w:t>
+      </w:r>
+    </w:p>
+    <w:p>
+      <w:pPr>
+        <w:autoSpaceDE w:val="0"/>
+        <w:autoSpaceDN w:val="0"/>
+        <w:adjustRightInd w:val="0"/>
+        <w:spacing w:before="0" w:beforeAutospacing="0" w:after="0" w:afterAutospacing="0"/>
+        <w:rPr>
+          <w:rFonts w:asciiTheme="minorBidi" w:hAnsiTheme="minorBidi"/>
+          <w:sz w:val="26"/>
+          <w:szCs w:val="26"/>
+        </w:rPr>
+      </w:pPr>
+      <w:r>
+        <w:rPr>
+          <w:rFonts w:asciiTheme="minorBidi" w:hAnsiTheme="minorBidi"/>
+          <w:sz w:val="26"/>
+          <w:szCs w:val="26"/>
+        </w:rPr>
+        <w:t>Si la situation l'exige</w:t>
+      </w:r>
+      <w:r>
+        <w:rPr>
+          <w:rFonts w:asciiTheme="minorBidi" w:hAnsiTheme="minorBidi"/>
+          <w:sz w:val="26"/>
+          <w:szCs w:val="26"/>
+        </w:rPr>
+        <w:t>,</w:t>
+      </w:r>
+      <w:r>
+        <w:rPr>
+          <w:rFonts w:asciiTheme="minorBidi" w:hAnsiTheme="minorBidi"/>
+          <w:sz w:val="26"/>
+          <w:szCs w:val="26"/>
+        </w:rPr>
+        <w:t xml:space="preserve"> le client peut revenir </w:t>
+      </w:r>
+      <w:r>
+        <w:rPr>
+          <w:rFonts w:asciiTheme="minorBidi" w:hAnsiTheme="minorBidi" w:hint="cs"/>
+          <w:sz w:val="26"/>
+          <w:szCs w:val="26"/>
+        </w:rPr>
+        <w:t>à</w:t>
+      </w:r>
+      <w:r>
+        <w:rPr>
+          <w:rFonts w:asciiTheme="minorBidi" w:hAnsiTheme="minorBidi"/>
+          <w:sz w:val="26"/>
+          <w:szCs w:val="26"/>
+        </w:rPr>
+        <w:t xml:space="preserve"> tout moment sur sa commande en indiquant le</w:t>
+      </w:r>
+      <w:r>
+        <w:rPr>
+          <w:rFonts w:asciiTheme="minorBidi" w:hAnsiTheme="minorBidi"/>
+          <w:sz w:val="26"/>
+          <w:szCs w:val="26"/>
+        </w:rPr>
+        <w:t xml:space="preserve"> </w:t>
+      </w:r>
+      <w:r>
+        <w:rPr>
+          <w:rFonts w:asciiTheme="minorBidi" w:hAnsiTheme="minorBidi"/>
+          <w:sz w:val="26"/>
+          <w:szCs w:val="26"/>
+        </w:rPr>
+        <w:t>num</w:t>
+      </w:r>
+      <w:r>
+        <w:rPr>
+          <w:rFonts w:asciiTheme="minorBidi" w:hAnsiTheme="minorBidi" w:hint="cs"/>
+          <w:sz w:val="26"/>
+          <w:szCs w:val="26"/>
+        </w:rPr>
+        <w:t>é</w:t>
+      </w:r>
+      <w:r>
+        <w:rPr>
+          <w:rFonts w:asciiTheme="minorBidi" w:hAnsiTheme="minorBidi"/>
+          <w:sz w:val="26"/>
+          <w:szCs w:val="26"/>
+        </w:rPr>
+        <w:t>ro de commande</w:t>
+      </w:r>
+      <w:r>
+        <w:rPr>
+          <w:rFonts w:asciiTheme="minorBidi" w:hAnsiTheme="minorBidi"/>
+          <w:sz w:val="26"/>
+          <w:szCs w:val="26"/>
+        </w:rPr>
+        <w:t>, afin de</w:t>
+      </w:r>
+      <w:r>
+        <w:rPr>
+          <w:rFonts w:asciiTheme="minorBidi" w:hAnsiTheme="minorBidi"/>
+          <w:sz w:val="26"/>
+          <w:szCs w:val="26"/>
+        </w:rPr>
+        <w:t xml:space="preserve"> </w:t>
+      </w:r>
+      <w:r>
+        <w:rPr>
+          <w:rFonts w:asciiTheme="minorBidi" w:hAnsiTheme="minorBidi"/>
+          <w:sz w:val="26"/>
+          <w:szCs w:val="26"/>
+        </w:rPr>
+        <w:t xml:space="preserve">: </w:t>
+      </w:r>
+    </w:p>
+    <w:p>
+      <w:pPr>
+        <w:pStyle w:val="Paragraphedeliste"/>
+        <w:numPr>
+          <w:ilvl w:val="0"/>
+          <w:numId w:val="11"/>
+        </w:numPr>
+        <w:autoSpaceDE w:val="0"/>
+        <w:autoSpaceDN w:val="0"/>
+        <w:adjustRightInd w:val="0"/>
+        <w:spacing w:before="0" w:beforeAutospacing="0" w:after="0" w:afterAutospacing="0"/>
+        <w:rPr>
+          <w:rFonts w:asciiTheme="minorBidi" w:hAnsiTheme="minorBidi"/>
+          <w:sz w:val="26"/>
+          <w:szCs w:val="26"/>
+        </w:rPr>
+      </w:pPr>
+      <w:r>
+        <w:rPr>
+          <w:rFonts w:asciiTheme="minorBidi" w:hAnsiTheme="minorBidi"/>
+          <w:sz w:val="26"/>
+          <w:szCs w:val="26"/>
+        </w:rPr>
+        <w:t>Suivre</w:t>
+      </w:r>
+      <w:r>
+        <w:rPr>
+          <w:rFonts w:asciiTheme="minorBidi" w:hAnsiTheme="minorBidi"/>
+          <w:sz w:val="26"/>
+          <w:szCs w:val="26"/>
+        </w:rPr>
+        <w:t xml:space="preserve"> l'</w:t>
+      </w:r>
+      <w:r>
+        <w:rPr>
+          <w:rFonts w:asciiTheme="minorBidi" w:hAnsiTheme="minorBidi" w:hint="cs"/>
+          <w:sz w:val="26"/>
+          <w:szCs w:val="26"/>
+        </w:rPr>
+        <w:t>é</w:t>
+      </w:r>
+      <w:r>
+        <w:rPr>
+          <w:rFonts w:asciiTheme="minorBidi" w:hAnsiTheme="minorBidi"/>
+          <w:sz w:val="26"/>
+          <w:szCs w:val="26"/>
+        </w:rPr>
+        <w:t>tat de</w:t>
+      </w:r>
+      <w:r>
+        <w:rPr>
+          <w:rFonts w:asciiTheme="minorBidi" w:hAnsiTheme="minorBidi"/>
+          <w:sz w:val="26"/>
+          <w:szCs w:val="26"/>
+        </w:rPr>
+        <w:t xml:space="preserve"> </w:t>
+      </w:r>
+      <w:r>
+        <w:rPr>
+          <w:rFonts w:asciiTheme="minorBidi" w:hAnsiTheme="minorBidi"/>
+          <w:sz w:val="26"/>
+          <w:szCs w:val="26"/>
+        </w:rPr>
+        <w:t xml:space="preserve">la </w:t>
+      </w:r>
+      <w:r>
+        <w:rPr>
+          <w:rFonts w:asciiTheme="minorBidi" w:hAnsiTheme="minorBidi"/>
+          <w:sz w:val="26"/>
+          <w:szCs w:val="26"/>
+        </w:rPr>
+        <w:t>commande passée.</w:t>
+      </w:r>
+    </w:p>
+    <w:p>
+      <w:pPr>
+        <w:pStyle w:val="Paragraphedeliste"/>
+        <w:numPr>
+          <w:ilvl w:val="0"/>
+          <w:numId w:val="11"/>
+        </w:numPr>
+        <w:autoSpaceDE w:val="0"/>
+        <w:autoSpaceDN w:val="0"/>
+        <w:adjustRightInd w:val="0"/>
+        <w:spacing w:before="0" w:beforeAutospacing="0" w:after="0" w:afterAutospacing="0"/>
+        <w:rPr>
+          <w:rFonts w:asciiTheme="minorBidi" w:hAnsiTheme="minorBidi"/>
+          <w:sz w:val="26"/>
+          <w:szCs w:val="26"/>
+        </w:rPr>
+      </w:pPr>
+      <w:r>
+        <w:rPr>
+          <w:rFonts w:asciiTheme="minorBidi" w:hAnsiTheme="minorBidi"/>
+          <w:sz w:val="26"/>
+          <w:szCs w:val="26"/>
+        </w:rPr>
+        <w:t>M</w:t>
+      </w:r>
+      <w:r>
+        <w:rPr>
+          <w:rFonts w:asciiTheme="minorBidi" w:hAnsiTheme="minorBidi"/>
+          <w:sz w:val="26"/>
+          <w:szCs w:val="26"/>
+        </w:rPr>
+        <w:t xml:space="preserve">odifier les choix qui ont </w:t>
+      </w:r>
+      <w:r>
+        <w:rPr>
+          <w:rFonts w:asciiTheme="minorBidi" w:hAnsiTheme="minorBidi" w:hint="cs"/>
+          <w:sz w:val="26"/>
+          <w:szCs w:val="26"/>
+        </w:rPr>
+        <w:t>é</w:t>
+      </w:r>
+      <w:r>
+        <w:rPr>
+          <w:rFonts w:asciiTheme="minorBidi" w:hAnsiTheme="minorBidi"/>
+          <w:sz w:val="26"/>
+          <w:szCs w:val="26"/>
+        </w:rPr>
+        <w:t>t</w:t>
+      </w:r>
+      <w:r>
+        <w:rPr>
+          <w:rFonts w:asciiTheme="minorBidi" w:hAnsiTheme="minorBidi" w:hint="cs"/>
+          <w:sz w:val="26"/>
+          <w:szCs w:val="26"/>
+        </w:rPr>
+        <w:t>é</w:t>
+      </w:r>
+      <w:r>
+        <w:rPr>
+          <w:rFonts w:asciiTheme="minorBidi" w:hAnsiTheme="minorBidi"/>
+          <w:sz w:val="26"/>
+          <w:szCs w:val="26"/>
+        </w:rPr>
+        <w:t xml:space="preserve"> </w:t>
+      </w:r>
+      <w:r>
+        <w:rPr>
+          <w:rFonts w:asciiTheme="minorBidi" w:hAnsiTheme="minorBidi"/>
+          <w:sz w:val="26"/>
+          <w:szCs w:val="26"/>
+        </w:rPr>
+        <w:t>confirm</w:t>
+      </w:r>
+      <w:r>
+        <w:rPr>
+          <w:rFonts w:asciiTheme="minorBidi" w:hAnsiTheme="minorBidi" w:hint="cs"/>
+          <w:sz w:val="26"/>
+          <w:szCs w:val="26"/>
+        </w:rPr>
+        <w:t>é</w:t>
+      </w:r>
+      <w:r>
+        <w:rPr>
+          <w:rFonts w:asciiTheme="minorBidi" w:hAnsiTheme="minorBidi"/>
+          <w:sz w:val="26"/>
+          <w:szCs w:val="26"/>
+        </w:rPr>
+        <w:t>s</w:t>
+      </w:r>
+      <w:r>
+        <w:rPr>
+          <w:rFonts w:asciiTheme="minorBidi" w:hAnsiTheme="minorBidi"/>
+          <w:sz w:val="26"/>
+          <w:szCs w:val="26"/>
+        </w:rPr>
+        <w:t xml:space="preserve">. </w:t>
+      </w:r>
+      <w:r>
+        <w:rPr>
+          <w:rFonts w:asciiTheme="minorBidi" w:hAnsiTheme="minorBidi"/>
+          <w:sz w:val="26"/>
+          <w:szCs w:val="26"/>
+        </w:rPr>
+        <w:t xml:space="preserve">(si </w:t>
+      </w:r>
+      <w:r>
+        <w:rPr>
+          <w:rFonts w:asciiTheme="minorBidi" w:hAnsiTheme="minorBidi"/>
+          <w:sz w:val="26"/>
+          <w:szCs w:val="26"/>
+        </w:rPr>
+        <w:t>aucun</w:t>
+      </w:r>
+      <w:r>
+        <w:rPr>
+          <w:rFonts w:asciiTheme="minorBidi" w:hAnsiTheme="minorBidi"/>
+          <w:sz w:val="26"/>
+          <w:szCs w:val="26"/>
+        </w:rPr>
+        <w:t>e pizza</w:t>
+      </w:r>
+      <w:r>
+        <w:rPr>
+          <w:rFonts w:asciiTheme="minorBidi" w:hAnsiTheme="minorBidi"/>
+          <w:sz w:val="26"/>
+          <w:szCs w:val="26"/>
+        </w:rPr>
+        <w:t xml:space="preserve"> n</w:t>
+      </w:r>
+      <w:r>
+        <w:rPr>
+          <w:rFonts w:asciiTheme="minorBidi" w:hAnsiTheme="minorBidi" w:hint="cs"/>
+          <w:sz w:val="26"/>
+          <w:szCs w:val="26"/>
+        </w:rPr>
+        <w:t>’</w:t>
+      </w:r>
+      <w:r>
+        <w:rPr>
+          <w:rFonts w:asciiTheme="minorBidi" w:hAnsiTheme="minorBidi"/>
+          <w:sz w:val="26"/>
+          <w:szCs w:val="26"/>
+        </w:rPr>
+        <w:t xml:space="preserve">est </w:t>
+      </w:r>
+      <w:r>
+        <w:rPr>
+          <w:rFonts w:asciiTheme="minorBidi" w:hAnsiTheme="minorBidi"/>
+          <w:sz w:val="26"/>
+          <w:szCs w:val="26"/>
+        </w:rPr>
+        <w:t xml:space="preserve">passée </w:t>
+      </w:r>
+      <w:r>
+        <w:rPr>
+          <w:rFonts w:asciiTheme="minorBidi" w:hAnsiTheme="minorBidi"/>
+          <w:sz w:val="26"/>
+          <w:szCs w:val="26"/>
+        </w:rPr>
+        <w:t xml:space="preserve">en </w:t>
+      </w:r>
+      <w:r>
+        <w:rPr>
+          <w:rFonts w:asciiTheme="minorBidi" w:hAnsiTheme="minorBidi"/>
+          <w:sz w:val="26"/>
+          <w:szCs w:val="26"/>
+        </w:rPr>
+        <w:t xml:space="preserve">état de </w:t>
+      </w:r>
+      <w:r>
+        <w:rPr>
+          <w:rFonts w:asciiTheme="minorBidi" w:hAnsiTheme="minorBidi"/>
+          <w:sz w:val="26"/>
+          <w:szCs w:val="26"/>
+        </w:rPr>
+        <w:t>pr</w:t>
+      </w:r>
+      <w:r>
+        <w:rPr>
+          <w:rFonts w:asciiTheme="minorBidi" w:hAnsiTheme="minorBidi" w:hint="cs"/>
+          <w:sz w:val="26"/>
+          <w:szCs w:val="26"/>
+        </w:rPr>
+        <w:t>é</w:t>
+      </w:r>
+      <w:r>
+        <w:rPr>
+          <w:rFonts w:asciiTheme="minorBidi" w:hAnsiTheme="minorBidi"/>
+          <w:sz w:val="26"/>
+          <w:szCs w:val="26"/>
+        </w:rPr>
+        <w:t>paration</w:t>
+      </w:r>
+      <w:r>
+        <w:rPr>
+          <w:rFonts w:asciiTheme="minorBidi" w:hAnsiTheme="minorBidi"/>
+          <w:sz w:val="26"/>
+          <w:szCs w:val="26"/>
+        </w:rPr>
+        <w:t>)</w:t>
+      </w:r>
+    </w:p>
+    <w:p>
+      <w:pPr>
+        <w:pStyle w:val="Paragraphedeliste"/>
+        <w:numPr>
+          <w:ilvl w:val="0"/>
+          <w:numId w:val="11"/>
+        </w:numPr>
+        <w:autoSpaceDE w:val="0"/>
+        <w:autoSpaceDN w:val="0"/>
+        <w:adjustRightInd w:val="0"/>
+        <w:spacing w:before="0" w:beforeAutospacing="0" w:after="0" w:afterAutospacing="0"/>
+        <w:rPr>
+          <w:rFonts w:asciiTheme="minorBidi" w:hAnsiTheme="minorBidi"/>
+          <w:sz w:val="26"/>
+          <w:szCs w:val="26"/>
+        </w:rPr>
+      </w:pPr>
+      <w:r>
+        <w:rPr>
+          <w:rFonts w:asciiTheme="minorBidi" w:hAnsiTheme="minorBidi"/>
+          <w:sz w:val="26"/>
+          <w:szCs w:val="26"/>
+        </w:rPr>
+        <w:t>Annuler</w:t>
+      </w:r>
+      <w:r>
+        <w:rPr>
+          <w:rFonts w:asciiTheme="minorBidi" w:hAnsiTheme="minorBidi"/>
+          <w:sz w:val="26"/>
+          <w:szCs w:val="26"/>
+        </w:rPr>
+        <w:t xml:space="preserve"> sa commande.</w:t>
+      </w:r>
+      <w:r>
+        <w:rPr>
+          <w:rFonts w:asciiTheme="minorBidi" w:hAnsiTheme="minorBidi"/>
+          <w:sz w:val="26"/>
+          <w:szCs w:val="26"/>
+        </w:rPr>
+        <w:t xml:space="preserve"> (si </w:t>
+      </w:r>
+      <w:r>
+        <w:rPr>
+          <w:rFonts w:asciiTheme="minorBidi" w:hAnsiTheme="minorBidi"/>
+          <w:sz w:val="26"/>
+          <w:szCs w:val="26"/>
+        </w:rPr>
+        <w:t>aucun</w:t>
+      </w:r>
+      <w:r>
+        <w:rPr>
+          <w:rFonts w:asciiTheme="minorBidi" w:hAnsiTheme="minorBidi"/>
+          <w:sz w:val="26"/>
+          <w:szCs w:val="26"/>
+        </w:rPr>
+        <w:t>e pizza</w:t>
+      </w:r>
+      <w:r>
+        <w:rPr>
+          <w:rFonts w:asciiTheme="minorBidi" w:hAnsiTheme="minorBidi"/>
+          <w:sz w:val="26"/>
+          <w:szCs w:val="26"/>
+        </w:rPr>
+        <w:t xml:space="preserve"> n</w:t>
+      </w:r>
+      <w:r>
+        <w:rPr>
+          <w:rFonts w:asciiTheme="minorBidi" w:hAnsiTheme="minorBidi" w:hint="cs"/>
+          <w:sz w:val="26"/>
+          <w:szCs w:val="26"/>
+        </w:rPr>
+        <w:t>’</w:t>
+      </w:r>
+      <w:r>
+        <w:rPr>
+          <w:rFonts w:asciiTheme="minorBidi" w:hAnsiTheme="minorBidi"/>
+          <w:sz w:val="26"/>
+          <w:szCs w:val="26"/>
+        </w:rPr>
+        <w:t xml:space="preserve">est </w:t>
+      </w:r>
+      <w:r>
+        <w:rPr>
+          <w:rFonts w:asciiTheme="minorBidi" w:hAnsiTheme="minorBidi"/>
+          <w:sz w:val="26"/>
+          <w:szCs w:val="26"/>
+        </w:rPr>
+        <w:t xml:space="preserve">passée </w:t>
+      </w:r>
+      <w:r>
+        <w:rPr>
+          <w:rFonts w:asciiTheme="minorBidi" w:hAnsiTheme="minorBidi"/>
+          <w:sz w:val="26"/>
+          <w:szCs w:val="26"/>
+        </w:rPr>
+        <w:t xml:space="preserve">en </w:t>
+      </w:r>
+      <w:r>
+        <w:rPr>
+          <w:rFonts w:asciiTheme="minorBidi" w:hAnsiTheme="minorBidi"/>
+          <w:sz w:val="26"/>
+          <w:szCs w:val="26"/>
+        </w:rPr>
+        <w:t xml:space="preserve">état de </w:t>
+      </w:r>
+      <w:r>
+        <w:rPr>
+          <w:rFonts w:asciiTheme="minorBidi" w:hAnsiTheme="minorBidi"/>
+          <w:sz w:val="26"/>
+          <w:szCs w:val="26"/>
+        </w:rPr>
+        <w:t>pr</w:t>
+      </w:r>
+      <w:r>
+        <w:rPr>
+          <w:rFonts w:asciiTheme="minorBidi" w:hAnsiTheme="minorBidi" w:hint="cs"/>
+          <w:sz w:val="26"/>
+          <w:szCs w:val="26"/>
+        </w:rPr>
+        <w:t>é</w:t>
+      </w:r>
+      <w:r>
+        <w:rPr>
+          <w:rFonts w:asciiTheme="minorBidi" w:hAnsiTheme="minorBidi"/>
+          <w:sz w:val="26"/>
+          <w:szCs w:val="26"/>
+        </w:rPr>
+        <w:t>paration</w:t>
+      </w:r>
+      <w:r>
+        <w:rPr>
+          <w:rFonts w:asciiTheme="minorBidi" w:hAnsiTheme="minorBidi"/>
+          <w:sz w:val="26"/>
+          <w:szCs w:val="26"/>
+        </w:rPr>
+        <w:t>)</w:t>
+      </w:r>
     </w:p>
     <w:p>
       <w:pPr>
@@ -5146,6 +6600,119 @@
     </w:lvl>
   </w:abstractNum>
   <w:abstractNum w:abstractNumId="2">
+    <w:nsid w:val="20383947"/>
+    <w:multiLevelType w:val="hybridMultilevel"/>
+    <w:tmpl w:val="487875C0"/>
+    <w:lvl w:ilvl="0" w:tplc="04090001">
+      <w:start w:val="1"/>
+      <w:numFmt w:val="bullet"/>
+      <w:lvlText w:val=""/>
+      <w:lvlJc w:val="left"/>
+      <w:pPr>
+        <w:ind w:left="720" w:hanging="360"/>
+      </w:pPr>
+      <w:rPr>
+        <w:rFonts w:ascii="Symbol" w:hAnsi="Symbol" w:hint="default"/>
+      </w:rPr>
+    </w:lvl>
+    <w:lvl w:ilvl="1" w:tplc="04090003" w:tentative="1">
+      <w:start w:val="1"/>
+      <w:numFmt w:val="bullet"/>
+      <w:lvlText w:val="o"/>
+      <w:lvlJc w:val="left"/>
+      <w:pPr>
+        <w:ind w:left="1440" w:hanging="360"/>
+      </w:pPr>
+      <w:rPr>
+        <w:rFonts w:ascii="Courier New" w:hAnsi="Courier New" w:cs="Courier New" w:hint="default"/>
+      </w:rPr>
+    </w:lvl>
+    <w:lvl w:ilvl="2" w:tplc="04090005" w:tentative="1">
+      <w:start w:val="1"/>
+      <w:numFmt w:val="bullet"/>
+      <w:lvlText w:val=""/>
+      <w:lvlJc w:val="left"/>
+      <w:pPr>
+        <w:ind w:left="2160" w:hanging="360"/>
+      </w:pPr>
+      <w:rPr>
+        <w:rFonts w:ascii="Wingdings" w:hAnsi="Wingdings" w:hint="default"/>
+      </w:rPr>
+    </w:lvl>
+    <w:lvl w:ilvl="3" w:tplc="04090001" w:tentative="1">
+      <w:start w:val="1"/>
+      <w:numFmt w:val="bullet"/>
+      <w:lvlText w:val=""/>
+      <w:lvlJc w:val="left"/>
+      <w:pPr>
+        <w:ind w:left="2880" w:hanging="360"/>
+      </w:pPr>
+      <w:rPr>
+        <w:rFonts w:ascii="Symbol" w:hAnsi="Symbol" w:hint="default"/>
+      </w:rPr>
+    </w:lvl>
+    <w:lvl w:ilvl="4" w:tplc="04090003" w:tentative="1">
+      <w:start w:val="1"/>
+      <w:numFmt w:val="bullet"/>
+      <w:lvlText w:val="o"/>
+      <w:lvlJc w:val="left"/>
+      <w:pPr>
+        <w:ind w:left="3600" w:hanging="360"/>
+      </w:pPr>
+      <w:rPr>
+        <w:rFonts w:ascii="Courier New" w:hAnsi="Courier New" w:cs="Courier New" w:hint="default"/>
+      </w:rPr>
+    </w:lvl>
+    <w:lvl w:ilvl="5" w:tplc="04090005" w:tentative="1">
+      <w:start w:val="1"/>
+      <w:numFmt w:val="bullet"/>
+      <w:lvlText w:val=""/>
+      <w:lvlJc w:val="left"/>
+      <w:pPr>
+        <w:ind w:left="4320" w:hanging="360"/>
+      </w:pPr>
+      <w:rPr>
+        <w:rFonts w:ascii="Wingdings" w:hAnsi="Wingdings" w:hint="default"/>
+      </w:rPr>
+    </w:lvl>
+    <w:lvl w:ilvl="6" w:tplc="04090001" w:tentative="1">
+      <w:start w:val="1"/>
+      <w:numFmt w:val="bullet"/>
+      <w:lvlText w:val=""/>
+      <w:lvlJc w:val="left"/>
+      <w:pPr>
+        <w:ind w:left="5040" w:hanging="360"/>
+      </w:pPr>
+      <w:rPr>
+        <w:rFonts w:ascii="Symbol" w:hAnsi="Symbol" w:hint="default"/>
+      </w:rPr>
+    </w:lvl>
+    <w:lvl w:ilvl="7" w:tplc="04090003" w:tentative="1">
+      <w:start w:val="1"/>
+      <w:numFmt w:val="bullet"/>
+      <w:lvlText w:val="o"/>
+      <w:lvlJc w:val="left"/>
+      <w:pPr>
+        <w:ind w:left="5760" w:hanging="360"/>
+      </w:pPr>
+      <w:rPr>
+        <w:rFonts w:ascii="Courier New" w:hAnsi="Courier New" w:cs="Courier New" w:hint="default"/>
+      </w:rPr>
+    </w:lvl>
+    <w:lvl w:ilvl="8" w:tplc="04090005" w:tentative="1">
+      <w:start w:val="1"/>
+      <w:numFmt w:val="bullet"/>
+      <w:lvlText w:val=""/>
+      <w:lvlJc w:val="left"/>
+      <w:pPr>
+        <w:ind w:left="6480" w:hanging="360"/>
+      </w:pPr>
+      <w:rPr>
+        <w:rFonts w:ascii="Wingdings" w:hAnsi="Wingdings" w:hint="default"/>
+      </w:rPr>
+    </w:lvl>
+  </w:abstractNum>
+  <w:abstractNum w:abstractNumId="3">
     <w:nsid w:val="33450C1C"/>
     <w:multiLevelType w:val="hybridMultilevel"/>
     <w:tmpl w:val="5D8C55EE"/>
@@ -5258,7 +6825,7 @@
       </w:rPr>
     </w:lvl>
   </w:abstractNum>
-  <w:abstractNum w:abstractNumId="3">
+  <w:abstractNum w:abstractNumId="4">
     <w:nsid w:val="3A5D3FC8"/>
     <w:multiLevelType w:val="hybridMultilevel"/>
     <w:tmpl w:val="512EE6E4"/>
@@ -5371,7 +6938,7 @@
       </w:rPr>
     </w:lvl>
   </w:abstractNum>
-  <w:abstractNum w:abstractNumId="4">
+  <w:abstractNum w:abstractNumId="5">
     <w:nsid w:val="3E2F4517"/>
     <w:multiLevelType w:val="hybridMultilevel"/>
     <w:tmpl w:val="96000262"/>
@@ -5484,7 +7051,7 @@
       </w:rPr>
     </w:lvl>
   </w:abstractNum>
-  <w:abstractNum w:abstractNumId="5">
+  <w:abstractNum w:abstractNumId="6">
     <w:nsid w:val="52780CAD"/>
     <w:multiLevelType w:val="hybridMultilevel"/>
     <w:tmpl w:val="875C4ADA"/>
@@ -5597,7 +7164,7 @@
       </w:rPr>
     </w:lvl>
   </w:abstractNum>
-  <w:abstractNum w:abstractNumId="6">
+  <w:abstractNum w:abstractNumId="7">
     <w:nsid w:val="57BE5BB7"/>
     <w:multiLevelType w:val="hybridMultilevel"/>
     <w:tmpl w:val="203AA746"/>
@@ -5710,7 +7277,7 @@
       </w:rPr>
     </w:lvl>
   </w:abstractNum>
-  <w:abstractNum w:abstractNumId="7">
+  <w:abstractNum w:abstractNumId="8">
     <w:nsid w:val="58D07E51"/>
     <w:multiLevelType w:val="hybridMultilevel"/>
     <w:tmpl w:val="91DC2EFA"/>
@@ -5823,7 +7390,7 @@
       </w:rPr>
     </w:lvl>
   </w:abstractNum>
-  <w:abstractNum w:abstractNumId="8">
+  <w:abstractNum w:abstractNumId="9">
     <w:nsid w:val="5A9E1721"/>
     <w:multiLevelType w:val="hybridMultilevel"/>
     <w:tmpl w:val="29CCE89A"/>
@@ -5936,32 +7503,151 @@
       </w:rPr>
     </w:lvl>
   </w:abstractNum>
+  <w:abstractNum w:abstractNumId="10">
+    <w:nsid w:val="790A4644"/>
+    <w:multiLevelType w:val="hybridMultilevel"/>
+    <w:tmpl w:val="DBAC1698"/>
+    <w:lvl w:ilvl="0" w:tplc="04090001">
+      <w:start w:val="1"/>
+      <w:numFmt w:val="bullet"/>
+      <w:lvlText w:val=""/>
+      <w:lvlJc w:val="left"/>
+      <w:pPr>
+        <w:ind w:left="720" w:hanging="360"/>
+      </w:pPr>
+      <w:rPr>
+        <w:rFonts w:ascii="Symbol" w:hAnsi="Symbol" w:hint="default"/>
+      </w:rPr>
+    </w:lvl>
+    <w:lvl w:ilvl="1" w:tplc="04090003" w:tentative="1">
+      <w:start w:val="1"/>
+      <w:numFmt w:val="bullet"/>
+      <w:lvlText w:val="o"/>
+      <w:lvlJc w:val="left"/>
+      <w:pPr>
+        <w:ind w:left="1440" w:hanging="360"/>
+      </w:pPr>
+      <w:rPr>
+        <w:rFonts w:ascii="Courier New" w:hAnsi="Courier New" w:cs="Courier New" w:hint="default"/>
+      </w:rPr>
+    </w:lvl>
+    <w:lvl w:ilvl="2" w:tplc="04090005" w:tentative="1">
+      <w:start w:val="1"/>
+      <w:numFmt w:val="bullet"/>
+      <w:lvlText w:val=""/>
+      <w:lvlJc w:val="left"/>
+      <w:pPr>
+        <w:ind w:left="2160" w:hanging="360"/>
+      </w:pPr>
+      <w:rPr>
+        <w:rFonts w:ascii="Wingdings" w:hAnsi="Wingdings" w:hint="default"/>
+      </w:rPr>
+    </w:lvl>
+    <w:lvl w:ilvl="3" w:tplc="04090001" w:tentative="1">
+      <w:start w:val="1"/>
+      <w:numFmt w:val="bullet"/>
+      <w:lvlText w:val=""/>
+      <w:lvlJc w:val="left"/>
+      <w:pPr>
+        <w:ind w:left="2880" w:hanging="360"/>
+      </w:pPr>
+      <w:rPr>
+        <w:rFonts w:ascii="Symbol" w:hAnsi="Symbol" w:hint="default"/>
+      </w:rPr>
+    </w:lvl>
+    <w:lvl w:ilvl="4" w:tplc="04090003" w:tentative="1">
+      <w:start w:val="1"/>
+      <w:numFmt w:val="bullet"/>
+      <w:lvlText w:val="o"/>
+      <w:lvlJc w:val="left"/>
+      <w:pPr>
+        <w:ind w:left="3600" w:hanging="360"/>
+      </w:pPr>
+      <w:rPr>
+        <w:rFonts w:ascii="Courier New" w:hAnsi="Courier New" w:cs="Courier New" w:hint="default"/>
+      </w:rPr>
+    </w:lvl>
+    <w:lvl w:ilvl="5" w:tplc="04090005" w:tentative="1">
+      <w:start w:val="1"/>
+      <w:numFmt w:val="bullet"/>
+      <w:lvlText w:val=""/>
+      <w:lvlJc w:val="left"/>
+      <w:pPr>
+        <w:ind w:left="4320" w:hanging="360"/>
+      </w:pPr>
+      <w:rPr>
+        <w:rFonts w:ascii="Wingdings" w:hAnsi="Wingdings" w:hint="default"/>
+      </w:rPr>
+    </w:lvl>
+    <w:lvl w:ilvl="6" w:tplc="04090001" w:tentative="1">
+      <w:start w:val="1"/>
+      <w:numFmt w:val="bullet"/>
+      <w:lvlText w:val=""/>
+      <w:lvlJc w:val="left"/>
+      <w:pPr>
+        <w:ind w:left="5040" w:hanging="360"/>
+      </w:pPr>
+      <w:rPr>
+        <w:rFonts w:ascii="Symbol" w:hAnsi="Symbol" w:hint="default"/>
+      </w:rPr>
+    </w:lvl>
+    <w:lvl w:ilvl="7" w:tplc="04090003" w:tentative="1">
+      <w:start w:val="1"/>
+      <w:numFmt w:val="bullet"/>
+      <w:lvlText w:val="o"/>
+      <w:lvlJc w:val="left"/>
+      <w:pPr>
+        <w:ind w:left="5760" w:hanging="360"/>
+      </w:pPr>
+      <w:rPr>
+        <w:rFonts w:ascii="Courier New" w:hAnsi="Courier New" w:cs="Courier New" w:hint="default"/>
+      </w:rPr>
+    </w:lvl>
+    <w:lvl w:ilvl="8" w:tplc="04090005" w:tentative="1">
+      <w:start w:val="1"/>
+      <w:numFmt w:val="bullet"/>
+      <w:lvlText w:val=""/>
+      <w:lvlJc w:val="left"/>
+      <w:pPr>
+        <w:ind w:left="6480" w:hanging="360"/>
+      </w:pPr>
+      <w:rPr>
+        <w:rFonts w:ascii="Wingdings" w:hAnsi="Wingdings" w:hint="default"/>
+      </w:rPr>
+    </w:lvl>
+  </w:abstractNum>
   <w:num w:numId="1">
-    <w:abstractNumId w:val="5"/>
+    <w:abstractNumId w:val="6"/>
   </w:num>
   <w:num w:numId="2">
-    <w:abstractNumId w:val="6"/>
+    <w:abstractNumId w:val="7"/>
   </w:num>
   <w:num w:numId="3">
     <w:abstractNumId w:val="0"/>
   </w:num>
   <w:num w:numId="4">
-    <w:abstractNumId w:val="8"/>
+    <w:abstractNumId w:val="9"/>
   </w:num>
   <w:num w:numId="5">
+    <w:abstractNumId w:val="5"/>
+  </w:num>
+  <w:num w:numId="6">
+    <w:abstractNumId w:val="3"/>
+  </w:num>
+  <w:num w:numId="7">
     <w:abstractNumId w:val="4"/>
   </w:num>
-  <w:num w:numId="6">
-    <w:abstractNumId w:val="2"/>
-  </w:num>
-  <w:num w:numId="7">
-    <w:abstractNumId w:val="3"/>
-  </w:num>
   <w:num w:numId="8">
-    <w:abstractNumId w:val="7"/>
+    <w:abstractNumId w:val="8"/>
   </w:num>
   <w:num w:numId="9">
     <w:abstractNumId w:val="1"/>
+  </w:num>
+  <w:num w:numId="10">
+    <w:abstractNumId w:val="10"/>
+  </w:num>
+  <w:num w:numId="11">
+    <w:abstractNumId w:val="2"/>
   </w:num>
 </w:numbering>
 </file>

</xml_diff>

<commit_message>
Ajoutés les diagrammes de cas d'utilisations détaillés des deux packages
</commit_message>
<xml_diff>
--- a/Livrables/Présentation de la solution fonctionnelle.docx
+++ b/Livrables/Présentation de la solution fonctionnelle.docx
@@ -4500,6 +4500,7 @@
           <w:ilvl w:val="0"/>
           <w:numId w:val="10"/>
         </w:numPr>
+        <w:spacing w:line="276" w:lineRule="auto"/>
         <w:rPr>
           <w:rFonts w:asciiTheme="minorBidi" w:hAnsiTheme="minorBidi"/>
           <w:sz w:val="26"/>
@@ -4556,6 +4557,7 @@
           <w:ilvl w:val="0"/>
           <w:numId w:val="10"/>
         </w:numPr>
+        <w:spacing w:line="276" w:lineRule="auto"/>
         <w:rPr>
           <w:rFonts w:asciiTheme="minorBidi" w:hAnsiTheme="minorBidi"/>
           <w:sz w:val="26"/>
@@ -4654,6 +4656,7 @@
           <w:ilvl w:val="0"/>
           <w:numId w:val="10"/>
         </w:numPr>
+        <w:spacing w:line="276" w:lineRule="auto"/>
         <w:rPr>
           <w:rFonts w:asciiTheme="minorBidi" w:hAnsiTheme="minorBidi"/>
           <w:sz w:val="26"/>
@@ -4700,7 +4703,7 @@
         <w:autoSpaceDE w:val="0"/>
         <w:autoSpaceDN w:val="0"/>
         <w:adjustRightInd w:val="0"/>
-        <w:spacing w:before="0" w:beforeAutospacing="0" w:after="0" w:afterAutospacing="0"/>
+        <w:spacing w:before="0" w:beforeAutospacing="0" w:after="0" w:afterAutospacing="0" w:line="276" w:lineRule="auto"/>
         <w:rPr>
           <w:rFonts w:asciiTheme="minorBidi" w:hAnsiTheme="minorBidi"/>
           <w:sz w:val="26"/>
@@ -4753,7 +4756,7 @@
         <w:autoSpaceDE w:val="0"/>
         <w:autoSpaceDN w:val="0"/>
         <w:adjustRightInd w:val="0"/>
-        <w:spacing w:before="0" w:beforeAutospacing="0" w:after="0" w:afterAutospacing="0"/>
+        <w:spacing w:before="0" w:beforeAutospacing="0" w:after="0" w:afterAutospacing="0" w:line="276" w:lineRule="auto"/>
         <w:rPr>
           <w:rFonts w:asciiTheme="minorBidi" w:hAnsiTheme="minorBidi"/>
           <w:sz w:val="26"/>
@@ -4918,7 +4921,7 @@
         <w:autoSpaceDE w:val="0"/>
         <w:autoSpaceDN w:val="0"/>
         <w:adjustRightInd w:val="0"/>
-        <w:spacing w:before="0" w:beforeAutospacing="0" w:after="0" w:afterAutospacing="0"/>
+        <w:spacing w:before="0" w:beforeAutospacing="0" w:after="0" w:afterAutospacing="0" w:line="276" w:lineRule="auto"/>
         <w:rPr>
           <w:rFonts w:asciiTheme="minorBidi" w:hAnsiTheme="minorBidi"/>
           <w:sz w:val="26"/>
@@ -5131,7 +5134,7 @@
         <w:autoSpaceDE w:val="0"/>
         <w:autoSpaceDN w:val="0"/>
         <w:adjustRightInd w:val="0"/>
-        <w:spacing w:before="0" w:beforeAutospacing="0" w:after="0" w:afterAutospacing="0"/>
+        <w:spacing w:before="0" w:beforeAutospacing="0" w:after="0" w:afterAutospacing="0" w:line="276" w:lineRule="auto"/>
         <w:rPr>
           <w:rFonts w:asciiTheme="minorBidi" w:hAnsiTheme="minorBidi"/>
           <w:sz w:val="26"/>
@@ -5296,7 +5299,7 @@
         <w:autoSpaceDE w:val="0"/>
         <w:autoSpaceDN w:val="0"/>
         <w:adjustRightInd w:val="0"/>
-        <w:spacing w:before="0" w:beforeAutospacing="0" w:after="0" w:afterAutospacing="0"/>
+        <w:spacing w:before="0" w:beforeAutospacing="0" w:after="0" w:afterAutospacing="0" w:line="276" w:lineRule="auto"/>
         <w:rPr>
           <w:rFonts w:asciiTheme="minorBidi" w:hAnsiTheme="minorBidi"/>
           <w:sz w:val="26"/>
@@ -5410,7 +5413,7 @@
         <w:autoSpaceDE w:val="0"/>
         <w:autoSpaceDN w:val="0"/>
         <w:adjustRightInd w:val="0"/>
-        <w:spacing w:before="0" w:beforeAutospacing="0" w:after="0" w:afterAutospacing="0"/>
+        <w:spacing w:before="0" w:beforeAutospacing="0" w:after="0" w:afterAutospacing="0" w:line="276" w:lineRule="auto"/>
         <w:rPr>
           <w:rFonts w:asciiTheme="minorBidi" w:hAnsiTheme="minorBidi"/>
           <w:sz w:val="26"/>
@@ -5484,7 +5487,7 @@
         <w:autoSpaceDE w:val="0"/>
         <w:autoSpaceDN w:val="0"/>
         <w:adjustRightInd w:val="0"/>
-        <w:spacing w:before="0" w:beforeAutospacing="0" w:after="0" w:afterAutospacing="0"/>
+        <w:spacing w:before="0" w:beforeAutospacing="0" w:after="0" w:afterAutospacing="0" w:line="276" w:lineRule="auto"/>
         <w:rPr>
           <w:rFonts w:asciiTheme="minorBidi" w:hAnsiTheme="minorBidi"/>
           <w:sz w:val="26"/>
@@ -5686,7 +5689,7 @@
         <w:autoSpaceDE w:val="0"/>
         <w:autoSpaceDN w:val="0"/>
         <w:adjustRightInd w:val="0"/>
-        <w:spacing w:before="0" w:beforeAutospacing="0" w:after="0" w:afterAutospacing="0"/>
+        <w:spacing w:before="0" w:beforeAutospacing="0" w:after="0" w:afterAutospacing="0" w:line="276" w:lineRule="auto"/>
         <w:rPr>
           <w:rFonts w:asciiTheme="minorBidi" w:hAnsiTheme="minorBidi"/>
           <w:sz w:val="26"/>
@@ -5834,75 +5837,2494 @@
     <w:p>
       <w:pPr>
         <w:rPr>
-          <w:rFonts w:asciiTheme="minorBidi" w:hAnsiTheme="minorBidi"/>
-          <w:sz w:val="26"/>
-          <w:szCs w:val="26"/>
-        </w:rPr>
-      </w:pPr>
+          <w:rFonts w:ascii="ArialMT" w:cs="ArialMT"/>
+          <w:b/>
+          <w:bCs/>
+          <w:sz w:val="26"/>
+          <w:szCs w:val="26"/>
+        </w:rPr>
+      </w:pPr>
+      <w:r>
+        <w:rPr>
+          <w:rFonts w:ascii="ArialMT" w:cs="ArialMT"/>
+          <w:b/>
+          <w:bCs/>
+          <w:sz w:val="26"/>
+          <w:szCs w:val="26"/>
+        </w:rPr>
+        <w:lastRenderedPageBreak/>
+        <w:t>Le vendeur :</w:t>
+      </w:r>
     </w:p>
     <w:p>
       <w:pPr>
-        <w:rPr>
-          <w:rFonts w:asciiTheme="minorBidi" w:hAnsiTheme="minorBidi"/>
-          <w:sz w:val="26"/>
-          <w:szCs w:val="26"/>
-        </w:rPr>
-      </w:pPr>
+        <w:pStyle w:val="Paragraphedeliste"/>
+        <w:numPr>
+          <w:ilvl w:val="0"/>
+          <w:numId w:val="13"/>
+        </w:numPr>
+        <w:autoSpaceDE w:val="0"/>
+        <w:autoSpaceDN w:val="0"/>
+        <w:adjustRightInd w:val="0"/>
+        <w:spacing w:before="0" w:beforeAutospacing="0" w:after="0" w:afterAutospacing="0" w:line="276" w:lineRule="auto"/>
+        <w:rPr>
+          <w:rFonts w:ascii="ArialMT" w:cs="ArialMT"/>
+          <w:sz w:val="26"/>
+          <w:szCs w:val="26"/>
+        </w:rPr>
+      </w:pPr>
+      <w:r>
+        <w:rPr>
+          <w:rFonts w:ascii="ArialMT" w:cs="ArialMT"/>
+          <w:sz w:val="26"/>
+          <w:szCs w:val="26"/>
+        </w:rPr>
+        <w:t>Le vendeur pour</w:t>
+      </w:r>
+      <w:r>
+        <w:rPr>
+          <w:rFonts w:ascii="ArialMT" w:cs="ArialMT"/>
+          <w:sz w:val="26"/>
+          <w:szCs w:val="26"/>
+        </w:rPr>
+        <w:t>ra</w:t>
+      </w:r>
+      <w:r>
+        <w:rPr>
+          <w:rFonts w:ascii="ArialMT" w:cs="ArialMT"/>
+          <w:sz w:val="26"/>
+          <w:szCs w:val="26"/>
+        </w:rPr>
+        <w:t xml:space="preserve"> passer des commandes pour les clients</w:t>
+      </w:r>
+      <w:r>
+        <w:rPr>
+          <w:rFonts w:ascii="ArialMT" w:cs="ArialMT"/>
+          <w:sz w:val="26"/>
+          <w:szCs w:val="26"/>
+        </w:rPr>
+        <w:t>,</w:t>
+      </w:r>
+      <w:r>
+        <w:rPr>
+          <w:rFonts w:ascii="ArialMT" w:cs="ArialMT"/>
+          <w:sz w:val="26"/>
+          <w:szCs w:val="26"/>
+        </w:rPr>
+        <w:t xml:space="preserve"> sur place ou par t</w:t>
+      </w:r>
+      <w:r>
+        <w:rPr>
+          <w:rFonts w:ascii="ArialMT" w:cs="ArialMT" w:hint="cs"/>
+          <w:sz w:val="26"/>
+          <w:szCs w:val="26"/>
+        </w:rPr>
+        <w:t>é</w:t>
+      </w:r>
+      <w:r>
+        <w:rPr>
+          <w:rFonts w:ascii="ArialMT" w:cs="ArialMT"/>
+          <w:sz w:val="26"/>
+          <w:szCs w:val="26"/>
+        </w:rPr>
+        <w:t>l</w:t>
+      </w:r>
+      <w:r>
+        <w:rPr>
+          <w:rFonts w:ascii="ArialMT" w:cs="ArialMT" w:hint="cs"/>
+          <w:sz w:val="26"/>
+          <w:szCs w:val="26"/>
+        </w:rPr>
+        <w:t>é</w:t>
+      </w:r>
+      <w:r>
+        <w:rPr>
+          <w:rFonts w:ascii="ArialMT" w:cs="ArialMT"/>
+          <w:sz w:val="26"/>
+          <w:szCs w:val="26"/>
+        </w:rPr>
+        <w:t>phone.</w:t>
+      </w:r>
     </w:p>
     <w:p>
       <w:pPr>
-        <w:rPr>
-          <w:rFonts w:asciiTheme="minorBidi" w:hAnsiTheme="minorBidi"/>
-          <w:sz w:val="26"/>
-          <w:szCs w:val="26"/>
-        </w:rPr>
-      </w:pPr>
+        <w:pStyle w:val="Paragraphedeliste"/>
+        <w:numPr>
+          <w:ilvl w:val="0"/>
+          <w:numId w:val="13"/>
+        </w:numPr>
+        <w:autoSpaceDE w:val="0"/>
+        <w:autoSpaceDN w:val="0"/>
+        <w:adjustRightInd w:val="0"/>
+        <w:spacing w:before="0" w:beforeAutospacing="0" w:after="0" w:afterAutospacing="0" w:line="276" w:lineRule="auto"/>
+        <w:rPr>
+          <w:rFonts w:ascii="ArialMT" w:cs="ArialMT"/>
+          <w:sz w:val="26"/>
+          <w:szCs w:val="26"/>
+        </w:rPr>
+      </w:pPr>
+      <w:r>
+        <w:rPr>
+          <w:rFonts w:ascii="ArialMT" w:cs="ArialMT"/>
+          <w:sz w:val="26"/>
+          <w:szCs w:val="26"/>
+        </w:rPr>
+        <w:t>Au cas o</w:t>
+      </w:r>
+      <w:r>
+        <w:rPr>
+          <w:rFonts w:ascii="ArialMT" w:cs="ArialMT"/>
+          <w:sz w:val="26"/>
+          <w:szCs w:val="26"/>
+        </w:rPr>
+        <w:t>ù</w:t>
+      </w:r>
+      <w:r>
+        <w:rPr>
+          <w:rFonts w:ascii="ArialMT" w:cs="ArialMT"/>
+          <w:sz w:val="26"/>
+          <w:szCs w:val="26"/>
+        </w:rPr>
+        <w:t xml:space="preserve"> un client demande </w:t>
+      </w:r>
+      <w:r>
+        <w:rPr>
+          <w:rFonts w:ascii="ArialMT" w:cs="ArialMT" w:hint="cs"/>
+          <w:sz w:val="26"/>
+          <w:szCs w:val="26"/>
+        </w:rPr>
+        <w:t>à</w:t>
+      </w:r>
+      <w:r>
+        <w:rPr>
+          <w:rFonts w:ascii="ArialMT" w:cs="ArialMT"/>
+          <w:sz w:val="26"/>
+          <w:szCs w:val="26"/>
+        </w:rPr>
+        <w:t xml:space="preserve"> modifier ou annule</w:t>
+      </w:r>
+      <w:r>
+        <w:rPr>
+          <w:rFonts w:ascii="ArialMT" w:cs="ArialMT"/>
+          <w:sz w:val="26"/>
+          <w:szCs w:val="26"/>
+        </w:rPr>
+        <w:t>r</w:t>
+      </w:r>
+      <w:r>
+        <w:rPr>
+          <w:rFonts w:ascii="ArialMT" w:cs="ArialMT"/>
+          <w:sz w:val="26"/>
+          <w:szCs w:val="26"/>
+        </w:rPr>
+        <w:t xml:space="preserve"> une commande en attente de pr</w:t>
+      </w:r>
+      <w:r>
+        <w:rPr>
+          <w:rFonts w:ascii="ArialMT" w:cs="ArialMT"/>
+          <w:sz w:val="26"/>
+          <w:szCs w:val="26"/>
+        </w:rPr>
+        <w:t>é</w:t>
+      </w:r>
+      <w:r>
+        <w:rPr>
+          <w:rFonts w:ascii="ArialMT" w:cs="ArialMT"/>
+          <w:sz w:val="26"/>
+          <w:szCs w:val="26"/>
+        </w:rPr>
+        <w:t>paration, le vendeur, muni du num</w:t>
+      </w:r>
+      <w:r>
+        <w:rPr>
+          <w:rFonts w:ascii="ArialMT" w:cs="ArialMT" w:hint="cs"/>
+          <w:sz w:val="26"/>
+          <w:szCs w:val="26"/>
+        </w:rPr>
+        <w:t>é</w:t>
+      </w:r>
+      <w:r>
+        <w:rPr>
+          <w:rFonts w:ascii="ArialMT" w:cs="ArialMT"/>
+          <w:sz w:val="26"/>
+          <w:szCs w:val="26"/>
+        </w:rPr>
+        <w:t>ro de commande du client,  acc</w:t>
+      </w:r>
+      <w:r>
+        <w:rPr>
+          <w:rFonts w:ascii="ArialMT" w:cs="ArialMT"/>
+          <w:sz w:val="26"/>
+          <w:szCs w:val="26"/>
+        </w:rPr>
+        <w:t>è</w:t>
+      </w:r>
+      <w:r>
+        <w:rPr>
+          <w:rFonts w:ascii="ArialMT" w:cs="ArialMT"/>
+          <w:sz w:val="26"/>
+          <w:szCs w:val="26"/>
+        </w:rPr>
+        <w:t xml:space="preserve">de </w:t>
+      </w:r>
+      <w:r>
+        <w:rPr>
+          <w:rFonts w:ascii="ArialMT" w:cs="ArialMT" w:hint="cs"/>
+          <w:sz w:val="26"/>
+          <w:szCs w:val="26"/>
+        </w:rPr>
+        <w:t>à</w:t>
+      </w:r>
+      <w:r>
+        <w:rPr>
+          <w:rFonts w:ascii="ArialMT" w:cs="ArialMT"/>
+          <w:sz w:val="26"/>
+          <w:szCs w:val="26"/>
+        </w:rPr>
+        <w:t xml:space="preserve"> la</w:t>
+      </w:r>
+      <w:r>
+        <w:rPr>
+          <w:rFonts w:ascii="ArialMT" w:cs="ArialMT"/>
+          <w:sz w:val="26"/>
+          <w:szCs w:val="26"/>
+        </w:rPr>
+        <w:t xml:space="preserve"> </w:t>
+      </w:r>
+      <w:r>
+        <w:rPr>
+          <w:rFonts w:ascii="ArialMT" w:cs="ArialMT"/>
+          <w:sz w:val="26"/>
+          <w:szCs w:val="26"/>
+        </w:rPr>
+        <w:t>liste des</w:t>
+      </w:r>
+      <w:r>
+        <w:rPr>
+          <w:rFonts w:ascii="ArialMT" w:cs="ArialMT"/>
+          <w:sz w:val="26"/>
+          <w:szCs w:val="26"/>
+        </w:rPr>
+        <w:t xml:space="preserve"> pizzas en attente de pr</w:t>
+      </w:r>
+      <w:r>
+        <w:rPr>
+          <w:rFonts w:ascii="ArialMT" w:cs="ArialMT" w:hint="cs"/>
+          <w:sz w:val="26"/>
+          <w:szCs w:val="26"/>
+        </w:rPr>
+        <w:t>é</w:t>
+      </w:r>
+      <w:r>
+        <w:rPr>
+          <w:rFonts w:ascii="ArialMT" w:cs="ArialMT"/>
+          <w:sz w:val="26"/>
+          <w:szCs w:val="26"/>
+        </w:rPr>
+        <w:t>paration, et r</w:t>
+      </w:r>
+      <w:r>
+        <w:rPr>
+          <w:rFonts w:ascii="ArialMT" w:cs="ArialMT"/>
+          <w:sz w:val="26"/>
+          <w:szCs w:val="26"/>
+        </w:rPr>
+        <w:t>é</w:t>
+      </w:r>
+      <w:r>
+        <w:rPr>
+          <w:rFonts w:ascii="ArialMT" w:cs="ArialMT"/>
+          <w:sz w:val="26"/>
+          <w:szCs w:val="26"/>
+        </w:rPr>
+        <w:t>alise son ordre</w:t>
+      </w:r>
+      <w:r>
+        <w:rPr>
+          <w:rFonts w:ascii="ArialMT" w:cs="ArialMT"/>
+          <w:sz w:val="26"/>
+          <w:szCs w:val="26"/>
+        </w:rPr>
+        <w:t xml:space="preserve"> (modification ou annulation)</w:t>
+      </w:r>
+      <w:r>
+        <w:rPr>
+          <w:rFonts w:ascii="ArialMT" w:cs="ArialMT"/>
+          <w:sz w:val="26"/>
+          <w:szCs w:val="26"/>
+        </w:rPr>
+        <w:t xml:space="preserve">. </w:t>
+      </w:r>
     </w:p>
     <w:p>
       <w:pPr>
-        <w:rPr>
-          <w:rFonts w:asciiTheme="minorBidi" w:hAnsiTheme="minorBidi"/>
-          <w:sz w:val="26"/>
-          <w:szCs w:val="26"/>
-        </w:rPr>
-      </w:pPr>
+        <w:autoSpaceDE w:val="0"/>
+        <w:autoSpaceDN w:val="0"/>
+        <w:adjustRightInd w:val="0"/>
+        <w:spacing w:before="0" w:beforeAutospacing="0" w:after="0" w:afterAutospacing="0" w:line="276" w:lineRule="auto"/>
+        <w:rPr>
+          <w:rFonts w:ascii="ArialMT" w:cs="ArialMT"/>
+          <w:sz w:val="26"/>
+          <w:szCs w:val="26"/>
+        </w:rPr>
+      </w:pPr>
+      <w:r>
+        <w:rPr>
+          <w:rFonts w:ascii="ArialMT" w:cs="ArialMT"/>
+          <w:sz w:val="26"/>
+          <w:szCs w:val="26"/>
+        </w:rPr>
+        <w:t>Seules les pizzas qui sont en attente de pr</w:t>
+      </w:r>
+      <w:r>
+        <w:rPr>
+          <w:rFonts w:ascii="ArialMT" w:cs="ArialMT" w:hint="cs"/>
+          <w:sz w:val="26"/>
+          <w:szCs w:val="26"/>
+        </w:rPr>
+        <w:t>é</w:t>
+      </w:r>
+      <w:r>
+        <w:rPr>
+          <w:rFonts w:ascii="ArialMT" w:cs="ArialMT"/>
+          <w:sz w:val="26"/>
+          <w:szCs w:val="26"/>
+        </w:rPr>
+        <w:t xml:space="preserve">paration peuvent </w:t>
+      </w:r>
+      <w:r>
+        <w:rPr>
+          <w:rFonts w:ascii="ArialMT" w:cs="ArialMT" w:hint="cs"/>
+          <w:sz w:val="26"/>
+          <w:szCs w:val="26"/>
+        </w:rPr>
+        <w:t>ê</w:t>
+      </w:r>
+      <w:r>
+        <w:rPr>
+          <w:rFonts w:ascii="ArialMT" w:cs="ArialMT"/>
+          <w:sz w:val="26"/>
+          <w:szCs w:val="26"/>
+        </w:rPr>
+        <w:t>tre modifi</w:t>
+      </w:r>
+      <w:r>
+        <w:rPr>
+          <w:rFonts w:ascii="ArialMT" w:cs="ArialMT" w:hint="cs"/>
+          <w:sz w:val="26"/>
+          <w:szCs w:val="26"/>
+        </w:rPr>
+        <w:t>é</w:t>
+      </w:r>
+      <w:r>
+        <w:rPr>
+          <w:rFonts w:ascii="ArialMT" w:cs="ArialMT"/>
+          <w:sz w:val="26"/>
+          <w:szCs w:val="26"/>
+        </w:rPr>
+        <w:t>es</w:t>
+      </w:r>
+      <w:r>
+        <w:rPr>
+          <w:rFonts w:ascii="ArialMT" w:cs="ArialMT"/>
+          <w:sz w:val="26"/>
+          <w:szCs w:val="26"/>
+        </w:rPr>
+        <w:t xml:space="preserve"> ou annul</w:t>
+      </w:r>
+      <w:r>
+        <w:rPr>
+          <w:rFonts w:ascii="ArialMT" w:cs="ArialMT"/>
+          <w:sz w:val="26"/>
+          <w:szCs w:val="26"/>
+        </w:rPr>
+        <w:t>é</w:t>
+      </w:r>
+      <w:r>
+        <w:rPr>
+          <w:rFonts w:ascii="ArialMT" w:cs="ArialMT"/>
+          <w:sz w:val="26"/>
+          <w:szCs w:val="26"/>
+        </w:rPr>
+        <w:t>es</w:t>
+      </w:r>
+      <w:r>
+        <w:rPr>
+          <w:rFonts w:ascii="ArialMT" w:cs="ArialMT"/>
+          <w:sz w:val="26"/>
+          <w:szCs w:val="26"/>
+        </w:rPr>
+        <w:t>.</w:t>
+      </w:r>
     </w:p>
     <w:p>
       <w:pPr>
         <w:rPr>
-          <w:rFonts w:asciiTheme="minorBidi" w:hAnsiTheme="minorBidi"/>
-          <w:sz w:val="26"/>
-          <w:szCs w:val="26"/>
-        </w:rPr>
-      </w:pPr>
+          <w:rFonts w:ascii="ArialMT" w:cs="ArialMT"/>
+          <w:b/>
+          <w:bCs/>
+          <w:sz w:val="26"/>
+          <w:szCs w:val="26"/>
+        </w:rPr>
+      </w:pPr>
+      <w:r>
+        <w:rPr>
+          <w:rFonts w:ascii="ArialMT" w:cs="ArialMT"/>
+          <w:b/>
+          <w:bCs/>
+          <w:sz w:val="26"/>
+          <w:szCs w:val="26"/>
+        </w:rPr>
+        <w:t>Le pizzaiolo :</w:t>
+      </w:r>
     </w:p>
     <w:p>
       <w:pPr>
-        <w:rPr>
-          <w:rFonts w:asciiTheme="minorBidi" w:hAnsiTheme="minorBidi"/>
-          <w:sz w:val="26"/>
-          <w:szCs w:val="26"/>
-        </w:rPr>
-      </w:pPr>
+        <w:pStyle w:val="Paragraphedeliste"/>
+        <w:numPr>
+          <w:ilvl w:val="0"/>
+          <w:numId w:val="12"/>
+        </w:numPr>
+        <w:autoSpaceDE w:val="0"/>
+        <w:autoSpaceDN w:val="0"/>
+        <w:adjustRightInd w:val="0"/>
+        <w:spacing w:before="0" w:beforeAutospacing="0" w:after="0" w:afterAutospacing="0" w:line="276" w:lineRule="auto"/>
+        <w:rPr>
+          <w:rFonts w:ascii="ArialMT" w:cs="ArialMT"/>
+          <w:sz w:val="26"/>
+          <w:szCs w:val="26"/>
+        </w:rPr>
+      </w:pPr>
+      <w:r>
+        <w:rPr>
+          <w:rFonts w:ascii="ArialMT" w:cs="ArialMT"/>
+          <w:sz w:val="26"/>
+          <w:szCs w:val="26"/>
+        </w:rPr>
+        <w:t>Le pizzaiolo aura la t</w:t>
+      </w:r>
+      <w:r>
+        <w:rPr>
+          <w:rFonts w:ascii="ArialMT" w:cs="ArialMT" w:hint="cs"/>
+          <w:sz w:val="26"/>
+          <w:szCs w:val="26"/>
+        </w:rPr>
+        <w:t>â</w:t>
+      </w:r>
+      <w:r>
+        <w:rPr>
+          <w:rFonts w:ascii="ArialMT" w:cs="ArialMT"/>
+          <w:sz w:val="26"/>
+          <w:szCs w:val="26"/>
+        </w:rPr>
+        <w:t>che de suivre l'</w:t>
+      </w:r>
+      <w:r>
+        <w:rPr>
+          <w:rFonts w:ascii="ArialMT" w:cs="ArialMT" w:hint="cs"/>
+          <w:sz w:val="26"/>
+          <w:szCs w:val="26"/>
+        </w:rPr>
+        <w:t>é</w:t>
+      </w:r>
+      <w:r>
+        <w:rPr>
+          <w:rFonts w:ascii="ArialMT" w:cs="ArialMT"/>
+          <w:sz w:val="26"/>
+          <w:szCs w:val="26"/>
+        </w:rPr>
+        <w:t>tat des stocks d'ingr</w:t>
+      </w:r>
+      <w:r>
+        <w:rPr>
+          <w:rFonts w:ascii="ArialMT" w:cs="ArialMT"/>
+          <w:sz w:val="26"/>
+          <w:szCs w:val="26"/>
+        </w:rPr>
+        <w:t>é</w:t>
+      </w:r>
+      <w:r>
+        <w:rPr>
+          <w:rFonts w:ascii="ArialMT" w:cs="ArialMT"/>
+          <w:sz w:val="26"/>
+          <w:szCs w:val="26"/>
+        </w:rPr>
+        <w:t>dients.</w:t>
+      </w:r>
     </w:p>
     <w:p>
       <w:pPr>
-        <w:rPr>
-          <w:rFonts w:asciiTheme="minorBidi" w:hAnsiTheme="minorBidi"/>
-          <w:sz w:val="26"/>
-          <w:szCs w:val="26"/>
-        </w:rPr>
-      </w:pPr>
+        <w:pStyle w:val="Paragraphedeliste"/>
+        <w:numPr>
+          <w:ilvl w:val="0"/>
+          <w:numId w:val="12"/>
+        </w:numPr>
+        <w:autoSpaceDE w:val="0"/>
+        <w:autoSpaceDN w:val="0"/>
+        <w:adjustRightInd w:val="0"/>
+        <w:spacing w:before="0" w:beforeAutospacing="0" w:after="0" w:afterAutospacing="0" w:line="276" w:lineRule="auto"/>
+        <w:rPr>
+          <w:rFonts w:ascii="ArialMT" w:cs="ArialMT"/>
+          <w:sz w:val="26"/>
+          <w:szCs w:val="26"/>
+        </w:rPr>
+      </w:pPr>
+      <w:r>
+        <w:rPr>
+          <w:rFonts w:ascii="ArialMT" w:cs="ArialMT"/>
+          <w:sz w:val="26"/>
+          <w:szCs w:val="26"/>
+        </w:rPr>
+        <w:t>Il devra recevoir les commandes pass</w:t>
+      </w:r>
+      <w:r>
+        <w:rPr>
+          <w:rFonts w:ascii="ArialMT" w:cs="ArialMT" w:hint="cs"/>
+          <w:sz w:val="26"/>
+          <w:szCs w:val="26"/>
+        </w:rPr>
+        <w:t>é</w:t>
+      </w:r>
+      <w:r>
+        <w:rPr>
+          <w:rFonts w:ascii="ArialMT" w:cs="ArialMT"/>
+          <w:sz w:val="26"/>
+          <w:szCs w:val="26"/>
+        </w:rPr>
+        <w:t>es et les pr</w:t>
+      </w:r>
+      <w:r>
+        <w:rPr>
+          <w:rFonts w:ascii="ArialMT" w:cs="ArialMT" w:hint="cs"/>
+          <w:sz w:val="26"/>
+          <w:szCs w:val="26"/>
+        </w:rPr>
+        <w:t>é</w:t>
+      </w:r>
+      <w:r>
+        <w:rPr>
+          <w:rFonts w:ascii="ArialMT" w:cs="ArialMT"/>
+          <w:sz w:val="26"/>
+          <w:szCs w:val="26"/>
+        </w:rPr>
+        <w:t xml:space="preserve">parer tout en mettant </w:t>
+      </w:r>
+      <w:r>
+        <w:rPr>
+          <w:rFonts w:ascii="ArialMT" w:cs="ArialMT" w:hint="cs"/>
+          <w:sz w:val="26"/>
+          <w:szCs w:val="26"/>
+        </w:rPr>
+        <w:t>à</w:t>
+      </w:r>
+      <w:r>
+        <w:rPr>
+          <w:rFonts w:ascii="ArialMT" w:cs="ArialMT"/>
+          <w:sz w:val="26"/>
+          <w:szCs w:val="26"/>
+        </w:rPr>
+        <w:t xml:space="preserve"> jour chaque</w:t>
+      </w:r>
+      <w:r>
+        <w:rPr>
+          <w:rFonts w:ascii="ArialMT" w:cs="ArialMT"/>
+          <w:sz w:val="26"/>
+          <w:szCs w:val="26"/>
+        </w:rPr>
+        <w:t xml:space="preserve"> </w:t>
+      </w:r>
+      <w:r>
+        <w:rPr>
+          <w:rFonts w:ascii="ArialMT" w:cs="ArialMT"/>
+          <w:sz w:val="26"/>
+          <w:szCs w:val="26"/>
+        </w:rPr>
+        <w:t>commande pour informer le client de l'</w:t>
+      </w:r>
+      <w:r>
+        <w:rPr>
+          <w:rFonts w:ascii="ArialMT" w:cs="ArialMT"/>
+          <w:sz w:val="26"/>
+          <w:szCs w:val="26"/>
+        </w:rPr>
+        <w:t>é</w:t>
+      </w:r>
+      <w:r>
+        <w:rPr>
+          <w:rFonts w:ascii="ArialMT" w:cs="ArialMT"/>
+          <w:sz w:val="26"/>
+          <w:szCs w:val="26"/>
+        </w:rPr>
+        <w:t>tat d'avancement de la pr</w:t>
+      </w:r>
+      <w:r>
+        <w:rPr>
+          <w:rFonts w:ascii="ArialMT" w:cs="ArialMT" w:hint="cs"/>
+          <w:sz w:val="26"/>
+          <w:szCs w:val="26"/>
+        </w:rPr>
+        <w:t>é</w:t>
+      </w:r>
+      <w:r>
+        <w:rPr>
+          <w:rFonts w:ascii="ArialMT" w:cs="ArialMT"/>
+          <w:sz w:val="26"/>
+          <w:szCs w:val="26"/>
+        </w:rPr>
+        <w:t>paration.</w:t>
+      </w:r>
     </w:p>
     <w:p>
       <w:pPr>
-        <w:rPr>
-          <w:rFonts w:asciiTheme="minorBidi" w:hAnsiTheme="minorBidi"/>
-          <w:sz w:val="26"/>
-          <w:szCs w:val="26"/>
-        </w:rPr>
-      </w:pPr>
+        <w:pStyle w:val="Paragraphedeliste"/>
+        <w:numPr>
+          <w:ilvl w:val="0"/>
+          <w:numId w:val="12"/>
+        </w:numPr>
+        <w:autoSpaceDE w:val="0"/>
+        <w:autoSpaceDN w:val="0"/>
+        <w:adjustRightInd w:val="0"/>
+        <w:spacing w:before="0" w:beforeAutospacing="0" w:after="0" w:afterAutospacing="0" w:line="276" w:lineRule="auto"/>
+        <w:rPr>
+          <w:rFonts w:ascii="ArialMT" w:cs="ArialMT"/>
+          <w:sz w:val="26"/>
+          <w:szCs w:val="26"/>
+        </w:rPr>
+      </w:pPr>
+      <w:r>
+        <w:rPr>
+          <w:rFonts w:ascii="ArialMT" w:cs="ArialMT" w:hint="cs"/>
+          <w:sz w:val="26"/>
+          <w:szCs w:val="26"/>
+        </w:rPr>
+        <w:t>À</w:t>
+      </w:r>
+      <w:r>
+        <w:rPr>
+          <w:rFonts w:ascii="ArialMT" w:cs="ArialMT"/>
+          <w:sz w:val="26"/>
+          <w:szCs w:val="26"/>
+        </w:rPr>
+        <w:t xml:space="preserve"> tout moment</w:t>
+      </w:r>
+      <w:r>
+        <w:rPr>
+          <w:rFonts w:ascii="ArialMT" w:cs="ArialMT"/>
+          <w:sz w:val="26"/>
+          <w:szCs w:val="26"/>
+        </w:rPr>
+        <w:t>,</w:t>
+      </w:r>
+      <w:r>
+        <w:rPr>
+          <w:rFonts w:ascii="ArialMT" w:cs="ArialMT"/>
+          <w:sz w:val="26"/>
+          <w:szCs w:val="26"/>
+        </w:rPr>
+        <w:t xml:space="preserve"> le pizzaiolo peut consulter un aide-m</w:t>
+      </w:r>
+      <w:r>
+        <w:rPr>
+          <w:rFonts w:ascii="ArialMT" w:cs="ArialMT" w:hint="cs"/>
+          <w:sz w:val="26"/>
+          <w:szCs w:val="26"/>
+        </w:rPr>
+        <w:t>é</w:t>
+      </w:r>
+      <w:r>
+        <w:rPr>
+          <w:rFonts w:ascii="ArialMT" w:cs="ArialMT"/>
+          <w:sz w:val="26"/>
+          <w:szCs w:val="26"/>
+        </w:rPr>
+        <w:t xml:space="preserve">moire </w:t>
+      </w:r>
+      <w:r>
+        <w:rPr>
+          <w:rFonts w:ascii="ArialMT" w:cs="ArialMT"/>
+          <w:sz w:val="26"/>
+          <w:szCs w:val="26"/>
+        </w:rPr>
+        <w:t>afin de</w:t>
+      </w:r>
+      <w:r>
+        <w:rPr>
+          <w:rFonts w:ascii="ArialMT" w:cs="ArialMT"/>
+          <w:sz w:val="26"/>
+          <w:szCs w:val="26"/>
+        </w:rPr>
+        <w:t xml:space="preserve"> conna</w:t>
+      </w:r>
+      <w:r>
+        <w:rPr>
+          <w:rFonts w:ascii="ArialMT" w:cs="ArialMT"/>
+          <w:sz w:val="26"/>
+          <w:szCs w:val="26"/>
+        </w:rPr>
+        <w:t>î</w:t>
+      </w:r>
+      <w:r>
+        <w:rPr>
+          <w:rFonts w:ascii="ArialMT" w:cs="ArialMT"/>
+          <w:sz w:val="26"/>
+          <w:szCs w:val="26"/>
+        </w:rPr>
+        <w:t>tre les ingr</w:t>
+      </w:r>
+      <w:r>
+        <w:rPr>
+          <w:rFonts w:ascii="ArialMT" w:cs="ArialMT" w:hint="cs"/>
+          <w:sz w:val="26"/>
+          <w:szCs w:val="26"/>
+        </w:rPr>
+        <w:t>é</w:t>
+      </w:r>
+      <w:r>
+        <w:rPr>
+          <w:rFonts w:ascii="ArialMT" w:cs="ArialMT"/>
+          <w:sz w:val="26"/>
+          <w:szCs w:val="26"/>
+        </w:rPr>
+        <w:t>dients de chaque pizza et sa recette de pr</w:t>
+      </w:r>
+      <w:r>
+        <w:rPr>
+          <w:rFonts w:ascii="ArialMT" w:cs="ArialMT"/>
+          <w:sz w:val="26"/>
+          <w:szCs w:val="26"/>
+        </w:rPr>
+        <w:t>é</w:t>
+      </w:r>
+      <w:r>
+        <w:rPr>
+          <w:rFonts w:ascii="ArialMT" w:cs="ArialMT"/>
+          <w:sz w:val="26"/>
+          <w:szCs w:val="26"/>
+        </w:rPr>
+        <w:t>paration.</w:t>
+      </w:r>
     </w:p>
+    <w:p>
+      <w:pPr>
+        <w:rPr>
+          <w:rFonts w:ascii="ArialMT" w:cs="ArialMT"/>
+          <w:b/>
+          <w:bCs/>
+          <w:sz w:val="26"/>
+          <w:szCs w:val="26"/>
+        </w:rPr>
+      </w:pPr>
+      <w:r>
+        <w:rPr>
+          <w:rFonts w:ascii="ArialMT" w:cs="ArialMT"/>
+          <w:b/>
+          <w:bCs/>
+          <w:sz w:val="26"/>
+          <w:szCs w:val="26"/>
+        </w:rPr>
+        <w:t>Le l</w:t>
+      </w:r>
+      <w:r>
+        <w:rPr>
+          <w:rFonts w:ascii="ArialMT" w:cs="ArialMT"/>
+          <w:b/>
+          <w:bCs/>
+          <w:sz w:val="26"/>
+          <w:szCs w:val="26"/>
+        </w:rPr>
+        <w:t>ivreur</w:t>
+      </w:r>
+      <w:r>
+        <w:rPr>
+          <w:rFonts w:ascii="ArialMT" w:cs="ArialMT"/>
+          <w:b/>
+          <w:bCs/>
+          <w:sz w:val="26"/>
+          <w:szCs w:val="26"/>
+        </w:rPr>
+        <w:t xml:space="preserve"> </w:t>
+      </w:r>
+      <w:r>
+        <w:rPr>
+          <w:rFonts w:ascii="ArialMT" w:cs="ArialMT"/>
+          <w:b/>
+          <w:bCs/>
+          <w:sz w:val="26"/>
+          <w:szCs w:val="26"/>
+        </w:rPr>
+        <w:t>:</w:t>
+      </w:r>
+    </w:p>
+    <w:p>
+      <w:pPr>
+        <w:pStyle w:val="Paragraphedeliste"/>
+        <w:numPr>
+          <w:ilvl w:val="0"/>
+          <w:numId w:val="14"/>
+        </w:numPr>
+        <w:autoSpaceDE w:val="0"/>
+        <w:autoSpaceDN w:val="0"/>
+        <w:adjustRightInd w:val="0"/>
+        <w:spacing w:before="0" w:beforeAutospacing="0" w:after="0" w:afterAutospacing="0" w:line="276" w:lineRule="auto"/>
+        <w:rPr>
+          <w:rFonts w:ascii="ArialMT" w:cs="ArialMT"/>
+          <w:sz w:val="26"/>
+          <w:szCs w:val="26"/>
+        </w:rPr>
+      </w:pPr>
+      <w:r>
+        <w:rPr>
+          <w:rFonts w:ascii="ArialMT" w:cs="ArialMT"/>
+          <w:sz w:val="26"/>
+          <w:szCs w:val="26"/>
+        </w:rPr>
+        <w:t>Apr</w:t>
+      </w:r>
+      <w:r>
+        <w:rPr>
+          <w:rFonts w:ascii="ArialMT" w:cs="ArialMT" w:hint="cs"/>
+          <w:sz w:val="26"/>
+          <w:szCs w:val="26"/>
+        </w:rPr>
+        <w:t>è</w:t>
+      </w:r>
+      <w:r>
+        <w:rPr>
+          <w:rFonts w:ascii="ArialMT" w:cs="ArialMT"/>
+          <w:sz w:val="26"/>
+          <w:szCs w:val="26"/>
+        </w:rPr>
+        <w:t>s finalisation de la pr</w:t>
+      </w:r>
+      <w:r>
+        <w:rPr>
+          <w:rFonts w:ascii="ArialMT" w:cs="ArialMT" w:hint="cs"/>
+          <w:sz w:val="26"/>
+          <w:szCs w:val="26"/>
+        </w:rPr>
+        <w:t>é</w:t>
+      </w:r>
+      <w:r>
+        <w:rPr>
+          <w:rFonts w:ascii="ArialMT" w:cs="ArialMT"/>
+          <w:sz w:val="26"/>
+          <w:szCs w:val="26"/>
+        </w:rPr>
+        <w:t>paration d'une commande, le livreur aura acc</w:t>
+      </w:r>
+      <w:r>
+        <w:rPr>
+          <w:rFonts w:ascii="ArialMT" w:cs="ArialMT" w:hint="cs"/>
+          <w:sz w:val="26"/>
+          <w:szCs w:val="26"/>
+        </w:rPr>
+        <w:t>è</w:t>
+      </w:r>
+      <w:r>
+        <w:rPr>
+          <w:rFonts w:ascii="ArialMT" w:cs="ArialMT"/>
+          <w:sz w:val="26"/>
+          <w:szCs w:val="26"/>
+        </w:rPr>
+        <w:t>s aux coordonn</w:t>
+      </w:r>
+      <w:r>
+        <w:rPr>
+          <w:rFonts w:ascii="ArialMT" w:cs="ArialMT" w:hint="cs"/>
+          <w:sz w:val="26"/>
+          <w:szCs w:val="26"/>
+        </w:rPr>
+        <w:t>é</w:t>
+      </w:r>
+      <w:r>
+        <w:rPr>
+          <w:rFonts w:ascii="ArialMT" w:cs="ArialMT"/>
+          <w:sz w:val="26"/>
+          <w:szCs w:val="26"/>
+        </w:rPr>
+        <w:t>es du client via le num</w:t>
+      </w:r>
+      <w:r>
+        <w:rPr>
+          <w:rFonts w:ascii="ArialMT" w:cs="ArialMT" w:hint="cs"/>
+          <w:sz w:val="26"/>
+          <w:szCs w:val="26"/>
+        </w:rPr>
+        <w:t>é</w:t>
+      </w:r>
+      <w:r>
+        <w:rPr>
+          <w:rFonts w:ascii="ArialMT" w:cs="ArialMT"/>
+          <w:sz w:val="26"/>
+          <w:szCs w:val="26"/>
+        </w:rPr>
+        <w:t>ro de commande.</w:t>
+      </w:r>
+    </w:p>
+    <w:p>
+      <w:pPr>
+        <w:pStyle w:val="Paragraphedeliste"/>
+        <w:numPr>
+          <w:ilvl w:val="0"/>
+          <w:numId w:val="14"/>
+        </w:numPr>
+        <w:autoSpaceDE w:val="0"/>
+        <w:autoSpaceDN w:val="0"/>
+        <w:adjustRightInd w:val="0"/>
+        <w:spacing w:before="0" w:beforeAutospacing="0" w:after="0" w:afterAutospacing="0" w:line="276" w:lineRule="auto"/>
+        <w:rPr>
+          <w:rFonts w:ascii="ArialMT" w:cs="ArialMT"/>
+          <w:sz w:val="26"/>
+          <w:szCs w:val="26"/>
+        </w:rPr>
+      </w:pPr>
+      <w:r>
+        <w:rPr>
+          <w:rFonts w:ascii="ArialMT" w:cs="ArialMT"/>
+          <w:sz w:val="26"/>
+          <w:szCs w:val="26"/>
+        </w:rPr>
+        <w:t>Lors de l'interaction avec le syst</w:t>
+      </w:r>
+      <w:r>
+        <w:rPr>
+          <w:rFonts w:ascii="ArialMT" w:cs="ArialMT"/>
+          <w:sz w:val="26"/>
+          <w:szCs w:val="26"/>
+        </w:rPr>
+        <w:t>è</w:t>
+      </w:r>
+      <w:r>
+        <w:rPr>
+          <w:rFonts w:ascii="ArialMT" w:cs="ArialMT"/>
+          <w:sz w:val="26"/>
+          <w:szCs w:val="26"/>
+        </w:rPr>
+        <w:t>me, le livreur pourra v</w:t>
+      </w:r>
+      <w:r>
+        <w:rPr>
+          <w:rFonts w:ascii="ArialMT" w:cs="ArialMT" w:hint="cs"/>
+          <w:sz w:val="26"/>
+          <w:szCs w:val="26"/>
+        </w:rPr>
+        <w:t>é</w:t>
+      </w:r>
+      <w:r>
+        <w:rPr>
+          <w:rFonts w:ascii="ArialMT" w:cs="ArialMT"/>
+          <w:sz w:val="26"/>
+          <w:szCs w:val="26"/>
+        </w:rPr>
+        <w:t xml:space="preserve">rifier si la commande a </w:t>
+      </w:r>
+      <w:r>
+        <w:rPr>
+          <w:rFonts w:ascii="ArialMT" w:cs="ArialMT" w:hint="cs"/>
+          <w:sz w:val="26"/>
+          <w:szCs w:val="26"/>
+        </w:rPr>
+        <w:t>é</w:t>
+      </w:r>
+      <w:r>
+        <w:rPr>
+          <w:rFonts w:ascii="ArialMT" w:cs="ArialMT"/>
+          <w:sz w:val="26"/>
+          <w:szCs w:val="26"/>
+        </w:rPr>
+        <w:t>t</w:t>
+      </w:r>
+      <w:r>
+        <w:rPr>
+          <w:rFonts w:ascii="ArialMT" w:cs="ArialMT" w:hint="cs"/>
+          <w:sz w:val="26"/>
+          <w:szCs w:val="26"/>
+        </w:rPr>
+        <w:t>é</w:t>
+      </w:r>
+      <w:r>
+        <w:rPr>
+          <w:rFonts w:ascii="ArialMT" w:cs="ArialMT"/>
+          <w:sz w:val="26"/>
+          <w:szCs w:val="26"/>
+        </w:rPr>
+        <w:t xml:space="preserve"> r</w:t>
+      </w:r>
+      <w:r>
+        <w:rPr>
+          <w:rFonts w:ascii="ArialMT" w:cs="ArialMT" w:hint="cs"/>
+          <w:sz w:val="26"/>
+          <w:szCs w:val="26"/>
+        </w:rPr>
+        <w:t>é</w:t>
+      </w:r>
+      <w:r>
+        <w:rPr>
+          <w:rFonts w:ascii="ArialMT" w:cs="ArialMT"/>
+          <w:sz w:val="26"/>
+          <w:szCs w:val="26"/>
+        </w:rPr>
+        <w:t>gl</w:t>
+      </w:r>
+      <w:r>
+        <w:rPr>
+          <w:rFonts w:ascii="ArialMT" w:cs="ArialMT" w:hint="cs"/>
+          <w:sz w:val="26"/>
+          <w:szCs w:val="26"/>
+        </w:rPr>
+        <w:t>é</w:t>
+      </w:r>
+      <w:r>
+        <w:rPr>
+          <w:rFonts w:ascii="ArialMT" w:cs="ArialMT"/>
+          <w:sz w:val="26"/>
+          <w:szCs w:val="26"/>
+        </w:rPr>
+        <w:t xml:space="preserve">e en </w:t>
+      </w:r>
+      <w:r>
+        <w:rPr>
+          <w:rFonts w:ascii="ArialMT" w:cs="ArialMT"/>
+          <w:sz w:val="26"/>
+          <w:szCs w:val="26"/>
+        </w:rPr>
+        <w:t>ligne ou s'il</w:t>
+      </w:r>
+      <w:r>
+        <w:rPr>
+          <w:rFonts w:ascii="ArialMT" w:cs="ArialMT"/>
+          <w:sz w:val="26"/>
+          <w:szCs w:val="26"/>
+        </w:rPr>
+        <w:t xml:space="preserve"> devrait </w:t>
+      </w:r>
+      <w:r>
+        <w:rPr>
+          <w:rFonts w:ascii="ArialMT" w:cs="ArialMT" w:hint="cs"/>
+          <w:sz w:val="26"/>
+          <w:szCs w:val="26"/>
+        </w:rPr>
+        <w:t>ê</w:t>
+      </w:r>
+      <w:r>
+        <w:rPr>
+          <w:rFonts w:ascii="ArialMT" w:cs="ArialMT"/>
+          <w:sz w:val="26"/>
+          <w:szCs w:val="26"/>
+        </w:rPr>
+        <w:t>tre r</w:t>
+      </w:r>
+      <w:r>
+        <w:rPr>
+          <w:rFonts w:ascii="ArialMT" w:cs="ArialMT" w:hint="cs"/>
+          <w:sz w:val="26"/>
+          <w:szCs w:val="26"/>
+        </w:rPr>
+        <w:t>é</w:t>
+      </w:r>
+      <w:r>
+        <w:rPr>
+          <w:rFonts w:ascii="ArialMT" w:cs="ArialMT"/>
+          <w:sz w:val="26"/>
+          <w:szCs w:val="26"/>
+        </w:rPr>
+        <w:t>gl</w:t>
+      </w:r>
+      <w:r>
+        <w:rPr>
+          <w:rFonts w:ascii="ArialMT" w:cs="ArialMT" w:hint="cs"/>
+          <w:sz w:val="26"/>
+          <w:szCs w:val="26"/>
+        </w:rPr>
+        <w:t>é</w:t>
+      </w:r>
+      <w:r>
+        <w:rPr>
+          <w:rFonts w:ascii="ArialMT" w:cs="ArialMT"/>
+          <w:sz w:val="26"/>
+          <w:szCs w:val="26"/>
+        </w:rPr>
+        <w:t xml:space="preserve"> en esp</w:t>
+      </w:r>
+      <w:r>
+        <w:rPr>
+          <w:rFonts w:ascii="ArialMT" w:cs="ArialMT"/>
+          <w:sz w:val="26"/>
+          <w:szCs w:val="26"/>
+        </w:rPr>
+        <w:t>è</w:t>
+      </w:r>
+      <w:r>
+        <w:rPr>
+          <w:rFonts w:ascii="ArialMT" w:cs="ArialMT"/>
+          <w:sz w:val="26"/>
+          <w:szCs w:val="26"/>
+        </w:rPr>
+        <w:t>ces</w:t>
+      </w:r>
+      <w:r>
+        <w:rPr>
+          <w:rFonts w:ascii="ArialMT" w:cs="ArialMT"/>
+          <w:sz w:val="26"/>
+          <w:szCs w:val="26"/>
+        </w:rPr>
+        <w:t xml:space="preserve"> </w:t>
+      </w:r>
+      <w:r>
+        <w:rPr>
+          <w:rFonts w:ascii="ArialMT" w:cs="ArialMT" w:hint="cs"/>
+          <w:sz w:val="26"/>
+          <w:szCs w:val="26"/>
+        </w:rPr>
+        <w:t>à</w:t>
+      </w:r>
+      <w:r>
+        <w:rPr>
+          <w:rFonts w:ascii="ArialMT" w:cs="ArialMT"/>
+          <w:sz w:val="26"/>
+          <w:szCs w:val="26"/>
+        </w:rPr>
+        <w:t xml:space="preserve"> la livraison. </w:t>
+      </w:r>
+    </w:p>
+    <w:p>
+      <w:pPr>
+        <w:pStyle w:val="Paragraphedeliste"/>
+        <w:numPr>
+          <w:ilvl w:val="0"/>
+          <w:numId w:val="14"/>
+        </w:numPr>
+        <w:autoSpaceDE w:val="0"/>
+        <w:autoSpaceDN w:val="0"/>
+        <w:adjustRightInd w:val="0"/>
+        <w:spacing w:before="0" w:beforeAutospacing="0" w:after="0" w:afterAutospacing="0" w:line="276" w:lineRule="auto"/>
+        <w:rPr>
+          <w:rFonts w:ascii="ArialMT" w:cs="ArialMT"/>
+          <w:sz w:val="26"/>
+          <w:szCs w:val="26"/>
+        </w:rPr>
+      </w:pPr>
+      <w:r>
+        <w:rPr>
+          <w:rFonts w:ascii="ArialMT" w:cs="ArialMT"/>
+          <w:sz w:val="26"/>
+          <w:szCs w:val="26"/>
+        </w:rPr>
+        <w:t xml:space="preserve">Le livreur </w:t>
+      </w:r>
+      <w:r>
+        <w:rPr>
+          <w:rFonts w:ascii="ArialMT" w:cs="ArialMT"/>
+          <w:sz w:val="26"/>
+          <w:szCs w:val="26"/>
+        </w:rPr>
+        <w:t>valide</w:t>
+      </w:r>
+      <w:r>
+        <w:rPr>
+          <w:rFonts w:ascii="ArialMT" w:cs="ArialMT"/>
+          <w:sz w:val="26"/>
+          <w:szCs w:val="26"/>
+        </w:rPr>
+        <w:t xml:space="preserve"> les commandes livr</w:t>
+      </w:r>
+      <w:r>
+        <w:rPr>
+          <w:rFonts w:ascii="ArialMT" w:cs="ArialMT" w:hint="cs"/>
+          <w:sz w:val="26"/>
+          <w:szCs w:val="26"/>
+        </w:rPr>
+        <w:t>é</w:t>
+      </w:r>
+      <w:r>
+        <w:rPr>
+          <w:rFonts w:ascii="ArialMT" w:cs="ArialMT"/>
+          <w:sz w:val="26"/>
+          <w:szCs w:val="26"/>
+        </w:rPr>
+        <w:t xml:space="preserve">es et en </w:t>
+      </w:r>
+      <w:r>
+        <w:rPr>
+          <w:rFonts w:ascii="ArialMT" w:cs="ArialMT"/>
+          <w:sz w:val="26"/>
+          <w:szCs w:val="26"/>
+        </w:rPr>
+        <w:t>r</w:t>
+      </w:r>
+      <w:r>
+        <w:rPr>
+          <w:rFonts w:ascii="ArialMT" w:cs="ArialMT"/>
+          <w:sz w:val="26"/>
+          <w:szCs w:val="26"/>
+        </w:rPr>
+        <w:t>é</w:t>
+      </w:r>
+      <w:r>
+        <w:rPr>
+          <w:rFonts w:ascii="ArialMT" w:cs="ArialMT"/>
+          <w:sz w:val="26"/>
+          <w:szCs w:val="26"/>
+        </w:rPr>
+        <w:t>cup</w:t>
+      </w:r>
+      <w:r>
+        <w:rPr>
+          <w:rFonts w:ascii="ArialMT" w:cs="ArialMT"/>
+          <w:sz w:val="26"/>
+          <w:szCs w:val="26"/>
+        </w:rPr>
+        <w:t>è</w:t>
+      </w:r>
+      <w:r>
+        <w:rPr>
+          <w:rFonts w:ascii="ArialMT" w:cs="ArialMT"/>
+          <w:sz w:val="26"/>
+          <w:szCs w:val="26"/>
+        </w:rPr>
+        <w:t>re</w:t>
+      </w:r>
+      <w:r>
+        <w:rPr>
+          <w:rFonts w:ascii="ArialMT" w:cs="ArialMT"/>
+          <w:sz w:val="26"/>
+          <w:szCs w:val="26"/>
+        </w:rPr>
+        <w:t xml:space="preserve"> des nouvelles en attente de livraison.</w:t>
+      </w:r>
+    </w:p>
+    <w:p>
+      <w:pPr>
+        <w:rPr>
+          <w:rFonts w:ascii="ArialMT" w:cs="ArialMT"/>
+          <w:b/>
+          <w:bCs/>
+          <w:sz w:val="26"/>
+          <w:szCs w:val="26"/>
+        </w:rPr>
+      </w:pPr>
+      <w:r>
+        <w:rPr>
+          <w:rFonts w:ascii="ArialMT" w:cs="ArialMT"/>
+          <w:b/>
+          <w:bCs/>
+          <w:sz w:val="26"/>
+          <w:szCs w:val="26"/>
+        </w:rPr>
+        <w:t>Le patron :</w:t>
+      </w:r>
+    </w:p>
+    <w:p>
+      <w:pPr>
+        <w:pStyle w:val="Paragraphedeliste"/>
+        <w:numPr>
+          <w:ilvl w:val="0"/>
+          <w:numId w:val="15"/>
+        </w:numPr>
+        <w:rPr>
+          <w:rFonts w:ascii="ArialMT" w:cs="ArialMT"/>
+          <w:sz w:val="26"/>
+          <w:szCs w:val="26"/>
+        </w:rPr>
+      </w:pPr>
+      <w:r>
+        <w:rPr>
+          <w:rFonts w:ascii="ArialMT" w:cs="ArialMT"/>
+          <w:sz w:val="26"/>
+          <w:szCs w:val="26"/>
+        </w:rPr>
+        <w:t>Apr</w:t>
+      </w:r>
+      <w:r>
+        <w:rPr>
+          <w:rFonts w:ascii="ArialMT" w:cs="ArialMT" w:hint="cs"/>
+          <w:sz w:val="26"/>
+          <w:szCs w:val="26"/>
+        </w:rPr>
+        <w:t>è</w:t>
+      </w:r>
+      <w:r>
+        <w:rPr>
+          <w:rFonts w:ascii="ArialMT" w:cs="ArialMT"/>
+          <w:sz w:val="26"/>
+          <w:szCs w:val="26"/>
+        </w:rPr>
+        <w:t>s authentification, le patron aura une vision globale de tout le syst</w:t>
+      </w:r>
+      <w:r>
+        <w:rPr>
+          <w:rFonts w:ascii="ArialMT" w:cs="ArialMT"/>
+          <w:sz w:val="26"/>
+          <w:szCs w:val="26"/>
+        </w:rPr>
+        <w:t>è</w:t>
+      </w:r>
+      <w:r>
+        <w:rPr>
+          <w:rFonts w:ascii="ArialMT" w:cs="ArialMT"/>
+          <w:sz w:val="26"/>
+          <w:szCs w:val="26"/>
+        </w:rPr>
+        <w:t>me, il disposera de toutes les permissions</w:t>
+      </w:r>
+      <w:r>
+        <w:rPr>
+          <w:rFonts w:ascii="ArialMT" w:cs="ArialMT"/>
+          <w:sz w:val="26"/>
+          <w:szCs w:val="26"/>
+        </w:rPr>
+        <w:t>,</w:t>
+      </w:r>
+      <w:r>
+        <w:rPr>
+          <w:rFonts w:ascii="ArialMT" w:cs="ArialMT"/>
+          <w:sz w:val="26"/>
+          <w:szCs w:val="26"/>
+        </w:rPr>
+        <w:t xml:space="preserve"> lui permettant de </w:t>
+      </w:r>
+      <w:r>
+        <w:rPr>
+          <w:rFonts w:ascii="ArialMT" w:cs="ArialMT"/>
+          <w:sz w:val="26"/>
+          <w:szCs w:val="26"/>
+        </w:rPr>
+        <w:t>contr</w:t>
+      </w:r>
+      <w:r>
+        <w:rPr>
+          <w:rFonts w:ascii="ArialMT" w:cs="ArialMT"/>
+          <w:sz w:val="26"/>
+          <w:szCs w:val="26"/>
+        </w:rPr>
+        <w:t>ô</w:t>
+      </w:r>
+      <w:r>
+        <w:rPr>
+          <w:rFonts w:ascii="ArialMT" w:cs="ArialMT"/>
+          <w:sz w:val="26"/>
+          <w:szCs w:val="26"/>
+        </w:rPr>
+        <w:t>ler</w:t>
+      </w:r>
+      <w:r>
+        <w:rPr>
+          <w:rFonts w:ascii="ArialMT" w:cs="ArialMT"/>
+          <w:sz w:val="26"/>
+          <w:szCs w:val="26"/>
+        </w:rPr>
+        <w:t xml:space="preserve"> le bon fonctionnement du syst</w:t>
+      </w:r>
+      <w:r>
+        <w:rPr>
+          <w:rFonts w:ascii="ArialMT" w:cs="ArialMT"/>
+          <w:sz w:val="26"/>
+          <w:szCs w:val="26"/>
+        </w:rPr>
+        <w:t>è</w:t>
+      </w:r>
+      <w:r>
+        <w:rPr>
+          <w:rFonts w:ascii="ArialMT" w:cs="ArialMT"/>
+          <w:sz w:val="26"/>
+          <w:szCs w:val="26"/>
+        </w:rPr>
+        <w:t xml:space="preserve">me. </w:t>
+      </w:r>
+    </w:p>
+    <w:p>
+      <w:pPr>
+        <w:pStyle w:val="Paragraphedeliste"/>
+        <w:numPr>
+          <w:ilvl w:val="0"/>
+          <w:numId w:val="15"/>
+        </w:numPr>
+        <w:rPr>
+          <w:rFonts w:ascii="ArialMT" w:cs="ArialMT"/>
+          <w:sz w:val="26"/>
+          <w:szCs w:val="26"/>
+        </w:rPr>
+      </w:pPr>
+      <w:r>
+        <w:rPr>
+          <w:rFonts w:ascii="ArialMT" w:cs="ArialMT"/>
+          <w:sz w:val="26"/>
+          <w:szCs w:val="26"/>
+        </w:rPr>
+        <w:t>La gestion administrative.</w:t>
+      </w:r>
+      <w:r>
+        <w:rPr>
+          <w:rFonts w:ascii="ArialMT" w:cs="ArialMT"/>
+          <w:sz w:val="26"/>
+          <w:szCs w:val="26"/>
+        </w:rPr>
+        <w:t xml:space="preserve"> (chiffre d'affaires, </w:t>
+      </w:r>
+      <w:r>
+        <w:rPr>
+          <w:rFonts w:ascii="ArialMT" w:cs="ArialMT"/>
+          <w:sz w:val="26"/>
+          <w:szCs w:val="26"/>
+        </w:rPr>
+        <w:t>…</w:t>
+      </w:r>
+      <w:r>
+        <w:rPr>
+          <w:rFonts w:ascii="ArialMT" w:cs="ArialMT"/>
+          <w:sz w:val="26"/>
+          <w:szCs w:val="26"/>
+        </w:rPr>
+        <w:t>)</w:t>
+      </w:r>
+    </w:p>
+    <w:p>
+      <w:pPr>
+        <w:rPr>
+          <w:rFonts w:asciiTheme="minorBidi" w:hAnsiTheme="minorBidi"/>
+          <w:sz w:val="26"/>
+          <w:szCs w:val="26"/>
+        </w:rPr>
+      </w:pPr>
+    </w:p>
+    <w:p>
+      <w:pPr>
+        <w:autoSpaceDE w:val="0"/>
+        <w:autoSpaceDN w:val="0"/>
+        <w:adjustRightInd w:val="0"/>
+        <w:spacing w:before="0" w:beforeAutospacing="0" w:after="0" w:afterAutospacing="0"/>
+        <w:rPr>
+          <w:rFonts w:ascii="Arial-ItalicMT" w:eastAsia="Arial-ItalicMT" w:cs="Arial-ItalicMT"/>
+          <w:i/>
+          <w:iCs/>
+          <w:lang w:bidi="he-IL"/>
+        </w:rPr>
+      </w:pPr>
+    </w:p>
+    <w:p>
+      <w:pPr>
+        <w:rPr>
+          <w:rFonts w:ascii="ArialMT" w:cs="ArialMT"/>
+          <w:b/>
+          <w:bCs/>
+          <w:sz w:val="26"/>
+          <w:szCs w:val="26"/>
+          <w:u w:val="single"/>
+        </w:rPr>
+      </w:pPr>
+      <w:r>
+        <w:rPr>
+          <w:rFonts w:ascii="ArialMT" w:cs="ArialMT"/>
+          <w:b/>
+          <w:bCs/>
+          <w:sz w:val="26"/>
+          <w:szCs w:val="26"/>
+          <w:u w:val="single"/>
+        </w:rPr>
+        <w:lastRenderedPageBreak/>
+        <w:t>Voir diagramme de cas d'utilisation interface client</w:t>
+      </w:r>
+    </w:p>
+    <w:p>
+      <w:pPr>
+        <w:rPr>
+          <w:rFonts w:ascii="ArialMT" w:cs="ArialMT"/>
+          <w:b/>
+          <w:bCs/>
+          <w:sz w:val="26"/>
+          <w:szCs w:val="26"/>
+          <w:u w:val="single"/>
+        </w:rPr>
+      </w:pPr>
+      <w:r>
+        <w:rPr>
+          <w:rFonts w:ascii="ArialMT" w:cs="ArialMT"/>
+          <w:b/>
+          <w:bCs/>
+          <w:sz w:val="26"/>
+          <w:szCs w:val="26"/>
+          <w:u w:val="single"/>
+        </w:rPr>
+        <w:t>Voir diagramme de cas d'utilisation interface pizzeria</w:t>
+      </w:r>
+    </w:p>
+    <w:tbl>
+      <w:tblPr>
+        <w:tblStyle w:val="Grilledutableau"/>
+        <w:tblW w:w="0" w:type="auto"/>
+        <w:tblLook w:val="04A0"/>
+      </w:tblPr>
+      <w:tblGrid>
+        <w:gridCol w:w="2326"/>
+        <w:gridCol w:w="2778"/>
+        <w:gridCol w:w="4494"/>
+      </w:tblGrid>
+      <w:tr>
+        <w:trPr>
+          <w:trHeight w:val="684"/>
+        </w:trPr>
+        <w:tc>
+          <w:tcPr>
+            <w:tcW w:w="3199" w:type="dxa"/>
+            <w:vAlign w:val="center"/>
+          </w:tcPr>
+          <w:p>
+            <w:pPr>
+              <w:jc w:val="center"/>
+              <w:rPr>
+                <w:rFonts w:asciiTheme="minorBidi" w:hAnsiTheme="minorBidi"/>
+                <w:b/>
+                <w:bCs/>
+                <w:color w:val="4F81BD" w:themeColor="accent1"/>
+                <w:sz w:val="26"/>
+                <w:szCs w:val="26"/>
+              </w:rPr>
+            </w:pPr>
+            <w:r>
+              <w:rPr>
+                <w:rFonts w:asciiTheme="minorBidi" w:hAnsiTheme="minorBidi"/>
+                <w:b/>
+                <w:bCs/>
+                <w:color w:val="4F81BD" w:themeColor="accent1"/>
+                <w:sz w:val="26"/>
+                <w:szCs w:val="26"/>
+              </w:rPr>
+              <w:t>Acteurs</w:t>
+            </w:r>
+          </w:p>
+        </w:tc>
+        <w:tc>
+          <w:tcPr>
+            <w:tcW w:w="3199" w:type="dxa"/>
+            <w:vAlign w:val="center"/>
+          </w:tcPr>
+          <w:p>
+            <w:pPr>
+              <w:jc w:val="center"/>
+              <w:rPr>
+                <w:rFonts w:asciiTheme="minorBidi" w:hAnsiTheme="minorBidi"/>
+                <w:b/>
+                <w:bCs/>
+                <w:color w:val="4F81BD" w:themeColor="accent1"/>
+                <w:sz w:val="26"/>
+                <w:szCs w:val="26"/>
+              </w:rPr>
+            </w:pPr>
+            <w:r>
+              <w:rPr>
+                <w:rFonts w:asciiTheme="minorBidi" w:hAnsiTheme="minorBidi"/>
+                <w:b/>
+                <w:bCs/>
+                <w:color w:val="4F81BD" w:themeColor="accent1"/>
+                <w:sz w:val="24"/>
+                <w:szCs w:val="24"/>
+              </w:rPr>
+              <w:t>Fonctionnalités principales</w:t>
+            </w:r>
+          </w:p>
+        </w:tc>
+        <w:tc>
+          <w:tcPr>
+            <w:tcW w:w="3200" w:type="dxa"/>
+            <w:vAlign w:val="center"/>
+          </w:tcPr>
+          <w:p>
+            <w:pPr>
+              <w:jc w:val="center"/>
+              <w:rPr>
+                <w:rFonts w:asciiTheme="minorBidi" w:hAnsiTheme="minorBidi"/>
+                <w:b/>
+                <w:bCs/>
+                <w:color w:val="4F81BD" w:themeColor="accent1"/>
+                <w:sz w:val="26"/>
+                <w:szCs w:val="26"/>
+              </w:rPr>
+            </w:pPr>
+            <w:r>
+              <w:rPr>
+                <w:rFonts w:asciiTheme="minorBidi" w:hAnsiTheme="minorBidi"/>
+                <w:b/>
+                <w:bCs/>
+                <w:color w:val="4F81BD" w:themeColor="accent1"/>
+                <w:sz w:val="26"/>
+                <w:szCs w:val="26"/>
+              </w:rPr>
+              <w:t>Fonctionnalités internes</w:t>
+            </w:r>
+          </w:p>
+        </w:tc>
+      </w:tr>
+      <w:tr>
+        <w:tc>
+          <w:tcPr>
+            <w:tcW w:w="3199" w:type="dxa"/>
+            <w:vAlign w:val="center"/>
+          </w:tcPr>
+          <w:p>
+            <w:pPr>
+              <w:jc w:val="center"/>
+              <w:rPr>
+                <w:rFonts w:asciiTheme="minorBidi" w:hAnsiTheme="minorBidi"/>
+                <w:sz w:val="26"/>
+                <w:szCs w:val="26"/>
+              </w:rPr>
+            </w:pPr>
+            <w:r>
+              <w:rPr>
+                <w:rFonts w:asciiTheme="minorBidi" w:hAnsiTheme="minorBidi"/>
+                <w:sz w:val="26"/>
+                <w:szCs w:val="26"/>
+              </w:rPr>
+              <w:t>Client</w:t>
+            </w:r>
+          </w:p>
+        </w:tc>
+        <w:tc>
+          <w:tcPr>
+            <w:tcW w:w="3199" w:type="dxa"/>
+            <w:vAlign w:val="center"/>
+          </w:tcPr>
+          <w:p>
+            <w:pPr>
+              <w:pStyle w:val="Paragraphedeliste"/>
+              <w:numPr>
+                <w:ilvl w:val="0"/>
+                <w:numId w:val="18"/>
+              </w:numPr>
+              <w:spacing w:line="276" w:lineRule="auto"/>
+              <w:ind w:left="629"/>
+              <w:rPr>
+                <w:rFonts w:asciiTheme="minorBidi" w:hAnsiTheme="minorBidi"/>
+              </w:rPr>
+            </w:pPr>
+            <w:r>
+              <w:rPr>
+                <w:rFonts w:asciiTheme="minorBidi" w:hAnsiTheme="minorBidi"/>
+              </w:rPr>
+              <w:t>Consulter menu pizzas</w:t>
+            </w:r>
+          </w:p>
+          <w:p>
+            <w:pPr>
+              <w:pStyle w:val="Paragraphedeliste"/>
+              <w:numPr>
+                <w:ilvl w:val="0"/>
+                <w:numId w:val="18"/>
+              </w:numPr>
+              <w:spacing w:line="276" w:lineRule="auto"/>
+              <w:ind w:left="629"/>
+              <w:rPr>
+                <w:rFonts w:asciiTheme="minorBidi" w:hAnsiTheme="minorBidi"/>
+              </w:rPr>
+            </w:pPr>
+            <w:r>
+              <w:rPr>
+                <w:rFonts w:asciiTheme="minorBidi" w:hAnsiTheme="minorBidi"/>
+              </w:rPr>
+              <w:t>Passer commande</w:t>
+            </w:r>
+          </w:p>
+          <w:p>
+            <w:pPr>
+              <w:pStyle w:val="Paragraphedeliste"/>
+              <w:numPr>
+                <w:ilvl w:val="0"/>
+                <w:numId w:val="18"/>
+              </w:numPr>
+              <w:spacing w:line="276" w:lineRule="auto"/>
+              <w:ind w:left="629"/>
+              <w:rPr>
+                <w:rFonts w:asciiTheme="minorBidi" w:hAnsiTheme="minorBidi"/>
+                <w:sz w:val="26"/>
+                <w:szCs w:val="26"/>
+              </w:rPr>
+            </w:pPr>
+            <w:r>
+              <w:rPr>
+                <w:rFonts w:asciiTheme="minorBidi" w:hAnsiTheme="minorBidi"/>
+              </w:rPr>
+              <w:t>Consulter commande</w:t>
+            </w:r>
+          </w:p>
+        </w:tc>
+        <w:tc>
+          <w:tcPr>
+            <w:tcW w:w="3200" w:type="dxa"/>
+            <w:vAlign w:val="center"/>
+          </w:tcPr>
+          <w:p>
+            <w:pPr>
+              <w:pStyle w:val="Paragraphedeliste"/>
+              <w:numPr>
+                <w:ilvl w:val="0"/>
+                <w:numId w:val="19"/>
+              </w:numPr>
+              <w:rPr>
+                <w:rFonts w:asciiTheme="minorBidi" w:hAnsiTheme="minorBidi"/>
+              </w:rPr>
+            </w:pPr>
+            <w:r>
+              <w:rPr>
+                <w:rFonts w:asciiTheme="minorBidi" w:hAnsiTheme="minorBidi"/>
+              </w:rPr>
+              <w:t>Authentification</w:t>
+            </w:r>
+          </w:p>
+          <w:p>
+            <w:pPr>
+              <w:pStyle w:val="Paragraphedeliste"/>
+              <w:numPr>
+                <w:ilvl w:val="0"/>
+                <w:numId w:val="19"/>
+              </w:numPr>
+              <w:rPr>
+                <w:rFonts w:asciiTheme="minorBidi" w:hAnsiTheme="minorBidi"/>
+              </w:rPr>
+            </w:pPr>
+            <w:r>
+              <w:rPr>
+                <w:rFonts w:asciiTheme="minorBidi" w:hAnsiTheme="minorBidi"/>
+              </w:rPr>
+              <w:t>Constituer panier</w:t>
+            </w:r>
+          </w:p>
+          <w:p>
+            <w:pPr>
+              <w:pStyle w:val="Paragraphedeliste"/>
+              <w:numPr>
+                <w:ilvl w:val="0"/>
+                <w:numId w:val="19"/>
+              </w:numPr>
+              <w:rPr>
+                <w:rFonts w:asciiTheme="minorBidi" w:hAnsiTheme="minorBidi"/>
+              </w:rPr>
+            </w:pPr>
+            <w:r>
+              <w:rPr>
+                <w:rFonts w:asciiTheme="minorBidi" w:hAnsiTheme="minorBidi"/>
+              </w:rPr>
+              <w:t>Saisir informations pour livraison</w:t>
+            </w:r>
+          </w:p>
+          <w:p>
+            <w:pPr>
+              <w:pStyle w:val="Paragraphedeliste"/>
+              <w:numPr>
+                <w:ilvl w:val="0"/>
+                <w:numId w:val="19"/>
+              </w:numPr>
+              <w:rPr>
+                <w:rFonts w:asciiTheme="minorBidi" w:hAnsiTheme="minorBidi"/>
+              </w:rPr>
+            </w:pPr>
+            <w:r>
+              <w:rPr>
+                <w:rFonts w:asciiTheme="minorBidi" w:hAnsiTheme="minorBidi"/>
+              </w:rPr>
+              <w:t>règlement commande</w:t>
+            </w:r>
+          </w:p>
+          <w:p>
+            <w:pPr>
+              <w:pStyle w:val="Paragraphedeliste"/>
+              <w:numPr>
+                <w:ilvl w:val="0"/>
+                <w:numId w:val="20"/>
+              </w:numPr>
+              <w:rPr>
+                <w:rFonts w:asciiTheme="minorBidi" w:hAnsiTheme="minorBidi"/>
+              </w:rPr>
+            </w:pPr>
+            <w:r>
+              <w:rPr>
+                <w:rFonts w:asciiTheme="minorBidi" w:hAnsiTheme="minorBidi"/>
+              </w:rPr>
+              <w:t>en espèces</w:t>
+            </w:r>
+          </w:p>
+          <w:p>
+            <w:pPr>
+              <w:pStyle w:val="Paragraphedeliste"/>
+              <w:numPr>
+                <w:ilvl w:val="0"/>
+                <w:numId w:val="20"/>
+              </w:numPr>
+              <w:rPr>
+                <w:rFonts w:asciiTheme="minorBidi" w:hAnsiTheme="minorBidi"/>
+              </w:rPr>
+            </w:pPr>
+            <w:r>
+              <w:rPr>
+                <w:rFonts w:asciiTheme="minorBidi" w:hAnsiTheme="minorBidi"/>
+              </w:rPr>
+              <w:t>par carte bancaire</w:t>
+            </w:r>
+          </w:p>
+          <w:p>
+            <w:pPr>
+              <w:pStyle w:val="Paragraphedeliste"/>
+              <w:numPr>
+                <w:ilvl w:val="0"/>
+                <w:numId w:val="19"/>
+              </w:numPr>
+              <w:rPr>
+                <w:rFonts w:asciiTheme="minorBidi" w:hAnsiTheme="minorBidi"/>
+              </w:rPr>
+            </w:pPr>
+            <w:r>
+              <w:rPr>
+                <w:rFonts w:asciiTheme="minorBidi" w:hAnsiTheme="minorBidi"/>
+              </w:rPr>
+              <w:t>Modifier commande</w:t>
+            </w:r>
+          </w:p>
+          <w:p>
+            <w:pPr>
+              <w:pStyle w:val="Paragraphedeliste"/>
+              <w:numPr>
+                <w:ilvl w:val="0"/>
+                <w:numId w:val="19"/>
+              </w:numPr>
+              <w:rPr>
+                <w:rFonts w:asciiTheme="minorBidi" w:hAnsiTheme="minorBidi"/>
+              </w:rPr>
+            </w:pPr>
+            <w:r>
+              <w:rPr>
+                <w:rFonts w:asciiTheme="minorBidi" w:hAnsiTheme="minorBidi"/>
+              </w:rPr>
+              <w:t>Annuler commande</w:t>
+            </w:r>
+          </w:p>
+        </w:tc>
+      </w:tr>
+      <w:tr>
+        <w:tc>
+          <w:tcPr>
+            <w:tcW w:w="3199" w:type="dxa"/>
+            <w:vAlign w:val="center"/>
+          </w:tcPr>
+          <w:p>
+            <w:pPr>
+              <w:jc w:val="center"/>
+              <w:rPr>
+                <w:rFonts w:asciiTheme="minorBidi" w:hAnsiTheme="minorBidi"/>
+                <w:sz w:val="26"/>
+                <w:szCs w:val="26"/>
+              </w:rPr>
+            </w:pPr>
+            <w:r>
+              <w:rPr>
+                <w:rFonts w:asciiTheme="minorBidi" w:hAnsiTheme="minorBidi"/>
+                <w:sz w:val="26"/>
+                <w:szCs w:val="26"/>
+              </w:rPr>
+              <w:t>Vendeur</w:t>
+            </w:r>
+          </w:p>
+        </w:tc>
+        <w:tc>
+          <w:tcPr>
+            <w:tcW w:w="3199" w:type="dxa"/>
+            <w:vAlign w:val="center"/>
+          </w:tcPr>
+          <w:p>
+            <w:pPr>
+              <w:jc w:val="center"/>
+              <w:rPr>
+                <w:rFonts w:asciiTheme="minorBidi" w:hAnsiTheme="minorBidi"/>
+                <w:sz w:val="26"/>
+                <w:szCs w:val="26"/>
+              </w:rPr>
+            </w:pPr>
+            <w:r>
+              <w:rPr>
+                <w:rFonts w:asciiTheme="minorBidi" w:hAnsiTheme="minorBidi"/>
+              </w:rPr>
+              <w:t>Idem que pour le client</w:t>
+            </w:r>
+          </w:p>
+        </w:tc>
+        <w:tc>
+          <w:tcPr>
+            <w:tcW w:w="3200" w:type="dxa"/>
+            <w:vAlign w:val="center"/>
+          </w:tcPr>
+          <w:p>
+            <w:pPr>
+              <w:jc w:val="center"/>
+              <w:rPr>
+                <w:rFonts w:asciiTheme="minorBidi" w:hAnsiTheme="minorBidi"/>
+              </w:rPr>
+            </w:pPr>
+            <w:r>
+              <w:rPr>
+                <w:rFonts w:asciiTheme="minorBidi" w:hAnsiTheme="minorBidi"/>
+              </w:rPr>
+              <w:t>Idem que pour le client</w:t>
+            </w:r>
+            <w:r>
+              <w:rPr>
+                <w:rFonts w:asciiTheme="minorBidi" w:hAnsiTheme="minorBidi"/>
+              </w:rPr>
+              <w:t>, en plus de :</w:t>
+            </w:r>
+          </w:p>
+          <w:p>
+            <w:pPr>
+              <w:pStyle w:val="Paragraphedeliste"/>
+              <w:numPr>
+                <w:ilvl w:val="0"/>
+                <w:numId w:val="22"/>
+              </w:numPr>
+              <w:rPr>
+                <w:rFonts w:asciiTheme="minorBidi" w:hAnsiTheme="minorBidi"/>
+              </w:rPr>
+            </w:pPr>
+            <w:r>
+              <w:rPr>
+                <w:rFonts w:asciiTheme="minorBidi" w:hAnsiTheme="minorBidi"/>
+              </w:rPr>
+              <w:t>Créer fiche client</w:t>
+            </w:r>
+          </w:p>
+        </w:tc>
+      </w:tr>
+      <w:tr>
+        <w:tc>
+          <w:tcPr>
+            <w:tcW w:w="3199" w:type="dxa"/>
+            <w:vAlign w:val="center"/>
+          </w:tcPr>
+          <w:p>
+            <w:pPr>
+              <w:jc w:val="center"/>
+              <w:rPr>
+                <w:rFonts w:asciiTheme="minorBidi" w:hAnsiTheme="minorBidi"/>
+                <w:sz w:val="26"/>
+                <w:szCs w:val="26"/>
+              </w:rPr>
+            </w:pPr>
+            <w:r>
+              <w:rPr>
+                <w:rFonts w:asciiTheme="minorBidi" w:hAnsiTheme="minorBidi"/>
+                <w:sz w:val="26"/>
+                <w:szCs w:val="26"/>
+              </w:rPr>
+              <w:t>Pizzaiolo</w:t>
+            </w:r>
+          </w:p>
+        </w:tc>
+        <w:tc>
+          <w:tcPr>
+            <w:tcW w:w="3199" w:type="dxa"/>
+            <w:vAlign w:val="center"/>
+          </w:tcPr>
+          <w:p>
+            <w:pPr>
+              <w:pStyle w:val="Paragraphedeliste"/>
+              <w:numPr>
+                <w:ilvl w:val="0"/>
+                <w:numId w:val="18"/>
+              </w:numPr>
+              <w:spacing w:line="276" w:lineRule="auto"/>
+              <w:ind w:left="629"/>
+              <w:rPr>
+                <w:rFonts w:asciiTheme="minorBidi" w:hAnsiTheme="minorBidi"/>
+              </w:rPr>
+            </w:pPr>
+            <w:r>
+              <w:rPr>
+                <w:rFonts w:asciiTheme="minorBidi" w:hAnsiTheme="minorBidi"/>
+              </w:rPr>
+              <w:t>Préparer commande</w:t>
+            </w:r>
+          </w:p>
+          <w:p>
+            <w:pPr>
+              <w:pStyle w:val="Paragraphedeliste"/>
+              <w:numPr>
+                <w:ilvl w:val="0"/>
+                <w:numId w:val="18"/>
+              </w:numPr>
+              <w:spacing w:line="276" w:lineRule="auto"/>
+              <w:ind w:left="629"/>
+              <w:rPr>
+                <w:rFonts w:asciiTheme="minorBidi" w:hAnsiTheme="minorBidi"/>
+              </w:rPr>
+            </w:pPr>
+            <w:r>
+              <w:rPr>
+                <w:rFonts w:asciiTheme="minorBidi" w:hAnsiTheme="minorBidi"/>
+              </w:rPr>
+              <w:t>Suivi stock</w:t>
+            </w:r>
+          </w:p>
+          <w:p>
+            <w:pPr>
+              <w:pStyle w:val="Paragraphedeliste"/>
+              <w:numPr>
+                <w:ilvl w:val="0"/>
+                <w:numId w:val="18"/>
+              </w:numPr>
+              <w:spacing w:line="276" w:lineRule="auto"/>
+              <w:ind w:left="629"/>
+              <w:rPr>
+                <w:rFonts w:asciiTheme="minorBidi" w:hAnsiTheme="minorBidi"/>
+              </w:rPr>
+            </w:pPr>
+            <w:r>
+              <w:rPr>
+                <w:rFonts w:asciiTheme="minorBidi" w:hAnsiTheme="minorBidi"/>
+              </w:rPr>
+              <w:t xml:space="preserve">Consulter </w:t>
+            </w:r>
+            <w:r>
+              <w:rPr>
+                <w:rFonts w:asciiTheme="minorBidi" w:hAnsiTheme="minorBidi"/>
+              </w:rPr>
+              <w:t>aide-mémoire</w:t>
+            </w:r>
+          </w:p>
+        </w:tc>
+        <w:tc>
+          <w:tcPr>
+            <w:tcW w:w="3200" w:type="dxa"/>
+            <w:vAlign w:val="center"/>
+          </w:tcPr>
+          <w:p>
+            <w:pPr>
+              <w:pStyle w:val="Paragraphedeliste"/>
+              <w:numPr>
+                <w:ilvl w:val="0"/>
+                <w:numId w:val="18"/>
+              </w:numPr>
+              <w:rPr>
+                <w:rFonts w:asciiTheme="minorBidi" w:hAnsiTheme="minorBidi"/>
+              </w:rPr>
+            </w:pPr>
+            <w:r>
+              <w:rPr>
+                <w:rFonts w:asciiTheme="minorBidi" w:hAnsiTheme="minorBidi"/>
+              </w:rPr>
+              <w:t>Authentification</w:t>
+            </w:r>
+          </w:p>
+          <w:p>
+            <w:pPr>
+              <w:pStyle w:val="Paragraphedeliste"/>
+              <w:numPr>
+                <w:ilvl w:val="0"/>
+                <w:numId w:val="18"/>
+              </w:numPr>
+              <w:rPr>
+                <w:rFonts w:asciiTheme="minorBidi" w:hAnsiTheme="minorBidi"/>
+              </w:rPr>
+            </w:pPr>
+            <w:r>
+              <w:rPr>
+                <w:rFonts w:asciiTheme="minorBidi" w:hAnsiTheme="minorBidi"/>
+              </w:rPr>
+              <w:t>Recevoir commande</w:t>
+            </w:r>
+          </w:p>
+          <w:p>
+            <w:pPr>
+              <w:pStyle w:val="Paragraphedeliste"/>
+              <w:numPr>
+                <w:ilvl w:val="0"/>
+                <w:numId w:val="18"/>
+              </w:numPr>
+              <w:rPr>
+                <w:rFonts w:asciiTheme="minorBidi" w:hAnsiTheme="minorBidi"/>
+              </w:rPr>
+            </w:pPr>
+            <w:r>
+              <w:rPr>
+                <w:rFonts w:asciiTheme="minorBidi" w:hAnsiTheme="minorBidi"/>
+              </w:rPr>
+              <w:t>Mettre à jour état commande</w:t>
+            </w:r>
+          </w:p>
+          <w:p>
+            <w:pPr>
+              <w:pStyle w:val="Paragraphedeliste"/>
+              <w:numPr>
+                <w:ilvl w:val="0"/>
+                <w:numId w:val="18"/>
+              </w:numPr>
+              <w:rPr>
+                <w:rFonts w:asciiTheme="minorBidi" w:hAnsiTheme="minorBidi"/>
+              </w:rPr>
+            </w:pPr>
+            <w:r>
+              <w:rPr>
+                <w:rFonts w:asciiTheme="minorBidi" w:hAnsiTheme="minorBidi"/>
+              </w:rPr>
+              <w:t>Consulter stock initial</w:t>
+            </w:r>
+          </w:p>
+          <w:p>
+            <w:pPr>
+              <w:pStyle w:val="Paragraphedeliste"/>
+              <w:numPr>
+                <w:ilvl w:val="0"/>
+                <w:numId w:val="18"/>
+              </w:numPr>
+              <w:rPr>
+                <w:rFonts w:asciiTheme="minorBidi" w:hAnsiTheme="minorBidi"/>
+              </w:rPr>
+            </w:pPr>
+            <w:r>
+              <w:rPr>
+                <w:rFonts w:asciiTheme="minorBidi" w:hAnsiTheme="minorBidi"/>
+              </w:rPr>
+              <w:t>Estimer nombre pizzas réalisables</w:t>
+            </w:r>
+          </w:p>
+          <w:p>
+            <w:pPr>
+              <w:pStyle w:val="Paragraphedeliste"/>
+              <w:numPr>
+                <w:ilvl w:val="0"/>
+                <w:numId w:val="18"/>
+              </w:numPr>
+              <w:rPr>
+                <w:rFonts w:asciiTheme="minorBidi" w:hAnsiTheme="minorBidi"/>
+              </w:rPr>
+            </w:pPr>
+            <w:r>
+              <w:rPr>
+                <w:rFonts w:asciiTheme="minorBidi" w:hAnsiTheme="minorBidi"/>
+              </w:rPr>
+              <w:t>Mettre à jour stock ingrédients</w:t>
+            </w:r>
+          </w:p>
+          <w:p>
+            <w:pPr>
+              <w:pStyle w:val="Paragraphedeliste"/>
+              <w:numPr>
+                <w:ilvl w:val="0"/>
+                <w:numId w:val="18"/>
+              </w:numPr>
+              <w:rPr>
+                <w:rFonts w:asciiTheme="minorBidi" w:hAnsiTheme="minorBidi"/>
+              </w:rPr>
+            </w:pPr>
+            <w:r>
+              <w:rPr>
+                <w:rFonts w:asciiTheme="minorBidi" w:hAnsiTheme="minorBidi"/>
+              </w:rPr>
+              <w:t>Consulter recettes pizzas</w:t>
+            </w:r>
+          </w:p>
+        </w:tc>
+      </w:tr>
+      <w:tr>
+        <w:tc>
+          <w:tcPr>
+            <w:tcW w:w="3199" w:type="dxa"/>
+            <w:vAlign w:val="center"/>
+          </w:tcPr>
+          <w:p>
+            <w:pPr>
+              <w:jc w:val="center"/>
+              <w:rPr>
+                <w:rFonts w:asciiTheme="minorBidi" w:hAnsiTheme="minorBidi"/>
+                <w:sz w:val="26"/>
+                <w:szCs w:val="26"/>
+              </w:rPr>
+            </w:pPr>
+            <w:r>
+              <w:rPr>
+                <w:rFonts w:asciiTheme="minorBidi" w:hAnsiTheme="minorBidi"/>
+                <w:sz w:val="26"/>
+                <w:szCs w:val="26"/>
+              </w:rPr>
+              <w:t>Livreur</w:t>
+            </w:r>
+          </w:p>
+        </w:tc>
+        <w:tc>
+          <w:tcPr>
+            <w:tcW w:w="3199" w:type="dxa"/>
+            <w:vAlign w:val="center"/>
+          </w:tcPr>
+          <w:p>
+            <w:pPr>
+              <w:pStyle w:val="Paragraphedeliste"/>
+              <w:numPr>
+                <w:ilvl w:val="0"/>
+                <w:numId w:val="18"/>
+              </w:numPr>
+              <w:spacing w:line="276" w:lineRule="auto"/>
+              <w:ind w:left="629"/>
+              <w:rPr>
+                <w:rFonts w:asciiTheme="minorBidi" w:hAnsiTheme="minorBidi"/>
+              </w:rPr>
+            </w:pPr>
+            <w:r>
+              <w:rPr>
+                <w:rFonts w:asciiTheme="minorBidi" w:hAnsiTheme="minorBidi"/>
+              </w:rPr>
+              <w:t>Préparer livraison</w:t>
+            </w:r>
+          </w:p>
+        </w:tc>
+        <w:tc>
+          <w:tcPr>
+            <w:tcW w:w="3200" w:type="dxa"/>
+            <w:vAlign w:val="center"/>
+          </w:tcPr>
+          <w:p>
+            <w:pPr>
+              <w:pStyle w:val="Paragraphedeliste"/>
+              <w:numPr>
+                <w:ilvl w:val="0"/>
+                <w:numId w:val="18"/>
+              </w:numPr>
+              <w:rPr>
+                <w:rFonts w:asciiTheme="minorBidi" w:hAnsiTheme="minorBidi"/>
+              </w:rPr>
+            </w:pPr>
+            <w:r>
+              <w:rPr>
+                <w:rFonts w:asciiTheme="minorBidi" w:hAnsiTheme="minorBidi"/>
+              </w:rPr>
+              <w:t>Authentification</w:t>
+            </w:r>
+          </w:p>
+          <w:p>
+            <w:pPr>
+              <w:pStyle w:val="Paragraphedeliste"/>
+              <w:numPr>
+                <w:ilvl w:val="0"/>
+                <w:numId w:val="18"/>
+              </w:numPr>
+              <w:rPr>
+                <w:rFonts w:asciiTheme="minorBidi" w:hAnsiTheme="minorBidi"/>
+              </w:rPr>
+            </w:pPr>
+            <w:r>
+              <w:rPr>
+                <w:rFonts w:asciiTheme="minorBidi" w:hAnsiTheme="minorBidi"/>
+              </w:rPr>
+              <w:t>Consulter détails livraison</w:t>
+            </w:r>
+          </w:p>
+          <w:p>
+            <w:pPr>
+              <w:pStyle w:val="Paragraphedeliste"/>
+              <w:numPr>
+                <w:ilvl w:val="0"/>
+                <w:numId w:val="18"/>
+              </w:numPr>
+              <w:rPr>
+                <w:rFonts w:asciiTheme="minorBidi" w:hAnsiTheme="minorBidi"/>
+              </w:rPr>
+            </w:pPr>
+            <w:r>
+              <w:rPr>
+                <w:rFonts w:asciiTheme="minorBidi" w:hAnsiTheme="minorBidi"/>
+              </w:rPr>
+              <w:t>Mettre à jour état commande</w:t>
+            </w:r>
+          </w:p>
+        </w:tc>
+      </w:tr>
+      <w:tr>
+        <w:tc>
+          <w:tcPr>
+            <w:tcW w:w="3199" w:type="dxa"/>
+            <w:vAlign w:val="center"/>
+          </w:tcPr>
+          <w:p>
+            <w:pPr>
+              <w:jc w:val="center"/>
+              <w:rPr>
+                <w:rFonts w:asciiTheme="minorBidi" w:hAnsiTheme="minorBidi"/>
+                <w:sz w:val="26"/>
+                <w:szCs w:val="26"/>
+              </w:rPr>
+            </w:pPr>
+            <w:r>
+              <w:rPr>
+                <w:rFonts w:asciiTheme="minorBidi" w:hAnsiTheme="minorBidi"/>
+                <w:sz w:val="26"/>
+                <w:szCs w:val="26"/>
+              </w:rPr>
+              <w:t>Patron</w:t>
+            </w:r>
+          </w:p>
+        </w:tc>
+        <w:tc>
+          <w:tcPr>
+            <w:tcW w:w="3199" w:type="dxa"/>
+            <w:vAlign w:val="center"/>
+          </w:tcPr>
+          <w:p>
+            <w:pPr>
+              <w:pStyle w:val="Paragraphedeliste"/>
+              <w:numPr>
+                <w:ilvl w:val="0"/>
+                <w:numId w:val="18"/>
+              </w:numPr>
+              <w:spacing w:line="276" w:lineRule="auto"/>
+              <w:ind w:left="629"/>
+              <w:rPr>
+                <w:rFonts w:asciiTheme="minorBidi" w:hAnsiTheme="minorBidi"/>
+              </w:rPr>
+            </w:pPr>
+            <w:r>
+              <w:rPr>
+                <w:rFonts w:asciiTheme="minorBidi" w:hAnsiTheme="minorBidi"/>
+              </w:rPr>
+              <w:t>Supervision - Gestion</w:t>
+            </w:r>
+          </w:p>
+        </w:tc>
+        <w:tc>
+          <w:tcPr>
+            <w:tcW w:w="3200" w:type="dxa"/>
+            <w:vAlign w:val="center"/>
+          </w:tcPr>
+          <w:p>
+            <w:pPr>
+              <w:pStyle w:val="Paragraphedeliste"/>
+              <w:numPr>
+                <w:ilvl w:val="0"/>
+                <w:numId w:val="18"/>
+              </w:numPr>
+              <w:rPr>
+                <w:rFonts w:asciiTheme="minorBidi" w:hAnsiTheme="minorBidi"/>
+              </w:rPr>
+            </w:pPr>
+            <w:r>
+              <w:rPr>
+                <w:rFonts w:asciiTheme="minorBidi" w:hAnsiTheme="minorBidi"/>
+              </w:rPr>
+              <w:t>Authentification</w:t>
+            </w:r>
+          </w:p>
+          <w:p>
+            <w:pPr>
+              <w:pStyle w:val="Paragraphedeliste"/>
+              <w:numPr>
+                <w:ilvl w:val="0"/>
+                <w:numId w:val="18"/>
+              </w:numPr>
+              <w:rPr>
+                <w:rFonts w:asciiTheme="minorBidi" w:hAnsiTheme="minorBidi"/>
+              </w:rPr>
+            </w:pPr>
+            <w:r>
+              <w:rPr>
+                <w:rFonts w:asciiTheme="minorBidi" w:hAnsiTheme="minorBidi"/>
+              </w:rPr>
+              <w:t xml:space="preserve">Gestion administrative (chiffre d'affaires, </w:t>
+            </w:r>
+            <w:r>
+              <w:rPr>
+                <w:rFonts w:asciiTheme="minorBidi" w:hAnsiTheme="minorBidi"/>
+              </w:rPr>
+              <w:t>etc</w:t>
+            </w:r>
+            <w:r>
+              <w:rPr>
+                <w:rFonts w:asciiTheme="minorBidi" w:hAnsiTheme="minorBidi"/>
+              </w:rPr>
+              <w:t>.)</w:t>
+            </w:r>
+          </w:p>
+        </w:tc>
+      </w:tr>
+      <w:tr>
+        <w:tc>
+          <w:tcPr>
+            <w:tcW w:w="3199" w:type="dxa"/>
+            <w:vAlign w:val="center"/>
+          </w:tcPr>
+          <w:p>
+            <w:pPr>
+              <w:jc w:val="center"/>
+              <w:rPr>
+                <w:rFonts w:asciiTheme="minorBidi" w:hAnsiTheme="minorBidi"/>
+                <w:sz w:val="26"/>
+                <w:szCs w:val="26"/>
+              </w:rPr>
+            </w:pPr>
+            <w:r>
+              <w:rPr>
+                <w:rFonts w:asciiTheme="minorBidi" w:hAnsiTheme="minorBidi"/>
+                <w:sz w:val="26"/>
+                <w:szCs w:val="26"/>
+              </w:rPr>
+              <w:t>Système bancaire</w:t>
+            </w:r>
+          </w:p>
+        </w:tc>
+        <w:tc>
+          <w:tcPr>
+            <w:tcW w:w="3199" w:type="dxa"/>
+            <w:vAlign w:val="center"/>
+          </w:tcPr>
+          <w:p>
+            <w:pPr>
+              <w:pStyle w:val="Paragraphedeliste"/>
+              <w:numPr>
+                <w:ilvl w:val="0"/>
+                <w:numId w:val="18"/>
+              </w:numPr>
+              <w:spacing w:line="276" w:lineRule="auto"/>
+              <w:ind w:left="629"/>
+              <w:rPr>
+                <w:rFonts w:asciiTheme="minorBidi" w:hAnsiTheme="minorBidi"/>
+              </w:rPr>
+            </w:pPr>
+            <w:r>
+              <w:rPr>
+                <w:rFonts w:ascii="ArialMT" w:cs="ArialMT" w:hint="cs"/>
+              </w:rPr>
+              <w:t>É</w:t>
+            </w:r>
+            <w:r>
+              <w:rPr>
+                <w:rFonts w:ascii="ArialMT" w:cs="ArialMT"/>
+              </w:rPr>
+              <w:t>change avec le syst</w:t>
+            </w:r>
+            <w:r>
+              <w:rPr>
+                <w:rFonts w:ascii="ArialMT" w:cs="ArialMT"/>
+              </w:rPr>
+              <w:t>è</w:t>
+            </w:r>
+            <w:r>
+              <w:rPr>
+                <w:rFonts w:ascii="ArialMT" w:cs="ArialMT"/>
+              </w:rPr>
+              <w:t>me bancaire</w:t>
+            </w:r>
+          </w:p>
+        </w:tc>
+        <w:tc>
+          <w:tcPr>
+            <w:tcW w:w="3200" w:type="dxa"/>
+            <w:vAlign w:val="center"/>
+          </w:tcPr>
+          <w:p>
+            <w:pPr>
+              <w:jc w:val="center"/>
+              <w:rPr>
+                <w:rFonts w:asciiTheme="minorBidi" w:hAnsiTheme="minorBidi"/>
+                <w:sz w:val="26"/>
+                <w:szCs w:val="26"/>
+              </w:rPr>
+            </w:pPr>
+          </w:p>
+        </w:tc>
+      </w:tr>
+    </w:tbl>
     <w:p>
       <w:pPr>
         <w:rPr>
@@ -6063,7 +8485,7 @@
             <w:rPr>
               <w:noProof/>
             </w:rPr>
-            <w:t>6</w:t>
+            <w:t>8</w:t>
           </w:r>
         </w:fldSimple>
         <w:r>
@@ -6374,6 +8796,232 @@
 <file path=word/numbering.xml><?xml version="1.0" encoding="utf-8"?>
 <w:numbering xmlns:ve="http://schemas.openxmlformats.org/markup-compatibility/2006" xmlns:o="urn:schemas-microsoft-com:office:office" xmlns:r="http://schemas.openxmlformats.org/officeDocument/2006/relationships" xmlns:m="http://schemas.openxmlformats.org/officeDocument/2006/math" xmlns:v="urn:schemas-microsoft-com:vml" xmlns:wp="http://schemas.openxmlformats.org/drawingml/2006/wordprocessingDrawing" xmlns:w10="urn:schemas-microsoft-com:office:word" xmlns:w="http://schemas.openxmlformats.org/wordprocessingml/2006/main" xmlns:wne="http://schemas.microsoft.com/office/word/2006/wordml">
   <w:abstractNum w:abstractNumId="0">
+    <w:nsid w:val="004755F5"/>
+    <w:multiLevelType w:val="hybridMultilevel"/>
+    <w:tmpl w:val="E5DE03F0"/>
+    <w:lvl w:ilvl="0" w:tplc="04090003">
+      <w:start w:val="1"/>
+      <w:numFmt w:val="bullet"/>
+      <w:lvlText w:val="o"/>
+      <w:lvlJc w:val="left"/>
+      <w:pPr>
+        <w:ind w:left="2160" w:hanging="360"/>
+      </w:pPr>
+      <w:rPr>
+        <w:rFonts w:ascii="Courier New" w:hAnsi="Courier New" w:cs="Courier New" w:hint="default"/>
+      </w:rPr>
+    </w:lvl>
+    <w:lvl w:ilvl="1" w:tplc="04090003" w:tentative="1">
+      <w:start w:val="1"/>
+      <w:numFmt w:val="bullet"/>
+      <w:lvlText w:val="o"/>
+      <w:lvlJc w:val="left"/>
+      <w:pPr>
+        <w:ind w:left="2880" w:hanging="360"/>
+      </w:pPr>
+      <w:rPr>
+        <w:rFonts w:ascii="Courier New" w:hAnsi="Courier New" w:cs="Courier New" w:hint="default"/>
+      </w:rPr>
+    </w:lvl>
+    <w:lvl w:ilvl="2" w:tplc="04090005" w:tentative="1">
+      <w:start w:val="1"/>
+      <w:numFmt w:val="bullet"/>
+      <w:lvlText w:val=""/>
+      <w:lvlJc w:val="left"/>
+      <w:pPr>
+        <w:ind w:left="3600" w:hanging="360"/>
+      </w:pPr>
+      <w:rPr>
+        <w:rFonts w:ascii="Wingdings" w:hAnsi="Wingdings" w:hint="default"/>
+      </w:rPr>
+    </w:lvl>
+    <w:lvl w:ilvl="3" w:tplc="04090001" w:tentative="1">
+      <w:start w:val="1"/>
+      <w:numFmt w:val="bullet"/>
+      <w:lvlText w:val=""/>
+      <w:lvlJc w:val="left"/>
+      <w:pPr>
+        <w:ind w:left="4320" w:hanging="360"/>
+      </w:pPr>
+      <w:rPr>
+        <w:rFonts w:ascii="Symbol" w:hAnsi="Symbol" w:hint="default"/>
+      </w:rPr>
+    </w:lvl>
+    <w:lvl w:ilvl="4" w:tplc="04090003" w:tentative="1">
+      <w:start w:val="1"/>
+      <w:numFmt w:val="bullet"/>
+      <w:lvlText w:val="o"/>
+      <w:lvlJc w:val="left"/>
+      <w:pPr>
+        <w:ind w:left="5040" w:hanging="360"/>
+      </w:pPr>
+      <w:rPr>
+        <w:rFonts w:ascii="Courier New" w:hAnsi="Courier New" w:cs="Courier New" w:hint="default"/>
+      </w:rPr>
+    </w:lvl>
+    <w:lvl w:ilvl="5" w:tplc="04090005" w:tentative="1">
+      <w:start w:val="1"/>
+      <w:numFmt w:val="bullet"/>
+      <w:lvlText w:val=""/>
+      <w:lvlJc w:val="left"/>
+      <w:pPr>
+        <w:ind w:left="5760" w:hanging="360"/>
+      </w:pPr>
+      <w:rPr>
+        <w:rFonts w:ascii="Wingdings" w:hAnsi="Wingdings" w:hint="default"/>
+      </w:rPr>
+    </w:lvl>
+    <w:lvl w:ilvl="6" w:tplc="04090001" w:tentative="1">
+      <w:start w:val="1"/>
+      <w:numFmt w:val="bullet"/>
+      <w:lvlText w:val=""/>
+      <w:lvlJc w:val="left"/>
+      <w:pPr>
+        <w:ind w:left="6480" w:hanging="360"/>
+      </w:pPr>
+      <w:rPr>
+        <w:rFonts w:ascii="Symbol" w:hAnsi="Symbol" w:hint="default"/>
+      </w:rPr>
+    </w:lvl>
+    <w:lvl w:ilvl="7" w:tplc="04090003" w:tentative="1">
+      <w:start w:val="1"/>
+      <w:numFmt w:val="bullet"/>
+      <w:lvlText w:val="o"/>
+      <w:lvlJc w:val="left"/>
+      <w:pPr>
+        <w:ind w:left="7200" w:hanging="360"/>
+      </w:pPr>
+      <w:rPr>
+        <w:rFonts w:ascii="Courier New" w:hAnsi="Courier New" w:cs="Courier New" w:hint="default"/>
+      </w:rPr>
+    </w:lvl>
+    <w:lvl w:ilvl="8" w:tplc="04090005" w:tentative="1">
+      <w:start w:val="1"/>
+      <w:numFmt w:val="bullet"/>
+      <w:lvlText w:val=""/>
+      <w:lvlJc w:val="left"/>
+      <w:pPr>
+        <w:ind w:left="7920" w:hanging="360"/>
+      </w:pPr>
+      <w:rPr>
+        <w:rFonts w:ascii="Wingdings" w:hAnsi="Wingdings" w:hint="default"/>
+      </w:rPr>
+    </w:lvl>
+  </w:abstractNum>
+  <w:abstractNum w:abstractNumId="1">
+    <w:nsid w:val="066F0487"/>
+    <w:multiLevelType w:val="hybridMultilevel"/>
+    <w:tmpl w:val="42E0DF22"/>
+    <w:lvl w:ilvl="0" w:tplc="04090001">
+      <w:start w:val="1"/>
+      <w:numFmt w:val="bullet"/>
+      <w:lvlText w:val=""/>
+      <w:lvlJc w:val="left"/>
+      <w:pPr>
+        <w:ind w:left="720" w:hanging="360"/>
+      </w:pPr>
+      <w:rPr>
+        <w:rFonts w:ascii="Symbol" w:hAnsi="Symbol" w:hint="default"/>
+      </w:rPr>
+    </w:lvl>
+    <w:lvl w:ilvl="1" w:tplc="04090003" w:tentative="1">
+      <w:start w:val="1"/>
+      <w:numFmt w:val="bullet"/>
+      <w:lvlText w:val="o"/>
+      <w:lvlJc w:val="left"/>
+      <w:pPr>
+        <w:ind w:left="1440" w:hanging="360"/>
+      </w:pPr>
+      <w:rPr>
+        <w:rFonts w:ascii="Courier New" w:hAnsi="Courier New" w:cs="Courier New" w:hint="default"/>
+      </w:rPr>
+    </w:lvl>
+    <w:lvl w:ilvl="2" w:tplc="04090005" w:tentative="1">
+      <w:start w:val="1"/>
+      <w:numFmt w:val="bullet"/>
+      <w:lvlText w:val=""/>
+      <w:lvlJc w:val="left"/>
+      <w:pPr>
+        <w:ind w:left="2160" w:hanging="360"/>
+      </w:pPr>
+      <w:rPr>
+        <w:rFonts w:ascii="Wingdings" w:hAnsi="Wingdings" w:hint="default"/>
+      </w:rPr>
+    </w:lvl>
+    <w:lvl w:ilvl="3" w:tplc="04090001" w:tentative="1">
+      <w:start w:val="1"/>
+      <w:numFmt w:val="bullet"/>
+      <w:lvlText w:val=""/>
+      <w:lvlJc w:val="left"/>
+      <w:pPr>
+        <w:ind w:left="2880" w:hanging="360"/>
+      </w:pPr>
+      <w:rPr>
+        <w:rFonts w:ascii="Symbol" w:hAnsi="Symbol" w:hint="default"/>
+      </w:rPr>
+    </w:lvl>
+    <w:lvl w:ilvl="4" w:tplc="04090003" w:tentative="1">
+      <w:start w:val="1"/>
+      <w:numFmt w:val="bullet"/>
+      <w:lvlText w:val="o"/>
+      <w:lvlJc w:val="left"/>
+      <w:pPr>
+        <w:ind w:left="3600" w:hanging="360"/>
+      </w:pPr>
+      <w:rPr>
+        <w:rFonts w:ascii="Courier New" w:hAnsi="Courier New" w:cs="Courier New" w:hint="default"/>
+      </w:rPr>
+    </w:lvl>
+    <w:lvl w:ilvl="5" w:tplc="04090005" w:tentative="1">
+      <w:start w:val="1"/>
+      <w:numFmt w:val="bullet"/>
+      <w:lvlText w:val=""/>
+      <w:lvlJc w:val="left"/>
+      <w:pPr>
+        <w:ind w:left="4320" w:hanging="360"/>
+      </w:pPr>
+      <w:rPr>
+        <w:rFonts w:ascii="Wingdings" w:hAnsi="Wingdings" w:hint="default"/>
+      </w:rPr>
+    </w:lvl>
+    <w:lvl w:ilvl="6" w:tplc="04090001" w:tentative="1">
+      <w:start w:val="1"/>
+      <w:numFmt w:val="bullet"/>
+      <w:lvlText w:val=""/>
+      <w:lvlJc w:val="left"/>
+      <w:pPr>
+        <w:ind w:left="5040" w:hanging="360"/>
+      </w:pPr>
+      <w:rPr>
+        <w:rFonts w:ascii="Symbol" w:hAnsi="Symbol" w:hint="default"/>
+      </w:rPr>
+    </w:lvl>
+    <w:lvl w:ilvl="7" w:tplc="04090003" w:tentative="1">
+      <w:start w:val="1"/>
+      <w:numFmt w:val="bullet"/>
+      <w:lvlText w:val="o"/>
+      <w:lvlJc w:val="left"/>
+      <w:pPr>
+        <w:ind w:left="5760" w:hanging="360"/>
+      </w:pPr>
+      <w:rPr>
+        <w:rFonts w:ascii="Courier New" w:hAnsi="Courier New" w:cs="Courier New" w:hint="default"/>
+      </w:rPr>
+    </w:lvl>
+    <w:lvl w:ilvl="8" w:tplc="04090005" w:tentative="1">
+      <w:start w:val="1"/>
+      <w:numFmt w:val="bullet"/>
+      <w:lvlText w:val=""/>
+      <w:lvlJc w:val="left"/>
+      <w:pPr>
+        <w:ind w:left="6480" w:hanging="360"/>
+      </w:pPr>
+      <w:rPr>
+        <w:rFonts w:ascii="Wingdings" w:hAnsi="Wingdings" w:hint="default"/>
+      </w:rPr>
+    </w:lvl>
+  </w:abstractNum>
+  <w:abstractNum w:abstractNumId="2">
     <w:nsid w:val="199C1B99"/>
     <w:multiLevelType w:val="hybridMultilevel"/>
     <w:tmpl w:val="F4D638B2"/>
@@ -6486,7 +9134,7 @@
       </w:rPr>
     </w:lvl>
   </w:abstractNum>
-  <w:abstractNum w:abstractNumId="1">
+  <w:abstractNum w:abstractNumId="3">
     <w:nsid w:val="1D964443"/>
     <w:multiLevelType w:val="hybridMultilevel"/>
     <w:tmpl w:val="1A465B26"/>
@@ -6599,10 +9247,238 @@
       </w:rPr>
     </w:lvl>
   </w:abstractNum>
-  <w:abstractNum w:abstractNumId="2">
+  <w:abstractNum w:abstractNumId="4">
+    <w:nsid w:val="1E8348BF"/>
+    <w:multiLevelType w:val="hybridMultilevel"/>
+    <w:tmpl w:val="25C2D45A"/>
+    <w:lvl w:ilvl="0" w:tplc="6FDCBC9C">
+      <w:start w:val="1"/>
+      <w:numFmt w:val="bullet"/>
+      <w:lvlText w:val=""/>
+      <w:lvlJc w:val="left"/>
+      <w:pPr>
+        <w:ind w:left="1440" w:hanging="360"/>
+      </w:pPr>
+      <w:rPr>
+        <w:rFonts w:ascii="Symbol" w:hAnsi="Symbol" w:hint="default"/>
+        <w:sz w:val="24"/>
+        <w:szCs w:val="24"/>
+      </w:rPr>
+    </w:lvl>
+    <w:lvl w:ilvl="1" w:tplc="04090003" w:tentative="1">
+      <w:start w:val="1"/>
+      <w:numFmt w:val="bullet"/>
+      <w:lvlText w:val="o"/>
+      <w:lvlJc w:val="left"/>
+      <w:pPr>
+        <w:ind w:left="1440" w:hanging="360"/>
+      </w:pPr>
+      <w:rPr>
+        <w:rFonts w:ascii="Courier New" w:hAnsi="Courier New" w:cs="Courier New" w:hint="default"/>
+      </w:rPr>
+    </w:lvl>
+    <w:lvl w:ilvl="2" w:tplc="04090005" w:tentative="1">
+      <w:start w:val="1"/>
+      <w:numFmt w:val="bullet"/>
+      <w:lvlText w:val=""/>
+      <w:lvlJc w:val="left"/>
+      <w:pPr>
+        <w:ind w:left="2160" w:hanging="360"/>
+      </w:pPr>
+      <w:rPr>
+        <w:rFonts w:ascii="Wingdings" w:hAnsi="Wingdings" w:hint="default"/>
+      </w:rPr>
+    </w:lvl>
+    <w:lvl w:ilvl="3" w:tplc="04090001" w:tentative="1">
+      <w:start w:val="1"/>
+      <w:numFmt w:val="bullet"/>
+      <w:lvlText w:val=""/>
+      <w:lvlJc w:val="left"/>
+      <w:pPr>
+        <w:ind w:left="2880" w:hanging="360"/>
+      </w:pPr>
+      <w:rPr>
+        <w:rFonts w:ascii="Symbol" w:hAnsi="Symbol" w:hint="default"/>
+      </w:rPr>
+    </w:lvl>
+    <w:lvl w:ilvl="4" w:tplc="04090003" w:tentative="1">
+      <w:start w:val="1"/>
+      <w:numFmt w:val="bullet"/>
+      <w:lvlText w:val="o"/>
+      <w:lvlJc w:val="left"/>
+      <w:pPr>
+        <w:ind w:left="3600" w:hanging="360"/>
+      </w:pPr>
+      <w:rPr>
+        <w:rFonts w:ascii="Courier New" w:hAnsi="Courier New" w:cs="Courier New" w:hint="default"/>
+      </w:rPr>
+    </w:lvl>
+    <w:lvl w:ilvl="5" w:tplc="04090005" w:tentative="1">
+      <w:start w:val="1"/>
+      <w:numFmt w:val="bullet"/>
+      <w:lvlText w:val=""/>
+      <w:lvlJc w:val="left"/>
+      <w:pPr>
+        <w:ind w:left="4320" w:hanging="360"/>
+      </w:pPr>
+      <w:rPr>
+        <w:rFonts w:ascii="Wingdings" w:hAnsi="Wingdings" w:hint="default"/>
+      </w:rPr>
+    </w:lvl>
+    <w:lvl w:ilvl="6" w:tplc="04090001" w:tentative="1">
+      <w:start w:val="1"/>
+      <w:numFmt w:val="bullet"/>
+      <w:lvlText w:val=""/>
+      <w:lvlJc w:val="left"/>
+      <w:pPr>
+        <w:ind w:left="5040" w:hanging="360"/>
+      </w:pPr>
+      <w:rPr>
+        <w:rFonts w:ascii="Symbol" w:hAnsi="Symbol" w:hint="default"/>
+      </w:rPr>
+    </w:lvl>
+    <w:lvl w:ilvl="7" w:tplc="04090003" w:tentative="1">
+      <w:start w:val="1"/>
+      <w:numFmt w:val="bullet"/>
+      <w:lvlText w:val="o"/>
+      <w:lvlJc w:val="left"/>
+      <w:pPr>
+        <w:ind w:left="5760" w:hanging="360"/>
+      </w:pPr>
+      <w:rPr>
+        <w:rFonts w:ascii="Courier New" w:hAnsi="Courier New" w:cs="Courier New" w:hint="default"/>
+      </w:rPr>
+    </w:lvl>
+    <w:lvl w:ilvl="8" w:tplc="04090005" w:tentative="1">
+      <w:start w:val="1"/>
+      <w:numFmt w:val="bullet"/>
+      <w:lvlText w:val=""/>
+      <w:lvlJc w:val="left"/>
+      <w:pPr>
+        <w:ind w:left="6480" w:hanging="360"/>
+      </w:pPr>
+      <w:rPr>
+        <w:rFonts w:ascii="Wingdings" w:hAnsi="Wingdings" w:hint="default"/>
+      </w:rPr>
+    </w:lvl>
+  </w:abstractNum>
+  <w:abstractNum w:abstractNumId="5">
     <w:nsid w:val="20383947"/>
     <w:multiLevelType w:val="hybridMultilevel"/>
-    <w:tmpl w:val="487875C0"/>
+    <w:tmpl w:val="46EE69E4"/>
+    <w:lvl w:ilvl="0" w:tplc="04090003">
+      <w:start w:val="1"/>
+      <w:numFmt w:val="bullet"/>
+      <w:lvlText w:val="o"/>
+      <w:lvlJc w:val="left"/>
+      <w:pPr>
+        <w:ind w:left="720" w:hanging="360"/>
+      </w:pPr>
+      <w:rPr>
+        <w:rFonts w:ascii="Courier New" w:hAnsi="Courier New" w:cs="Courier New" w:hint="default"/>
+      </w:rPr>
+    </w:lvl>
+    <w:lvl w:ilvl="1" w:tplc="04090003" w:tentative="1">
+      <w:start w:val="1"/>
+      <w:numFmt w:val="bullet"/>
+      <w:lvlText w:val="o"/>
+      <w:lvlJc w:val="left"/>
+      <w:pPr>
+        <w:ind w:left="1440" w:hanging="360"/>
+      </w:pPr>
+      <w:rPr>
+        <w:rFonts w:ascii="Courier New" w:hAnsi="Courier New" w:cs="Courier New" w:hint="default"/>
+      </w:rPr>
+    </w:lvl>
+    <w:lvl w:ilvl="2" w:tplc="04090005" w:tentative="1">
+      <w:start w:val="1"/>
+      <w:numFmt w:val="bullet"/>
+      <w:lvlText w:val=""/>
+      <w:lvlJc w:val="left"/>
+      <w:pPr>
+        <w:ind w:left="2160" w:hanging="360"/>
+      </w:pPr>
+      <w:rPr>
+        <w:rFonts w:ascii="Wingdings" w:hAnsi="Wingdings" w:hint="default"/>
+      </w:rPr>
+    </w:lvl>
+    <w:lvl w:ilvl="3" w:tplc="04090001" w:tentative="1">
+      <w:start w:val="1"/>
+      <w:numFmt w:val="bullet"/>
+      <w:lvlText w:val=""/>
+      <w:lvlJc w:val="left"/>
+      <w:pPr>
+        <w:ind w:left="2880" w:hanging="360"/>
+      </w:pPr>
+      <w:rPr>
+        <w:rFonts w:ascii="Symbol" w:hAnsi="Symbol" w:hint="default"/>
+      </w:rPr>
+    </w:lvl>
+    <w:lvl w:ilvl="4" w:tplc="04090003" w:tentative="1">
+      <w:start w:val="1"/>
+      <w:numFmt w:val="bullet"/>
+      <w:lvlText w:val="o"/>
+      <w:lvlJc w:val="left"/>
+      <w:pPr>
+        <w:ind w:left="3600" w:hanging="360"/>
+      </w:pPr>
+      <w:rPr>
+        <w:rFonts w:ascii="Courier New" w:hAnsi="Courier New" w:cs="Courier New" w:hint="default"/>
+      </w:rPr>
+    </w:lvl>
+    <w:lvl w:ilvl="5" w:tplc="04090005" w:tentative="1">
+      <w:start w:val="1"/>
+      <w:numFmt w:val="bullet"/>
+      <w:lvlText w:val=""/>
+      <w:lvlJc w:val="left"/>
+      <w:pPr>
+        <w:ind w:left="4320" w:hanging="360"/>
+      </w:pPr>
+      <w:rPr>
+        <w:rFonts w:ascii="Wingdings" w:hAnsi="Wingdings" w:hint="default"/>
+      </w:rPr>
+    </w:lvl>
+    <w:lvl w:ilvl="6" w:tplc="04090001" w:tentative="1">
+      <w:start w:val="1"/>
+      <w:numFmt w:val="bullet"/>
+      <w:lvlText w:val=""/>
+      <w:lvlJc w:val="left"/>
+      <w:pPr>
+        <w:ind w:left="5040" w:hanging="360"/>
+      </w:pPr>
+      <w:rPr>
+        <w:rFonts w:ascii="Symbol" w:hAnsi="Symbol" w:hint="default"/>
+      </w:rPr>
+    </w:lvl>
+    <w:lvl w:ilvl="7" w:tplc="04090003" w:tentative="1">
+      <w:start w:val="1"/>
+      <w:numFmt w:val="bullet"/>
+      <w:lvlText w:val="o"/>
+      <w:lvlJc w:val="left"/>
+      <w:pPr>
+        <w:ind w:left="5760" w:hanging="360"/>
+      </w:pPr>
+      <w:rPr>
+        <w:rFonts w:ascii="Courier New" w:hAnsi="Courier New" w:cs="Courier New" w:hint="default"/>
+      </w:rPr>
+    </w:lvl>
+    <w:lvl w:ilvl="8" w:tplc="04090005" w:tentative="1">
+      <w:start w:val="1"/>
+      <w:numFmt w:val="bullet"/>
+      <w:lvlText w:val=""/>
+      <w:lvlJc w:val="left"/>
+      <w:pPr>
+        <w:ind w:left="6480" w:hanging="360"/>
+      </w:pPr>
+      <w:rPr>
+        <w:rFonts w:ascii="Wingdings" w:hAnsi="Wingdings" w:hint="default"/>
+      </w:rPr>
+    </w:lvl>
+  </w:abstractNum>
+  <w:abstractNum w:abstractNumId="6">
+    <w:nsid w:val="24B84E4C"/>
+    <w:multiLevelType w:val="hybridMultilevel"/>
+    <w:tmpl w:val="E09C7048"/>
     <w:lvl w:ilvl="0" w:tplc="04090001">
       <w:start w:val="1"/>
       <w:numFmt w:val="bullet"/>
@@ -6712,7 +9588,122 @@
       </w:rPr>
     </w:lvl>
   </w:abstractNum>
-  <w:abstractNum w:abstractNumId="3">
+  <w:abstractNum w:abstractNumId="7">
+    <w:nsid w:val="24C67E9A"/>
+    <w:multiLevelType w:val="hybridMultilevel"/>
+    <w:tmpl w:val="41D038F0"/>
+    <w:lvl w:ilvl="0" w:tplc="6FDCBC9C">
+      <w:start w:val="1"/>
+      <w:numFmt w:val="bullet"/>
+      <w:lvlText w:val=""/>
+      <w:lvlJc w:val="left"/>
+      <w:pPr>
+        <w:ind w:left="1440" w:hanging="360"/>
+      </w:pPr>
+      <w:rPr>
+        <w:rFonts w:ascii="Symbol" w:hAnsi="Symbol" w:hint="default"/>
+        <w:sz w:val="24"/>
+        <w:szCs w:val="24"/>
+      </w:rPr>
+    </w:lvl>
+    <w:lvl w:ilvl="1" w:tplc="04090003" w:tentative="1">
+      <w:start w:val="1"/>
+      <w:numFmt w:val="bullet"/>
+      <w:lvlText w:val="o"/>
+      <w:lvlJc w:val="left"/>
+      <w:pPr>
+        <w:ind w:left="2160" w:hanging="360"/>
+      </w:pPr>
+      <w:rPr>
+        <w:rFonts w:ascii="Courier New" w:hAnsi="Courier New" w:cs="Courier New" w:hint="default"/>
+      </w:rPr>
+    </w:lvl>
+    <w:lvl w:ilvl="2" w:tplc="04090005" w:tentative="1">
+      <w:start w:val="1"/>
+      <w:numFmt w:val="bullet"/>
+      <w:lvlText w:val=""/>
+      <w:lvlJc w:val="left"/>
+      <w:pPr>
+        <w:ind w:left="2880" w:hanging="360"/>
+      </w:pPr>
+      <w:rPr>
+        <w:rFonts w:ascii="Wingdings" w:hAnsi="Wingdings" w:hint="default"/>
+      </w:rPr>
+    </w:lvl>
+    <w:lvl w:ilvl="3" w:tplc="04090001" w:tentative="1">
+      <w:start w:val="1"/>
+      <w:numFmt w:val="bullet"/>
+      <w:lvlText w:val=""/>
+      <w:lvlJc w:val="left"/>
+      <w:pPr>
+        <w:ind w:left="3600" w:hanging="360"/>
+      </w:pPr>
+      <w:rPr>
+        <w:rFonts w:ascii="Symbol" w:hAnsi="Symbol" w:hint="default"/>
+      </w:rPr>
+    </w:lvl>
+    <w:lvl w:ilvl="4" w:tplc="04090003" w:tentative="1">
+      <w:start w:val="1"/>
+      <w:numFmt w:val="bullet"/>
+      <w:lvlText w:val="o"/>
+      <w:lvlJc w:val="left"/>
+      <w:pPr>
+        <w:ind w:left="4320" w:hanging="360"/>
+      </w:pPr>
+      <w:rPr>
+        <w:rFonts w:ascii="Courier New" w:hAnsi="Courier New" w:cs="Courier New" w:hint="default"/>
+      </w:rPr>
+    </w:lvl>
+    <w:lvl w:ilvl="5" w:tplc="04090005" w:tentative="1">
+      <w:start w:val="1"/>
+      <w:numFmt w:val="bullet"/>
+      <w:lvlText w:val=""/>
+      <w:lvlJc w:val="left"/>
+      <w:pPr>
+        <w:ind w:left="5040" w:hanging="360"/>
+      </w:pPr>
+      <w:rPr>
+        <w:rFonts w:ascii="Wingdings" w:hAnsi="Wingdings" w:hint="default"/>
+      </w:rPr>
+    </w:lvl>
+    <w:lvl w:ilvl="6" w:tplc="04090001" w:tentative="1">
+      <w:start w:val="1"/>
+      <w:numFmt w:val="bullet"/>
+      <w:lvlText w:val=""/>
+      <w:lvlJc w:val="left"/>
+      <w:pPr>
+        <w:ind w:left="5760" w:hanging="360"/>
+      </w:pPr>
+      <w:rPr>
+        <w:rFonts w:ascii="Symbol" w:hAnsi="Symbol" w:hint="default"/>
+      </w:rPr>
+    </w:lvl>
+    <w:lvl w:ilvl="7" w:tplc="04090003" w:tentative="1">
+      <w:start w:val="1"/>
+      <w:numFmt w:val="bullet"/>
+      <w:lvlText w:val="o"/>
+      <w:lvlJc w:val="left"/>
+      <w:pPr>
+        <w:ind w:left="6480" w:hanging="360"/>
+      </w:pPr>
+      <w:rPr>
+        <w:rFonts w:ascii="Courier New" w:hAnsi="Courier New" w:cs="Courier New" w:hint="default"/>
+      </w:rPr>
+    </w:lvl>
+    <w:lvl w:ilvl="8" w:tplc="04090005" w:tentative="1">
+      <w:start w:val="1"/>
+      <w:numFmt w:val="bullet"/>
+      <w:lvlText w:val=""/>
+      <w:lvlJc w:val="left"/>
+      <w:pPr>
+        <w:ind w:left="7200" w:hanging="360"/>
+      </w:pPr>
+      <w:rPr>
+        <w:rFonts w:ascii="Wingdings" w:hAnsi="Wingdings" w:hint="default"/>
+      </w:rPr>
+    </w:lvl>
+  </w:abstractNum>
+  <w:abstractNum w:abstractNumId="8">
     <w:nsid w:val="33450C1C"/>
     <w:multiLevelType w:val="hybridMultilevel"/>
     <w:tmpl w:val="5D8C55EE"/>
@@ -6825,7 +9816,7 @@
       </w:rPr>
     </w:lvl>
   </w:abstractNum>
-  <w:abstractNum w:abstractNumId="4">
+  <w:abstractNum w:abstractNumId="9">
     <w:nsid w:val="3A5D3FC8"/>
     <w:multiLevelType w:val="hybridMultilevel"/>
     <w:tmpl w:val="512EE6E4"/>
@@ -6938,7 +9929,7 @@
       </w:rPr>
     </w:lvl>
   </w:abstractNum>
-  <w:abstractNum w:abstractNumId="5">
+  <w:abstractNum w:abstractNumId="10">
     <w:nsid w:val="3E2F4517"/>
     <w:multiLevelType w:val="hybridMultilevel"/>
     <w:tmpl w:val="96000262"/>
@@ -7051,7 +10042,235 @@
       </w:rPr>
     </w:lvl>
   </w:abstractNum>
-  <w:abstractNum w:abstractNumId="6">
+  <w:abstractNum w:abstractNumId="11">
+    <w:nsid w:val="410C1C79"/>
+    <w:multiLevelType w:val="hybridMultilevel"/>
+    <w:tmpl w:val="FC3C356C"/>
+    <w:lvl w:ilvl="0" w:tplc="04090001">
+      <w:start w:val="1"/>
+      <w:numFmt w:val="bullet"/>
+      <w:lvlText w:val=""/>
+      <w:lvlJc w:val="left"/>
+      <w:pPr>
+        <w:ind w:left="720" w:hanging="360"/>
+      </w:pPr>
+      <w:rPr>
+        <w:rFonts w:ascii="Symbol" w:hAnsi="Symbol" w:hint="default"/>
+      </w:rPr>
+    </w:lvl>
+    <w:lvl w:ilvl="1" w:tplc="04090003" w:tentative="1">
+      <w:start w:val="1"/>
+      <w:numFmt w:val="bullet"/>
+      <w:lvlText w:val="o"/>
+      <w:lvlJc w:val="left"/>
+      <w:pPr>
+        <w:ind w:left="1440" w:hanging="360"/>
+      </w:pPr>
+      <w:rPr>
+        <w:rFonts w:ascii="Courier New" w:hAnsi="Courier New" w:cs="Courier New" w:hint="default"/>
+      </w:rPr>
+    </w:lvl>
+    <w:lvl w:ilvl="2" w:tplc="04090005" w:tentative="1">
+      <w:start w:val="1"/>
+      <w:numFmt w:val="bullet"/>
+      <w:lvlText w:val=""/>
+      <w:lvlJc w:val="left"/>
+      <w:pPr>
+        <w:ind w:left="2160" w:hanging="360"/>
+      </w:pPr>
+      <w:rPr>
+        <w:rFonts w:ascii="Wingdings" w:hAnsi="Wingdings" w:hint="default"/>
+      </w:rPr>
+    </w:lvl>
+    <w:lvl w:ilvl="3" w:tplc="04090001" w:tentative="1">
+      <w:start w:val="1"/>
+      <w:numFmt w:val="bullet"/>
+      <w:lvlText w:val=""/>
+      <w:lvlJc w:val="left"/>
+      <w:pPr>
+        <w:ind w:left="2880" w:hanging="360"/>
+      </w:pPr>
+      <w:rPr>
+        <w:rFonts w:ascii="Symbol" w:hAnsi="Symbol" w:hint="default"/>
+      </w:rPr>
+    </w:lvl>
+    <w:lvl w:ilvl="4" w:tplc="04090003" w:tentative="1">
+      <w:start w:val="1"/>
+      <w:numFmt w:val="bullet"/>
+      <w:lvlText w:val="o"/>
+      <w:lvlJc w:val="left"/>
+      <w:pPr>
+        <w:ind w:left="3600" w:hanging="360"/>
+      </w:pPr>
+      <w:rPr>
+        <w:rFonts w:ascii="Courier New" w:hAnsi="Courier New" w:cs="Courier New" w:hint="default"/>
+      </w:rPr>
+    </w:lvl>
+    <w:lvl w:ilvl="5" w:tplc="04090005" w:tentative="1">
+      <w:start w:val="1"/>
+      <w:numFmt w:val="bullet"/>
+      <w:lvlText w:val=""/>
+      <w:lvlJc w:val="left"/>
+      <w:pPr>
+        <w:ind w:left="4320" w:hanging="360"/>
+      </w:pPr>
+      <w:rPr>
+        <w:rFonts w:ascii="Wingdings" w:hAnsi="Wingdings" w:hint="default"/>
+      </w:rPr>
+    </w:lvl>
+    <w:lvl w:ilvl="6" w:tplc="04090001" w:tentative="1">
+      <w:start w:val="1"/>
+      <w:numFmt w:val="bullet"/>
+      <w:lvlText w:val=""/>
+      <w:lvlJc w:val="left"/>
+      <w:pPr>
+        <w:ind w:left="5040" w:hanging="360"/>
+      </w:pPr>
+      <w:rPr>
+        <w:rFonts w:ascii="Symbol" w:hAnsi="Symbol" w:hint="default"/>
+      </w:rPr>
+    </w:lvl>
+    <w:lvl w:ilvl="7" w:tplc="04090003" w:tentative="1">
+      <w:start w:val="1"/>
+      <w:numFmt w:val="bullet"/>
+      <w:lvlText w:val="o"/>
+      <w:lvlJc w:val="left"/>
+      <w:pPr>
+        <w:ind w:left="5760" w:hanging="360"/>
+      </w:pPr>
+      <w:rPr>
+        <w:rFonts w:ascii="Courier New" w:hAnsi="Courier New" w:cs="Courier New" w:hint="default"/>
+      </w:rPr>
+    </w:lvl>
+    <w:lvl w:ilvl="8" w:tplc="04090005" w:tentative="1">
+      <w:start w:val="1"/>
+      <w:numFmt w:val="bullet"/>
+      <w:lvlText w:val=""/>
+      <w:lvlJc w:val="left"/>
+      <w:pPr>
+        <w:ind w:left="6480" w:hanging="360"/>
+      </w:pPr>
+      <w:rPr>
+        <w:rFonts w:ascii="Wingdings" w:hAnsi="Wingdings" w:hint="default"/>
+      </w:rPr>
+    </w:lvl>
+  </w:abstractNum>
+  <w:abstractNum w:abstractNumId="12">
+    <w:nsid w:val="4CFB79DD"/>
+    <w:multiLevelType w:val="hybridMultilevel"/>
+    <w:tmpl w:val="B9269B12"/>
+    <w:lvl w:ilvl="0" w:tplc="6FDCBC9C">
+      <w:start w:val="1"/>
+      <w:numFmt w:val="bullet"/>
+      <w:lvlText w:val=""/>
+      <w:lvlJc w:val="left"/>
+      <w:pPr>
+        <w:ind w:left="1440" w:hanging="360"/>
+      </w:pPr>
+      <w:rPr>
+        <w:rFonts w:ascii="Symbol" w:hAnsi="Symbol" w:hint="default"/>
+        <w:sz w:val="24"/>
+        <w:szCs w:val="24"/>
+      </w:rPr>
+    </w:lvl>
+    <w:lvl w:ilvl="1" w:tplc="04090003" w:tentative="1">
+      <w:start w:val="1"/>
+      <w:numFmt w:val="bullet"/>
+      <w:lvlText w:val="o"/>
+      <w:lvlJc w:val="left"/>
+      <w:pPr>
+        <w:ind w:left="1440" w:hanging="360"/>
+      </w:pPr>
+      <w:rPr>
+        <w:rFonts w:ascii="Courier New" w:hAnsi="Courier New" w:cs="Courier New" w:hint="default"/>
+      </w:rPr>
+    </w:lvl>
+    <w:lvl w:ilvl="2" w:tplc="04090005" w:tentative="1">
+      <w:start w:val="1"/>
+      <w:numFmt w:val="bullet"/>
+      <w:lvlText w:val=""/>
+      <w:lvlJc w:val="left"/>
+      <w:pPr>
+        <w:ind w:left="2160" w:hanging="360"/>
+      </w:pPr>
+      <w:rPr>
+        <w:rFonts w:ascii="Wingdings" w:hAnsi="Wingdings" w:hint="default"/>
+      </w:rPr>
+    </w:lvl>
+    <w:lvl w:ilvl="3" w:tplc="04090001" w:tentative="1">
+      <w:start w:val="1"/>
+      <w:numFmt w:val="bullet"/>
+      <w:lvlText w:val=""/>
+      <w:lvlJc w:val="left"/>
+      <w:pPr>
+        <w:ind w:left="2880" w:hanging="360"/>
+      </w:pPr>
+      <w:rPr>
+        <w:rFonts w:ascii="Symbol" w:hAnsi="Symbol" w:hint="default"/>
+      </w:rPr>
+    </w:lvl>
+    <w:lvl w:ilvl="4" w:tplc="04090003" w:tentative="1">
+      <w:start w:val="1"/>
+      <w:numFmt w:val="bullet"/>
+      <w:lvlText w:val="o"/>
+      <w:lvlJc w:val="left"/>
+      <w:pPr>
+        <w:ind w:left="3600" w:hanging="360"/>
+      </w:pPr>
+      <w:rPr>
+        <w:rFonts w:ascii="Courier New" w:hAnsi="Courier New" w:cs="Courier New" w:hint="default"/>
+      </w:rPr>
+    </w:lvl>
+    <w:lvl w:ilvl="5" w:tplc="04090005" w:tentative="1">
+      <w:start w:val="1"/>
+      <w:numFmt w:val="bullet"/>
+      <w:lvlText w:val=""/>
+      <w:lvlJc w:val="left"/>
+      <w:pPr>
+        <w:ind w:left="4320" w:hanging="360"/>
+      </w:pPr>
+      <w:rPr>
+        <w:rFonts w:ascii="Wingdings" w:hAnsi="Wingdings" w:hint="default"/>
+      </w:rPr>
+    </w:lvl>
+    <w:lvl w:ilvl="6" w:tplc="04090001" w:tentative="1">
+      <w:start w:val="1"/>
+      <w:numFmt w:val="bullet"/>
+      <w:lvlText w:val=""/>
+      <w:lvlJc w:val="left"/>
+      <w:pPr>
+        <w:ind w:left="5040" w:hanging="360"/>
+      </w:pPr>
+      <w:rPr>
+        <w:rFonts w:ascii="Symbol" w:hAnsi="Symbol" w:hint="default"/>
+      </w:rPr>
+    </w:lvl>
+    <w:lvl w:ilvl="7" w:tplc="04090003" w:tentative="1">
+      <w:start w:val="1"/>
+      <w:numFmt w:val="bullet"/>
+      <w:lvlText w:val="o"/>
+      <w:lvlJc w:val="left"/>
+      <w:pPr>
+        <w:ind w:left="5760" w:hanging="360"/>
+      </w:pPr>
+      <w:rPr>
+        <w:rFonts w:ascii="Courier New" w:hAnsi="Courier New" w:cs="Courier New" w:hint="default"/>
+      </w:rPr>
+    </w:lvl>
+    <w:lvl w:ilvl="8" w:tplc="04090005" w:tentative="1">
+      <w:start w:val="1"/>
+      <w:numFmt w:val="bullet"/>
+      <w:lvlText w:val=""/>
+      <w:lvlJc w:val="left"/>
+      <w:pPr>
+        <w:ind w:left="6480" w:hanging="360"/>
+      </w:pPr>
+      <w:rPr>
+        <w:rFonts w:ascii="Wingdings" w:hAnsi="Wingdings" w:hint="default"/>
+      </w:rPr>
+    </w:lvl>
+  </w:abstractNum>
+  <w:abstractNum w:abstractNumId="13">
     <w:nsid w:val="52780CAD"/>
     <w:multiLevelType w:val="hybridMultilevel"/>
     <w:tmpl w:val="875C4ADA"/>
@@ -7164,7 +10383,120 @@
       </w:rPr>
     </w:lvl>
   </w:abstractNum>
-  <w:abstractNum w:abstractNumId="7">
+  <w:abstractNum w:abstractNumId="14">
+    <w:nsid w:val="56AE21C0"/>
+    <w:multiLevelType w:val="hybridMultilevel"/>
+    <w:tmpl w:val="BADADF9A"/>
+    <w:lvl w:ilvl="0" w:tplc="04090001">
+      <w:start w:val="1"/>
+      <w:numFmt w:val="bullet"/>
+      <w:lvlText w:val=""/>
+      <w:lvlJc w:val="left"/>
+      <w:pPr>
+        <w:ind w:left="720" w:hanging="360"/>
+      </w:pPr>
+      <w:rPr>
+        <w:rFonts w:ascii="Symbol" w:hAnsi="Symbol" w:hint="default"/>
+      </w:rPr>
+    </w:lvl>
+    <w:lvl w:ilvl="1" w:tplc="04090003" w:tentative="1">
+      <w:start w:val="1"/>
+      <w:numFmt w:val="bullet"/>
+      <w:lvlText w:val="o"/>
+      <w:lvlJc w:val="left"/>
+      <w:pPr>
+        <w:ind w:left="1440" w:hanging="360"/>
+      </w:pPr>
+      <w:rPr>
+        <w:rFonts w:ascii="Courier New" w:hAnsi="Courier New" w:cs="Courier New" w:hint="default"/>
+      </w:rPr>
+    </w:lvl>
+    <w:lvl w:ilvl="2" w:tplc="04090005" w:tentative="1">
+      <w:start w:val="1"/>
+      <w:numFmt w:val="bullet"/>
+      <w:lvlText w:val=""/>
+      <w:lvlJc w:val="left"/>
+      <w:pPr>
+        <w:ind w:left="2160" w:hanging="360"/>
+      </w:pPr>
+      <w:rPr>
+        <w:rFonts w:ascii="Wingdings" w:hAnsi="Wingdings" w:hint="default"/>
+      </w:rPr>
+    </w:lvl>
+    <w:lvl w:ilvl="3" w:tplc="04090001" w:tentative="1">
+      <w:start w:val="1"/>
+      <w:numFmt w:val="bullet"/>
+      <w:lvlText w:val=""/>
+      <w:lvlJc w:val="left"/>
+      <w:pPr>
+        <w:ind w:left="2880" w:hanging="360"/>
+      </w:pPr>
+      <w:rPr>
+        <w:rFonts w:ascii="Symbol" w:hAnsi="Symbol" w:hint="default"/>
+      </w:rPr>
+    </w:lvl>
+    <w:lvl w:ilvl="4" w:tplc="04090003" w:tentative="1">
+      <w:start w:val="1"/>
+      <w:numFmt w:val="bullet"/>
+      <w:lvlText w:val="o"/>
+      <w:lvlJc w:val="left"/>
+      <w:pPr>
+        <w:ind w:left="3600" w:hanging="360"/>
+      </w:pPr>
+      <w:rPr>
+        <w:rFonts w:ascii="Courier New" w:hAnsi="Courier New" w:cs="Courier New" w:hint="default"/>
+      </w:rPr>
+    </w:lvl>
+    <w:lvl w:ilvl="5" w:tplc="04090005" w:tentative="1">
+      <w:start w:val="1"/>
+      <w:numFmt w:val="bullet"/>
+      <w:lvlText w:val=""/>
+      <w:lvlJc w:val="left"/>
+      <w:pPr>
+        <w:ind w:left="4320" w:hanging="360"/>
+      </w:pPr>
+      <w:rPr>
+        <w:rFonts w:ascii="Wingdings" w:hAnsi="Wingdings" w:hint="default"/>
+      </w:rPr>
+    </w:lvl>
+    <w:lvl w:ilvl="6" w:tplc="04090001" w:tentative="1">
+      <w:start w:val="1"/>
+      <w:numFmt w:val="bullet"/>
+      <w:lvlText w:val=""/>
+      <w:lvlJc w:val="left"/>
+      <w:pPr>
+        <w:ind w:left="5040" w:hanging="360"/>
+      </w:pPr>
+      <w:rPr>
+        <w:rFonts w:ascii="Symbol" w:hAnsi="Symbol" w:hint="default"/>
+      </w:rPr>
+    </w:lvl>
+    <w:lvl w:ilvl="7" w:tplc="04090003" w:tentative="1">
+      <w:start w:val="1"/>
+      <w:numFmt w:val="bullet"/>
+      <w:lvlText w:val="o"/>
+      <w:lvlJc w:val="left"/>
+      <w:pPr>
+        <w:ind w:left="5760" w:hanging="360"/>
+      </w:pPr>
+      <w:rPr>
+        <w:rFonts w:ascii="Courier New" w:hAnsi="Courier New" w:cs="Courier New" w:hint="default"/>
+      </w:rPr>
+    </w:lvl>
+    <w:lvl w:ilvl="8" w:tplc="04090005" w:tentative="1">
+      <w:start w:val="1"/>
+      <w:numFmt w:val="bullet"/>
+      <w:lvlText w:val=""/>
+      <w:lvlJc w:val="left"/>
+      <w:pPr>
+        <w:ind w:left="6480" w:hanging="360"/>
+      </w:pPr>
+      <w:rPr>
+        <w:rFonts w:ascii="Wingdings" w:hAnsi="Wingdings" w:hint="default"/>
+      </w:rPr>
+    </w:lvl>
+  </w:abstractNum>
+  <w:abstractNum w:abstractNumId="15">
     <w:nsid w:val="57BE5BB7"/>
     <w:multiLevelType w:val="hybridMultilevel"/>
     <w:tmpl w:val="203AA746"/>
@@ -7277,7 +10609,7 @@
       </w:rPr>
     </w:lvl>
   </w:abstractNum>
-  <w:abstractNum w:abstractNumId="8">
+  <w:abstractNum w:abstractNumId="16">
     <w:nsid w:val="58D07E51"/>
     <w:multiLevelType w:val="hybridMultilevel"/>
     <w:tmpl w:val="91DC2EFA"/>
@@ -7390,7 +10722,7 @@
       </w:rPr>
     </w:lvl>
   </w:abstractNum>
-  <w:abstractNum w:abstractNumId="9">
+  <w:abstractNum w:abstractNumId="17">
     <w:nsid w:val="5A9E1721"/>
     <w:multiLevelType w:val="hybridMultilevel"/>
     <w:tmpl w:val="29CCE89A"/>
@@ -7503,7 +10835,233 @@
       </w:rPr>
     </w:lvl>
   </w:abstractNum>
-  <w:abstractNum w:abstractNumId="10">
+  <w:abstractNum w:abstractNumId="18">
+    <w:nsid w:val="5BEA6245"/>
+    <w:multiLevelType w:val="hybridMultilevel"/>
+    <w:tmpl w:val="7E76E9A4"/>
+    <w:lvl w:ilvl="0" w:tplc="04090001">
+      <w:start w:val="1"/>
+      <w:numFmt w:val="bullet"/>
+      <w:lvlText w:val=""/>
+      <w:lvlJc w:val="left"/>
+      <w:pPr>
+        <w:ind w:left="1440" w:hanging="360"/>
+      </w:pPr>
+      <w:rPr>
+        <w:rFonts w:ascii="Symbol" w:hAnsi="Symbol" w:hint="default"/>
+      </w:rPr>
+    </w:lvl>
+    <w:lvl w:ilvl="1" w:tplc="04090003" w:tentative="1">
+      <w:start w:val="1"/>
+      <w:numFmt w:val="bullet"/>
+      <w:lvlText w:val="o"/>
+      <w:lvlJc w:val="left"/>
+      <w:pPr>
+        <w:ind w:left="2160" w:hanging="360"/>
+      </w:pPr>
+      <w:rPr>
+        <w:rFonts w:ascii="Courier New" w:hAnsi="Courier New" w:cs="Courier New" w:hint="default"/>
+      </w:rPr>
+    </w:lvl>
+    <w:lvl w:ilvl="2" w:tplc="04090005" w:tentative="1">
+      <w:start w:val="1"/>
+      <w:numFmt w:val="bullet"/>
+      <w:lvlText w:val=""/>
+      <w:lvlJc w:val="left"/>
+      <w:pPr>
+        <w:ind w:left="2880" w:hanging="360"/>
+      </w:pPr>
+      <w:rPr>
+        <w:rFonts w:ascii="Wingdings" w:hAnsi="Wingdings" w:hint="default"/>
+      </w:rPr>
+    </w:lvl>
+    <w:lvl w:ilvl="3" w:tplc="04090001" w:tentative="1">
+      <w:start w:val="1"/>
+      <w:numFmt w:val="bullet"/>
+      <w:lvlText w:val=""/>
+      <w:lvlJc w:val="left"/>
+      <w:pPr>
+        <w:ind w:left="3600" w:hanging="360"/>
+      </w:pPr>
+      <w:rPr>
+        <w:rFonts w:ascii="Symbol" w:hAnsi="Symbol" w:hint="default"/>
+      </w:rPr>
+    </w:lvl>
+    <w:lvl w:ilvl="4" w:tplc="04090003" w:tentative="1">
+      <w:start w:val="1"/>
+      <w:numFmt w:val="bullet"/>
+      <w:lvlText w:val="o"/>
+      <w:lvlJc w:val="left"/>
+      <w:pPr>
+        <w:ind w:left="4320" w:hanging="360"/>
+      </w:pPr>
+      <w:rPr>
+        <w:rFonts w:ascii="Courier New" w:hAnsi="Courier New" w:cs="Courier New" w:hint="default"/>
+      </w:rPr>
+    </w:lvl>
+    <w:lvl w:ilvl="5" w:tplc="04090005" w:tentative="1">
+      <w:start w:val="1"/>
+      <w:numFmt w:val="bullet"/>
+      <w:lvlText w:val=""/>
+      <w:lvlJc w:val="left"/>
+      <w:pPr>
+        <w:ind w:left="5040" w:hanging="360"/>
+      </w:pPr>
+      <w:rPr>
+        <w:rFonts w:ascii="Wingdings" w:hAnsi="Wingdings" w:hint="default"/>
+      </w:rPr>
+    </w:lvl>
+    <w:lvl w:ilvl="6" w:tplc="04090001" w:tentative="1">
+      <w:start w:val="1"/>
+      <w:numFmt w:val="bullet"/>
+      <w:lvlText w:val=""/>
+      <w:lvlJc w:val="left"/>
+      <w:pPr>
+        <w:ind w:left="5760" w:hanging="360"/>
+      </w:pPr>
+      <w:rPr>
+        <w:rFonts w:ascii="Symbol" w:hAnsi="Symbol" w:hint="default"/>
+      </w:rPr>
+    </w:lvl>
+    <w:lvl w:ilvl="7" w:tplc="04090003" w:tentative="1">
+      <w:start w:val="1"/>
+      <w:numFmt w:val="bullet"/>
+      <w:lvlText w:val="o"/>
+      <w:lvlJc w:val="left"/>
+      <w:pPr>
+        <w:ind w:left="6480" w:hanging="360"/>
+      </w:pPr>
+      <w:rPr>
+        <w:rFonts w:ascii="Courier New" w:hAnsi="Courier New" w:cs="Courier New" w:hint="default"/>
+      </w:rPr>
+    </w:lvl>
+    <w:lvl w:ilvl="8" w:tplc="04090005" w:tentative="1">
+      <w:start w:val="1"/>
+      <w:numFmt w:val="bullet"/>
+      <w:lvlText w:val=""/>
+      <w:lvlJc w:val="left"/>
+      <w:pPr>
+        <w:ind w:left="7200" w:hanging="360"/>
+      </w:pPr>
+      <w:rPr>
+        <w:rFonts w:ascii="Wingdings" w:hAnsi="Wingdings" w:hint="default"/>
+      </w:rPr>
+    </w:lvl>
+  </w:abstractNum>
+  <w:abstractNum w:abstractNumId="19">
+    <w:nsid w:val="6E2427F0"/>
+    <w:multiLevelType w:val="hybridMultilevel"/>
+    <w:tmpl w:val="A26E02D2"/>
+    <w:lvl w:ilvl="0" w:tplc="04090001">
+      <w:start w:val="1"/>
+      <w:numFmt w:val="bullet"/>
+      <w:lvlText w:val=""/>
+      <w:lvlJc w:val="left"/>
+      <w:pPr>
+        <w:ind w:left="720" w:hanging="360"/>
+      </w:pPr>
+      <w:rPr>
+        <w:rFonts w:ascii="Symbol" w:hAnsi="Symbol" w:hint="default"/>
+      </w:rPr>
+    </w:lvl>
+    <w:lvl w:ilvl="1" w:tplc="04090003" w:tentative="1">
+      <w:start w:val="1"/>
+      <w:numFmt w:val="bullet"/>
+      <w:lvlText w:val="o"/>
+      <w:lvlJc w:val="left"/>
+      <w:pPr>
+        <w:ind w:left="1440" w:hanging="360"/>
+      </w:pPr>
+      <w:rPr>
+        <w:rFonts w:ascii="Courier New" w:hAnsi="Courier New" w:cs="Courier New" w:hint="default"/>
+      </w:rPr>
+    </w:lvl>
+    <w:lvl w:ilvl="2" w:tplc="04090005" w:tentative="1">
+      <w:start w:val="1"/>
+      <w:numFmt w:val="bullet"/>
+      <w:lvlText w:val=""/>
+      <w:lvlJc w:val="left"/>
+      <w:pPr>
+        <w:ind w:left="2160" w:hanging="360"/>
+      </w:pPr>
+      <w:rPr>
+        <w:rFonts w:ascii="Wingdings" w:hAnsi="Wingdings" w:hint="default"/>
+      </w:rPr>
+    </w:lvl>
+    <w:lvl w:ilvl="3" w:tplc="04090001" w:tentative="1">
+      <w:start w:val="1"/>
+      <w:numFmt w:val="bullet"/>
+      <w:lvlText w:val=""/>
+      <w:lvlJc w:val="left"/>
+      <w:pPr>
+        <w:ind w:left="2880" w:hanging="360"/>
+      </w:pPr>
+      <w:rPr>
+        <w:rFonts w:ascii="Symbol" w:hAnsi="Symbol" w:hint="default"/>
+      </w:rPr>
+    </w:lvl>
+    <w:lvl w:ilvl="4" w:tplc="04090003" w:tentative="1">
+      <w:start w:val="1"/>
+      <w:numFmt w:val="bullet"/>
+      <w:lvlText w:val="o"/>
+      <w:lvlJc w:val="left"/>
+      <w:pPr>
+        <w:ind w:left="3600" w:hanging="360"/>
+      </w:pPr>
+      <w:rPr>
+        <w:rFonts w:ascii="Courier New" w:hAnsi="Courier New" w:cs="Courier New" w:hint="default"/>
+      </w:rPr>
+    </w:lvl>
+    <w:lvl w:ilvl="5" w:tplc="04090005" w:tentative="1">
+      <w:start w:val="1"/>
+      <w:numFmt w:val="bullet"/>
+      <w:lvlText w:val=""/>
+      <w:lvlJc w:val="left"/>
+      <w:pPr>
+        <w:ind w:left="4320" w:hanging="360"/>
+      </w:pPr>
+      <w:rPr>
+        <w:rFonts w:ascii="Wingdings" w:hAnsi="Wingdings" w:hint="default"/>
+      </w:rPr>
+    </w:lvl>
+    <w:lvl w:ilvl="6" w:tplc="04090001" w:tentative="1">
+      <w:start w:val="1"/>
+      <w:numFmt w:val="bullet"/>
+      <w:lvlText w:val=""/>
+      <w:lvlJc w:val="left"/>
+      <w:pPr>
+        <w:ind w:left="5040" w:hanging="360"/>
+      </w:pPr>
+      <w:rPr>
+        <w:rFonts w:ascii="Symbol" w:hAnsi="Symbol" w:hint="default"/>
+      </w:rPr>
+    </w:lvl>
+    <w:lvl w:ilvl="7" w:tplc="04090003" w:tentative="1">
+      <w:start w:val="1"/>
+      <w:numFmt w:val="bullet"/>
+      <w:lvlText w:val="o"/>
+      <w:lvlJc w:val="left"/>
+      <w:pPr>
+        <w:ind w:left="5760" w:hanging="360"/>
+      </w:pPr>
+      <w:rPr>
+        <w:rFonts w:ascii="Courier New" w:hAnsi="Courier New" w:cs="Courier New" w:hint="default"/>
+      </w:rPr>
+    </w:lvl>
+    <w:lvl w:ilvl="8" w:tplc="04090005" w:tentative="1">
+      <w:start w:val="1"/>
+      <w:numFmt w:val="bullet"/>
+      <w:lvlText w:val=""/>
+      <w:lvlJc w:val="left"/>
+      <w:pPr>
+        <w:ind w:left="6480" w:hanging="360"/>
+      </w:pPr>
+      <w:rPr>
+        <w:rFonts w:ascii="Wingdings" w:hAnsi="Wingdings" w:hint="default"/>
+      </w:rPr>
+    </w:lvl>
+  </w:abstractNum>
+  <w:abstractNum w:abstractNumId="20">
     <w:nsid w:val="790A4644"/>
     <w:multiLevelType w:val="hybridMultilevel"/>
     <w:tmpl w:val="DBAC1698"/>
@@ -7616,38 +11174,184 @@
       </w:rPr>
     </w:lvl>
   </w:abstractNum>
+  <w:abstractNum w:abstractNumId="21">
+    <w:nsid w:val="796264F0"/>
+    <w:multiLevelType w:val="hybridMultilevel"/>
+    <w:tmpl w:val="7B06280E"/>
+    <w:lvl w:ilvl="0" w:tplc="04090001">
+      <w:start w:val="1"/>
+      <w:numFmt w:val="bullet"/>
+      <w:lvlText w:val=""/>
+      <w:lvlJc w:val="left"/>
+      <w:pPr>
+        <w:ind w:left="720" w:hanging="360"/>
+      </w:pPr>
+      <w:rPr>
+        <w:rFonts w:ascii="Symbol" w:hAnsi="Symbol" w:hint="default"/>
+      </w:rPr>
+    </w:lvl>
+    <w:lvl w:ilvl="1" w:tplc="04090003" w:tentative="1">
+      <w:start w:val="1"/>
+      <w:numFmt w:val="bullet"/>
+      <w:lvlText w:val="o"/>
+      <w:lvlJc w:val="left"/>
+      <w:pPr>
+        <w:ind w:left="1440" w:hanging="360"/>
+      </w:pPr>
+      <w:rPr>
+        <w:rFonts w:ascii="Courier New" w:hAnsi="Courier New" w:cs="Courier New" w:hint="default"/>
+      </w:rPr>
+    </w:lvl>
+    <w:lvl w:ilvl="2" w:tplc="04090005" w:tentative="1">
+      <w:start w:val="1"/>
+      <w:numFmt w:val="bullet"/>
+      <w:lvlText w:val=""/>
+      <w:lvlJc w:val="left"/>
+      <w:pPr>
+        <w:ind w:left="2160" w:hanging="360"/>
+      </w:pPr>
+      <w:rPr>
+        <w:rFonts w:ascii="Wingdings" w:hAnsi="Wingdings" w:hint="default"/>
+      </w:rPr>
+    </w:lvl>
+    <w:lvl w:ilvl="3" w:tplc="04090001" w:tentative="1">
+      <w:start w:val="1"/>
+      <w:numFmt w:val="bullet"/>
+      <w:lvlText w:val=""/>
+      <w:lvlJc w:val="left"/>
+      <w:pPr>
+        <w:ind w:left="2880" w:hanging="360"/>
+      </w:pPr>
+      <w:rPr>
+        <w:rFonts w:ascii="Symbol" w:hAnsi="Symbol" w:hint="default"/>
+      </w:rPr>
+    </w:lvl>
+    <w:lvl w:ilvl="4" w:tplc="04090003" w:tentative="1">
+      <w:start w:val="1"/>
+      <w:numFmt w:val="bullet"/>
+      <w:lvlText w:val="o"/>
+      <w:lvlJc w:val="left"/>
+      <w:pPr>
+        <w:ind w:left="3600" w:hanging="360"/>
+      </w:pPr>
+      <w:rPr>
+        <w:rFonts w:ascii="Courier New" w:hAnsi="Courier New" w:cs="Courier New" w:hint="default"/>
+      </w:rPr>
+    </w:lvl>
+    <w:lvl w:ilvl="5" w:tplc="04090005" w:tentative="1">
+      <w:start w:val="1"/>
+      <w:numFmt w:val="bullet"/>
+      <w:lvlText w:val=""/>
+      <w:lvlJc w:val="left"/>
+      <w:pPr>
+        <w:ind w:left="4320" w:hanging="360"/>
+      </w:pPr>
+      <w:rPr>
+        <w:rFonts w:ascii="Wingdings" w:hAnsi="Wingdings" w:hint="default"/>
+      </w:rPr>
+    </w:lvl>
+    <w:lvl w:ilvl="6" w:tplc="04090001" w:tentative="1">
+      <w:start w:val="1"/>
+      <w:numFmt w:val="bullet"/>
+      <w:lvlText w:val=""/>
+      <w:lvlJc w:val="left"/>
+      <w:pPr>
+        <w:ind w:left="5040" w:hanging="360"/>
+      </w:pPr>
+      <w:rPr>
+        <w:rFonts w:ascii="Symbol" w:hAnsi="Symbol" w:hint="default"/>
+      </w:rPr>
+    </w:lvl>
+    <w:lvl w:ilvl="7" w:tplc="04090003" w:tentative="1">
+      <w:start w:val="1"/>
+      <w:numFmt w:val="bullet"/>
+      <w:lvlText w:val="o"/>
+      <w:lvlJc w:val="left"/>
+      <w:pPr>
+        <w:ind w:left="5760" w:hanging="360"/>
+      </w:pPr>
+      <w:rPr>
+        <w:rFonts w:ascii="Courier New" w:hAnsi="Courier New" w:cs="Courier New" w:hint="default"/>
+      </w:rPr>
+    </w:lvl>
+    <w:lvl w:ilvl="8" w:tplc="04090005" w:tentative="1">
+      <w:start w:val="1"/>
+      <w:numFmt w:val="bullet"/>
+      <w:lvlText w:val=""/>
+      <w:lvlJc w:val="left"/>
+      <w:pPr>
+        <w:ind w:left="6480" w:hanging="360"/>
+      </w:pPr>
+      <w:rPr>
+        <w:rFonts w:ascii="Wingdings" w:hAnsi="Wingdings" w:hint="default"/>
+      </w:rPr>
+    </w:lvl>
+  </w:abstractNum>
   <w:num w:numId="1">
+    <w:abstractNumId w:val="13"/>
+  </w:num>
+  <w:num w:numId="2">
+    <w:abstractNumId w:val="15"/>
+  </w:num>
+  <w:num w:numId="3">
+    <w:abstractNumId w:val="2"/>
+  </w:num>
+  <w:num w:numId="4">
+    <w:abstractNumId w:val="17"/>
+  </w:num>
+  <w:num w:numId="5">
+    <w:abstractNumId w:val="10"/>
+  </w:num>
+  <w:num w:numId="6">
+    <w:abstractNumId w:val="8"/>
+  </w:num>
+  <w:num w:numId="7">
+    <w:abstractNumId w:val="9"/>
+  </w:num>
+  <w:num w:numId="8">
+    <w:abstractNumId w:val="16"/>
+  </w:num>
+  <w:num w:numId="9">
+    <w:abstractNumId w:val="3"/>
+  </w:num>
+  <w:num w:numId="10">
+    <w:abstractNumId w:val="20"/>
+  </w:num>
+  <w:num w:numId="11">
+    <w:abstractNumId w:val="5"/>
+  </w:num>
+  <w:num w:numId="12">
+    <w:abstractNumId w:val="11"/>
+  </w:num>
+  <w:num w:numId="13">
+    <w:abstractNumId w:val="1"/>
+  </w:num>
+  <w:num w:numId="14">
+    <w:abstractNumId w:val="21"/>
+  </w:num>
+  <w:num w:numId="15">
     <w:abstractNumId w:val="6"/>
   </w:num>
-  <w:num w:numId="2">
+  <w:num w:numId="16">
+    <w:abstractNumId w:val="19"/>
+  </w:num>
+  <w:num w:numId="17">
+    <w:abstractNumId w:val="18"/>
+  </w:num>
+  <w:num w:numId="18">
     <w:abstractNumId w:val="7"/>
   </w:num>
-  <w:num w:numId="3">
+  <w:num w:numId="19">
+    <w:abstractNumId w:val="4"/>
+  </w:num>
+  <w:num w:numId="20">
     <w:abstractNumId w:val="0"/>
   </w:num>
-  <w:num w:numId="4">
-    <w:abstractNumId w:val="9"/>
+  <w:num w:numId="21">
+    <w:abstractNumId w:val="14"/>
   </w:num>
-  <w:num w:numId="5">
-    <w:abstractNumId w:val="5"/>
-  </w:num>
-  <w:num w:numId="6">
-    <w:abstractNumId w:val="3"/>
-  </w:num>
-  <w:num w:numId="7">
-    <w:abstractNumId w:val="4"/>
-  </w:num>
-  <w:num w:numId="8">
-    <w:abstractNumId w:val="8"/>
-  </w:num>
-  <w:num w:numId="9">
-    <w:abstractNumId w:val="1"/>
-  </w:num>
-  <w:num w:numId="10">
-    <w:abstractNumId w:val="10"/>
-  </w:num>
-  <w:num w:numId="11">
-    <w:abstractNumId w:val="2"/>
+  <w:num w:numId="22">
+    <w:abstractNumId w:val="12"/>
   </w:num>
 </w:numbering>
 </file>

</xml_diff>

<commit_message>
Petit ajustement de texte
</commit_message>
<xml_diff>
--- a/Livrables/Présentation de la solution fonctionnelle.docx
+++ b/Livrables/Présentation de la solution fonctionnelle.docx
@@ -1312,7 +1312,23 @@
           <w:sz w:val="26"/>
           <w:szCs w:val="26"/>
         </w:rPr>
-        <w:t>4 acteurs internes à la structure OC Pizza : Vendeur, Pizzaiolo, Livreur, Patron.</w:t>
+        <w:t xml:space="preserve">4 acteurs internes à la structure OC Pizza : </w:t>
+      </w:r>
+      <w:r>
+        <w:rPr>
+          <w:rFonts w:asciiTheme="minorBidi" w:hAnsiTheme="minorBidi"/>
+          <w:sz w:val="26"/>
+          <w:szCs w:val="26"/>
+        </w:rPr>
+        <w:t>Le vendeur, le pizzaiolo, le livreur, le p</w:t>
+      </w:r>
+      <w:r>
+        <w:rPr>
+          <w:rFonts w:asciiTheme="minorBidi" w:hAnsiTheme="minorBidi"/>
+          <w:sz w:val="26"/>
+          <w:szCs w:val="26"/>
+        </w:rPr>
+        <w:t>atron.</w:t>
       </w:r>
     </w:p>
     <w:p>
@@ -1444,7 +1460,23 @@
           <w:sz w:val="26"/>
           <w:szCs w:val="26"/>
         </w:rPr>
-        <w:t>entre le système informatique et le client dans le cas où ce dernier ne passe pas par le site internet afin de passer sa commande</w:t>
+        <w:t xml:space="preserve">entre le système informatique et le client dans le cas où ce dernier ne passe pas par le site internet afin de passer </w:t>
+      </w:r>
+      <w:r>
+        <w:rPr>
+          <w:rFonts w:asciiTheme="minorBidi" w:hAnsiTheme="minorBidi"/>
+          <w:sz w:val="26"/>
+          <w:szCs w:val="26"/>
+        </w:rPr>
+        <w:t>une</w:t>
+      </w:r>
+      <w:r>
+        <w:rPr>
+          <w:rFonts w:asciiTheme="minorBidi" w:hAnsiTheme="minorBidi"/>
+          <w:sz w:val="26"/>
+          <w:szCs w:val="26"/>
+        </w:rPr>
+        <w:t xml:space="preserve"> commande</w:t>
       </w:r>
       <w:r>
         <w:rPr>
@@ -1576,7 +1608,31 @@
           <w:sz w:val="26"/>
           <w:szCs w:val="26"/>
         </w:rPr>
-        <w:t xml:space="preserve"> utiliseront le logiciel pour le suivi des commandes passées et en préparation ainsi que la disponibilité du stock d'ingrédients. ils feront aussi la mise à jour de l'état des commandes en cours.</w:t>
+        <w:t xml:space="preserve"> utiliseront le logiciel pour le suivi </w:t>
+      </w:r>
+      <w:r>
+        <w:rPr>
+          <w:rFonts w:asciiTheme="minorBidi" w:hAnsiTheme="minorBidi"/>
+          <w:sz w:val="26"/>
+          <w:szCs w:val="26"/>
+        </w:rPr>
+        <w:t xml:space="preserve">et la mise à jour </w:t>
+      </w:r>
+      <w:r>
+        <w:rPr>
+          <w:rFonts w:asciiTheme="minorBidi" w:hAnsiTheme="minorBidi"/>
+          <w:sz w:val="26"/>
+          <w:szCs w:val="26"/>
+        </w:rPr>
+        <w:t xml:space="preserve">des commandes passées et en préparation ainsi que la </w:t>
+      </w:r>
+      <w:r>
+        <w:rPr>
+          <w:rFonts w:asciiTheme="minorBidi" w:hAnsiTheme="minorBidi"/>
+          <w:sz w:val="26"/>
+          <w:szCs w:val="26"/>
+        </w:rPr>
+        <w:t>mise à jour du stock d'ingrédients.</w:t>
       </w:r>
     </w:p>
     <w:p>
@@ -1622,7 +1678,39 @@
           <w:sz w:val="26"/>
           <w:szCs w:val="26"/>
         </w:rPr>
-        <w:t xml:space="preserve"> pourront récupérer les coordonnées afin de livrer les commandes aux clients.  ils mettront à jour l'état des commandes une fois livrées.</w:t>
+        <w:t xml:space="preserve"> pourront récupérer les </w:t>
+      </w:r>
+      <w:r>
+        <w:rPr>
+          <w:rFonts w:asciiTheme="minorBidi" w:hAnsiTheme="minorBidi"/>
+          <w:sz w:val="26"/>
+          <w:szCs w:val="26"/>
+        </w:rPr>
+        <w:t>détails (nom, prénom, téléphone, adresse…)</w:t>
+      </w:r>
+      <w:r>
+        <w:rPr>
+          <w:rFonts w:asciiTheme="minorBidi" w:hAnsiTheme="minorBidi"/>
+          <w:sz w:val="26"/>
+          <w:szCs w:val="26"/>
+        </w:rPr>
+        <w:t xml:space="preserve"> afin de livrer les commandes aux clients.  ils mettront à jour l'état des commandes</w:t>
+      </w:r>
+      <w:r>
+        <w:rPr>
+          <w:rFonts w:asciiTheme="minorBidi" w:hAnsiTheme="minorBidi"/>
+          <w:sz w:val="26"/>
+          <w:szCs w:val="26"/>
+        </w:rPr>
+        <w:t>,</w:t>
+      </w:r>
+      <w:r>
+        <w:rPr>
+          <w:rFonts w:asciiTheme="minorBidi" w:hAnsiTheme="minorBidi"/>
+          <w:sz w:val="26"/>
+          <w:szCs w:val="26"/>
+        </w:rPr>
+        <w:t xml:space="preserve"> une fois livrées.</w:t>
       </w:r>
     </w:p>
     <w:p>
@@ -1715,55 +1803,31 @@
           <w:sz w:val="26"/>
           <w:szCs w:val="26"/>
         </w:rPr>
-        <w:t xml:space="preserve">sa commande; le site internet </w:t>
-      </w:r>
-      <w:r>
-        <w:rPr>
-          <w:rFonts w:asciiTheme="minorBidi" w:hAnsiTheme="minorBidi"/>
-          <w:sz w:val="26"/>
-          <w:szCs w:val="26"/>
-        </w:rPr>
-        <w:t>proposera au client un large choix de produits, il pourra ch</w:t>
-      </w:r>
-      <w:r>
-        <w:rPr>
-          <w:rFonts w:asciiTheme="minorBidi" w:hAnsiTheme="minorBidi"/>
-          <w:sz w:val="26"/>
-          <w:szCs w:val="26"/>
-        </w:rPr>
-        <w:t xml:space="preserve">oisir </w:t>
-      </w:r>
-      <w:r>
-        <w:rPr>
-          <w:rFonts w:asciiTheme="minorBidi" w:hAnsiTheme="minorBidi"/>
-          <w:sz w:val="26"/>
-          <w:szCs w:val="26"/>
-        </w:rPr>
-        <w:t>diff</w:t>
-      </w:r>
-      <w:r>
-        <w:rPr>
-          <w:rFonts w:asciiTheme="minorBidi" w:hAnsiTheme="minorBidi" w:hint="cs"/>
-          <w:sz w:val="26"/>
-          <w:szCs w:val="26"/>
-        </w:rPr>
-        <w:t>é</w:t>
-      </w:r>
-      <w:r>
-        <w:rPr>
-          <w:rFonts w:asciiTheme="minorBidi" w:hAnsiTheme="minorBidi"/>
-          <w:sz w:val="26"/>
-          <w:szCs w:val="26"/>
-        </w:rPr>
-        <w:t>rents</w:t>
-      </w:r>
-      <w:r>
-        <w:rPr>
-          <w:rFonts w:asciiTheme="minorBidi" w:hAnsiTheme="minorBidi"/>
-          <w:sz w:val="26"/>
-          <w:szCs w:val="26"/>
-        </w:rPr>
-        <w:t xml:space="preserve"> types de pizza</w:t>
+        <w:t>une</w:t>
+      </w:r>
+      <w:r>
+        <w:rPr>
+          <w:rFonts w:asciiTheme="minorBidi" w:hAnsiTheme="minorBidi"/>
+          <w:sz w:val="26"/>
+          <w:szCs w:val="26"/>
+        </w:rPr>
+        <w:t xml:space="preserve"> commande; le site internet </w:t>
+      </w:r>
+      <w:r>
+        <w:rPr>
+          <w:rFonts w:asciiTheme="minorBidi" w:hAnsiTheme="minorBidi"/>
+          <w:sz w:val="26"/>
+          <w:szCs w:val="26"/>
+        </w:rPr>
+        <w:t>proposera au client un large choix de p</w:t>
+      </w:r>
+      <w:r>
+        <w:rPr>
+          <w:rFonts w:asciiTheme="minorBidi" w:hAnsiTheme="minorBidi"/>
+          <w:sz w:val="26"/>
+          <w:szCs w:val="26"/>
+        </w:rPr>
+        <w:t>izza</w:t>
       </w:r>
       <w:r>
         <w:rPr>
@@ -1800,7 +1864,23 @@
           <w:sz w:val="26"/>
           <w:szCs w:val="26"/>
         </w:rPr>
-        <w:t>le client pourra aussi consulter sa commande passée et la modifier tant qu'elle n'est pas passée en état de préparation</w:t>
+        <w:t>le client pourra aussi consulter sa commande passée et la modifier</w:t>
+      </w:r>
+      <w:r>
+        <w:rPr>
+          <w:rFonts w:asciiTheme="minorBidi" w:hAnsiTheme="minorBidi"/>
+          <w:sz w:val="26"/>
+          <w:szCs w:val="26"/>
+        </w:rPr>
+        <w:t xml:space="preserve"> ou l'annuler</w:t>
+      </w:r>
+      <w:r>
+        <w:rPr>
+          <w:rFonts w:asciiTheme="minorBidi" w:hAnsiTheme="minorBidi"/>
+          <w:sz w:val="26"/>
+          <w:szCs w:val="26"/>
+        </w:rPr>
+        <w:t xml:space="preserve"> tant qu'elle n'est pas passée en état de préparation</w:t>
       </w:r>
       <w:r>
         <w:rPr>
@@ -1853,7 +1933,23 @@
           <w:sz w:val="26"/>
           <w:szCs w:val="26"/>
         </w:rPr>
-        <w:t xml:space="preserve"> de payer en ligne ou </w:t>
+        <w:t xml:space="preserve"> de payer en ligne</w:t>
+      </w:r>
+      <w:r>
+        <w:rPr>
+          <w:rFonts w:asciiTheme="minorBidi" w:hAnsiTheme="minorBidi"/>
+          <w:sz w:val="26"/>
+          <w:szCs w:val="26"/>
+        </w:rPr>
+        <w:t>,</w:t>
+      </w:r>
+      <w:r>
+        <w:rPr>
+          <w:rFonts w:asciiTheme="minorBidi" w:hAnsiTheme="minorBidi"/>
+          <w:sz w:val="26"/>
+          <w:szCs w:val="26"/>
+        </w:rPr>
+        <w:t xml:space="preserve"> ou </w:t>
       </w:r>
       <w:r>
         <w:rPr>
@@ -1889,11 +1985,11 @@
       </w:r>
       <w:r>
         <w:rPr>
-          <w:rFonts w:asciiTheme="minorBidi" w:hAnsiTheme="minorBidi" w:hint="cs"/>
-          <w:sz w:val="26"/>
-          <w:szCs w:val="26"/>
-        </w:rPr>
-        <w:t>à</w:t>
+          <w:rFonts w:asciiTheme="minorBidi" w:hAnsiTheme="minorBidi"/>
+          <w:sz w:val="26"/>
+          <w:szCs w:val="26"/>
+        </w:rPr>
+        <w:t>lors de</w:t>
       </w:r>
       <w:r>
         <w:rPr>
@@ -2342,15 +2438,23 @@
           <w:sz w:val="26"/>
           <w:szCs w:val="26"/>
         </w:rPr>
-        <w:t>e pa</w:t>
-      </w:r>
-      <w:r>
-        <w:rPr>
-          <w:rFonts w:asciiTheme="minorBidi" w:hAnsiTheme="minorBidi"/>
-          <w:sz w:val="26"/>
-          <w:szCs w:val="26"/>
-        </w:rPr>
-        <w:t>r un vendeur</w:t>
+        <w:t xml:space="preserve">e </w:t>
+      </w:r>
+      <w:r>
+        <w:rPr>
+          <w:rFonts w:asciiTheme="minorBidi" w:hAnsiTheme="minorBidi"/>
+          <w:sz w:val="26"/>
+          <w:szCs w:val="26"/>
+        </w:rPr>
+        <w:t>pour lui à travers</w:t>
+      </w:r>
+      <w:r>
+        <w:rPr>
+          <w:rFonts w:asciiTheme="minorBidi" w:hAnsiTheme="minorBidi"/>
+          <w:sz w:val="26"/>
+          <w:szCs w:val="26"/>
+        </w:rPr>
+        <w:t xml:space="preserve"> un vendeur</w:t>
       </w:r>
       <w:r>
         <w:rPr>
@@ -3392,15 +3496,39 @@
           <w:sz w:val="26"/>
           <w:szCs w:val="26"/>
         </w:rPr>
-        <w:t xml:space="preserve"> de sa commande ou de la </w:t>
-      </w:r>
-      <w:r>
-        <w:rPr>
-          <w:rFonts w:asciiTheme="minorBidi" w:hAnsiTheme="minorBidi"/>
-          <w:sz w:val="26"/>
-          <w:szCs w:val="26"/>
-        </w:rPr>
-        <w:t xml:space="preserve">modifier, de </w:t>
+        <w:t xml:space="preserve"> de sa commande,</w:t>
+      </w:r>
+      <w:r>
+        <w:rPr>
+          <w:rFonts w:asciiTheme="minorBidi" w:hAnsiTheme="minorBidi"/>
+          <w:sz w:val="26"/>
+          <w:szCs w:val="26"/>
+        </w:rPr>
+        <w:t xml:space="preserve"> de la </w:t>
+      </w:r>
+      <w:r>
+        <w:rPr>
+          <w:rFonts w:asciiTheme="minorBidi" w:hAnsiTheme="minorBidi"/>
+          <w:sz w:val="26"/>
+          <w:szCs w:val="26"/>
+        </w:rPr>
+        <w:t>modifier</w:t>
+      </w:r>
+      <w:r>
+        <w:rPr>
+          <w:rFonts w:asciiTheme="minorBidi" w:hAnsiTheme="minorBidi"/>
+          <w:sz w:val="26"/>
+          <w:szCs w:val="26"/>
+        </w:rPr>
+        <w:t xml:space="preserve"> ou de l'annuler</w:t>
+      </w:r>
+      <w:r>
+        <w:rPr>
+          <w:rFonts w:asciiTheme="minorBidi" w:hAnsiTheme="minorBidi"/>
+          <w:sz w:val="26"/>
+          <w:szCs w:val="26"/>
+        </w:rPr>
+        <w:t xml:space="preserve">, de </w:t>
       </w:r>
       <w:r>
         <w:rPr>
@@ -3608,23 +3736,15 @@
           <w:sz w:val="26"/>
           <w:szCs w:val="26"/>
         </w:rPr>
-        <w:t>s aux commandes des clients et acc</w:t>
-      </w:r>
-      <w:r>
-        <w:rPr>
-          <w:rFonts w:asciiTheme="minorBidi" w:hAnsiTheme="minorBidi" w:hint="cs"/>
-          <w:sz w:val="26"/>
-          <w:szCs w:val="26"/>
-        </w:rPr>
-        <w:t>è</w:t>
-      </w:r>
-      <w:r>
-        <w:rPr>
-          <w:rFonts w:asciiTheme="minorBidi" w:hAnsiTheme="minorBidi"/>
-          <w:sz w:val="26"/>
-          <w:szCs w:val="26"/>
-        </w:rPr>
-        <w:t xml:space="preserve">s </w:t>
+        <w:t xml:space="preserve">s aux commandes </w:t>
+      </w:r>
+      <w:r>
+        <w:rPr>
+          <w:rFonts w:asciiTheme="minorBidi" w:hAnsiTheme="minorBidi"/>
+          <w:sz w:val="26"/>
+          <w:szCs w:val="26"/>
+        </w:rPr>
+        <w:t>passées des clients ainsi qu'</w:t>
       </w:r>
       <w:r>
         <w:rPr>
@@ -3794,7 +3914,23 @@
           <w:sz w:val="26"/>
           <w:szCs w:val="26"/>
         </w:rPr>
-        <w:t>pour la supervision et la gestion administrative</w:t>
+        <w:t xml:space="preserve">pour </w:t>
+      </w:r>
+      <w:r>
+        <w:rPr>
+          <w:rFonts w:asciiTheme="minorBidi" w:hAnsiTheme="minorBidi"/>
+          <w:sz w:val="26"/>
+          <w:szCs w:val="26"/>
+        </w:rPr>
+        <w:t>le contrôle</w:t>
+      </w:r>
+      <w:r>
+        <w:rPr>
+          <w:rFonts w:asciiTheme="minorBidi" w:hAnsiTheme="minorBidi"/>
+          <w:sz w:val="26"/>
+          <w:szCs w:val="26"/>
+        </w:rPr>
+        <w:t xml:space="preserve"> et la gestion administrative</w:t>
       </w:r>
       <w:r>
         <w:rPr>
@@ -8331,6 +8467,7 @@
           <w:rFonts w:asciiTheme="minorBidi" w:hAnsiTheme="minorBidi"/>
           <w:sz w:val="26"/>
           <w:szCs w:val="26"/>
+          <w:lang w:val="en-US"/>
         </w:rPr>
       </w:pPr>
     </w:p>
@@ -8485,7 +8622,7 @@
             <w:rPr>
               <w:noProof/>
             </w:rPr>
-            <w:t>8</w:t>
+            <w:t>5</w:t>
           </w:r>
         </w:fldSimple>
         <w:r>

</xml_diff>